<commit_message>
finished 1,2,3,4 template rules
</commit_message>
<xml_diff>
--- a/project proposal/SBNZ specifikacija.docx
+++ b/project proposal/SBNZ specifikacija.docx
@@ -13,7 +13,6 @@
           <w:szCs w:val="40"/>
         </w:rPr>
       </w:pPr>
-      <w:proofErr w:type="spellStart"/>
       <w:r>
         <w:rPr>
           <w:rFonts w:ascii="Arial" w:hAnsi="Arial" w:cs="Arial"/>
@@ -24,7 +23,6 @@
         </w:rPr>
         <w:t>Sistem</w:t>
       </w:r>
-      <w:proofErr w:type="spellEnd"/>
       <w:r>
         <w:rPr>
           <w:rFonts w:ascii="Arial" w:hAnsi="Arial" w:cs="Arial"/>
@@ -35,7 +33,6 @@
         </w:rPr>
         <w:t xml:space="preserve"> za </w:t>
       </w:r>
-      <w:proofErr w:type="spellStart"/>
       <w:r>
         <w:rPr>
           <w:rFonts w:ascii="Arial" w:hAnsi="Arial" w:cs="Arial"/>
@@ -44,53 +41,8 @@
           <w:sz w:val="40"/>
           <w:szCs w:val="40"/>
         </w:rPr>
-        <w:t>prodaju</w:t>
-      </w:r>
-      <w:proofErr w:type="spellEnd"/>
-      <w:r>
-        <w:rPr>
-          <w:rFonts w:ascii="Arial" w:hAnsi="Arial" w:cs="Arial"/>
-          <w:b/>
-          <w:bCs/>
-          <w:sz w:val="40"/>
-          <w:szCs w:val="40"/>
-        </w:rPr>
-        <w:t xml:space="preserve"> </w:t>
-      </w:r>
-      <w:proofErr w:type="spellStart"/>
-      <w:r>
-        <w:rPr>
-          <w:rFonts w:ascii="Arial" w:hAnsi="Arial" w:cs="Arial"/>
-          <w:b/>
-          <w:bCs/>
-          <w:sz w:val="40"/>
-          <w:szCs w:val="40"/>
-        </w:rPr>
-        <w:t>avionskih</w:t>
-      </w:r>
-      <w:proofErr w:type="spellEnd"/>
-      <w:r>
-        <w:rPr>
-          <w:rFonts w:ascii="Arial" w:hAnsi="Arial" w:cs="Arial"/>
-          <w:b/>
-          <w:bCs/>
-          <w:sz w:val="40"/>
-          <w:szCs w:val="40"/>
-        </w:rPr>
-        <w:t xml:space="preserve"> </w:t>
-      </w:r>
-      <w:proofErr w:type="spellStart"/>
-      <w:r>
-        <w:rPr>
-          <w:rFonts w:ascii="Arial" w:hAnsi="Arial" w:cs="Arial"/>
-          <w:b/>
-          <w:bCs/>
-          <w:sz w:val="40"/>
-          <w:szCs w:val="40"/>
-        </w:rPr>
-        <w:t>karata</w:t>
-      </w:r>
-      <w:proofErr w:type="spellEnd"/>
+        <w:t>prodaju avionskih karata</w:t>
+      </w:r>
     </w:p>
     <w:p>
       <w:pPr>
@@ -141,25 +93,7 @@
           <w:sz w:val="24"/>
           <w:szCs w:val="24"/>
         </w:rPr>
-        <w:t xml:space="preserve">Nikola </w:t>
-      </w:r>
-      <w:proofErr w:type="spellStart"/>
-      <w:r>
-        <w:rPr>
-          <w:rFonts w:ascii="Arial" w:hAnsi="Arial" w:cs="Arial"/>
-          <w:sz w:val="24"/>
-          <w:szCs w:val="24"/>
-        </w:rPr>
-        <w:t>Sovilj</w:t>
-      </w:r>
-      <w:proofErr w:type="spellEnd"/>
-      <w:r>
-        <w:rPr>
-          <w:rFonts w:ascii="Arial" w:hAnsi="Arial" w:cs="Arial"/>
-          <w:sz w:val="24"/>
-          <w:szCs w:val="24"/>
-        </w:rPr>
-        <w:t xml:space="preserve"> SW75/2019</w:t>
+        <w:t>Nikola Sovilj SW75/2019</w:t>
       </w:r>
     </w:p>
     <w:p>
@@ -324,23 +258,13 @@
         </w:rPr>
         <w:tab/>
       </w:r>
-      <w:proofErr w:type="spellStart"/>
-      <w:r>
-        <w:rPr>
-          <w:rFonts w:ascii="Arial" w:hAnsi="Arial" w:cs="Arial"/>
-          <w:sz w:val="24"/>
-          <w:szCs w:val="24"/>
-        </w:rPr>
-        <w:t>Sistem</w:t>
-      </w:r>
-      <w:proofErr w:type="spellEnd"/>
-      <w:r>
-        <w:rPr>
-          <w:rFonts w:ascii="Arial" w:hAnsi="Arial" w:cs="Arial"/>
-          <w:sz w:val="24"/>
-          <w:szCs w:val="24"/>
-        </w:rPr>
-        <w:t xml:space="preserve"> </w:t>
+      <w:r>
+        <w:rPr>
+          <w:rFonts w:ascii="Arial" w:hAnsi="Arial" w:cs="Arial"/>
+          <w:sz w:val="24"/>
+          <w:szCs w:val="24"/>
+        </w:rPr>
+        <w:t xml:space="preserve">Sistem </w:t>
       </w:r>
       <w:r>
         <w:rPr>
@@ -448,277 +372,22 @@
         </w:rPr>
         <w:t xml:space="preserve"> </w:t>
       </w:r>
-      <w:proofErr w:type="spellStart"/>
-      <w:r>
-        <w:rPr>
-          <w:rFonts w:ascii="Arial" w:hAnsi="Arial" w:cs="Arial"/>
-          <w:sz w:val="24"/>
-          <w:szCs w:val="24"/>
-        </w:rPr>
-        <w:t>će</w:t>
-      </w:r>
-      <w:proofErr w:type="spellEnd"/>
-      <w:r>
-        <w:rPr>
-          <w:rFonts w:ascii="Arial" w:hAnsi="Arial" w:cs="Arial"/>
-          <w:sz w:val="24"/>
-          <w:szCs w:val="24"/>
-        </w:rPr>
-        <w:t xml:space="preserve"> </w:t>
-      </w:r>
-      <w:proofErr w:type="spellStart"/>
-      <w:r>
-        <w:rPr>
-          <w:rFonts w:ascii="Arial" w:hAnsi="Arial" w:cs="Arial"/>
-          <w:sz w:val="24"/>
-          <w:szCs w:val="24"/>
-        </w:rPr>
-        <w:t>biti</w:t>
-      </w:r>
-      <w:proofErr w:type="spellEnd"/>
-      <w:r>
-        <w:rPr>
-          <w:rFonts w:ascii="Arial" w:hAnsi="Arial" w:cs="Arial"/>
-          <w:sz w:val="24"/>
-          <w:szCs w:val="24"/>
-        </w:rPr>
-        <w:t xml:space="preserve"> </w:t>
-      </w:r>
-      <w:proofErr w:type="spellStart"/>
-      <w:r>
-        <w:rPr>
-          <w:rFonts w:ascii="Arial" w:hAnsi="Arial" w:cs="Arial"/>
-          <w:sz w:val="24"/>
-          <w:szCs w:val="24"/>
-        </w:rPr>
-        <w:t>zadužen</w:t>
-      </w:r>
-      <w:proofErr w:type="spellEnd"/>
-      <w:r>
-        <w:rPr>
-          <w:rFonts w:ascii="Arial" w:hAnsi="Arial" w:cs="Arial"/>
-          <w:sz w:val="24"/>
-          <w:szCs w:val="24"/>
-        </w:rPr>
-        <w:t xml:space="preserve"> za </w:t>
-      </w:r>
-      <w:proofErr w:type="spellStart"/>
-      <w:r>
-        <w:rPr>
-          <w:rFonts w:ascii="Arial" w:hAnsi="Arial" w:cs="Arial"/>
-          <w:sz w:val="24"/>
-          <w:szCs w:val="24"/>
-        </w:rPr>
-        <w:t>automatsko</w:t>
-      </w:r>
-      <w:proofErr w:type="spellEnd"/>
-      <w:r>
-        <w:rPr>
-          <w:rFonts w:ascii="Arial" w:hAnsi="Arial" w:cs="Arial"/>
-          <w:sz w:val="24"/>
-          <w:szCs w:val="24"/>
-        </w:rPr>
-        <w:t xml:space="preserve"> </w:t>
-      </w:r>
-      <w:proofErr w:type="spellStart"/>
-      <w:r>
-        <w:rPr>
-          <w:rFonts w:ascii="Arial" w:hAnsi="Arial" w:cs="Arial"/>
-          <w:sz w:val="24"/>
-          <w:szCs w:val="24"/>
-        </w:rPr>
-        <w:t>donošenje</w:t>
-      </w:r>
-      <w:proofErr w:type="spellEnd"/>
-      <w:r>
-        <w:rPr>
-          <w:rFonts w:ascii="Arial" w:hAnsi="Arial" w:cs="Arial"/>
-          <w:sz w:val="24"/>
-          <w:szCs w:val="24"/>
-        </w:rPr>
-        <w:t xml:space="preserve"> </w:t>
-      </w:r>
-      <w:proofErr w:type="spellStart"/>
-      <w:r>
-        <w:rPr>
-          <w:rFonts w:ascii="Arial" w:hAnsi="Arial" w:cs="Arial"/>
-          <w:sz w:val="24"/>
-          <w:szCs w:val="24"/>
-        </w:rPr>
-        <w:t>odluka</w:t>
-      </w:r>
-      <w:proofErr w:type="spellEnd"/>
-      <w:r>
-        <w:rPr>
-          <w:rFonts w:ascii="Arial" w:hAnsi="Arial" w:cs="Arial"/>
-          <w:sz w:val="24"/>
-          <w:szCs w:val="24"/>
-        </w:rPr>
-        <w:t xml:space="preserve"> </w:t>
-      </w:r>
-      <w:proofErr w:type="spellStart"/>
-      <w:r>
-        <w:rPr>
-          <w:rFonts w:ascii="Arial" w:hAnsi="Arial" w:cs="Arial"/>
-          <w:sz w:val="24"/>
-          <w:szCs w:val="24"/>
-        </w:rPr>
-        <w:t>prilikom</w:t>
-      </w:r>
-      <w:proofErr w:type="spellEnd"/>
-      <w:r>
-        <w:rPr>
-          <w:rFonts w:ascii="Arial" w:hAnsi="Arial" w:cs="Arial"/>
-          <w:sz w:val="24"/>
-          <w:szCs w:val="24"/>
-        </w:rPr>
-        <w:t xml:space="preserve"> </w:t>
-      </w:r>
-      <w:proofErr w:type="spellStart"/>
-      <w:r>
-        <w:rPr>
-          <w:rFonts w:ascii="Arial" w:hAnsi="Arial" w:cs="Arial"/>
-          <w:sz w:val="24"/>
-          <w:szCs w:val="24"/>
-        </w:rPr>
-        <w:t>prodaje</w:t>
-      </w:r>
-      <w:proofErr w:type="spellEnd"/>
-      <w:r>
-        <w:rPr>
-          <w:rFonts w:ascii="Arial" w:hAnsi="Arial" w:cs="Arial"/>
-          <w:sz w:val="24"/>
-          <w:szCs w:val="24"/>
-        </w:rPr>
-        <w:t xml:space="preserve"> </w:t>
-      </w:r>
-      <w:proofErr w:type="spellStart"/>
-      <w:r>
-        <w:rPr>
-          <w:rFonts w:ascii="Arial" w:hAnsi="Arial" w:cs="Arial"/>
-          <w:sz w:val="24"/>
-          <w:szCs w:val="24"/>
-        </w:rPr>
-        <w:t>karata</w:t>
-      </w:r>
-      <w:proofErr w:type="spellEnd"/>
-      <w:r>
-        <w:rPr>
-          <w:rFonts w:ascii="Arial" w:hAnsi="Arial" w:cs="Arial"/>
-          <w:sz w:val="24"/>
-          <w:szCs w:val="24"/>
-        </w:rPr>
-        <w:t xml:space="preserve"> </w:t>
-      </w:r>
-      <w:proofErr w:type="spellStart"/>
-      <w:r>
-        <w:rPr>
-          <w:rFonts w:ascii="Arial" w:hAnsi="Arial" w:cs="Arial"/>
-          <w:sz w:val="24"/>
-          <w:szCs w:val="24"/>
-        </w:rPr>
-        <w:t>korišćenjem</w:t>
-      </w:r>
-      <w:proofErr w:type="spellEnd"/>
-      <w:r>
-        <w:rPr>
-          <w:rFonts w:ascii="Arial" w:hAnsi="Arial" w:cs="Arial"/>
-          <w:sz w:val="24"/>
-          <w:szCs w:val="24"/>
-        </w:rPr>
-        <w:t xml:space="preserve"> </w:t>
-      </w:r>
-      <w:proofErr w:type="spellStart"/>
-      <w:r>
-        <w:rPr>
-          <w:rFonts w:ascii="Arial" w:hAnsi="Arial" w:cs="Arial"/>
-          <w:sz w:val="24"/>
-          <w:szCs w:val="24"/>
-        </w:rPr>
-        <w:t>pravila</w:t>
-      </w:r>
-      <w:proofErr w:type="spellEnd"/>
-      <w:r>
-        <w:rPr>
-          <w:rFonts w:ascii="Arial" w:hAnsi="Arial" w:cs="Arial"/>
-          <w:sz w:val="24"/>
-          <w:szCs w:val="24"/>
-        </w:rPr>
-        <w:t xml:space="preserve"> </w:t>
-      </w:r>
-      <w:proofErr w:type="spellStart"/>
-      <w:r>
-        <w:rPr>
-          <w:rFonts w:ascii="Arial" w:hAnsi="Arial" w:cs="Arial"/>
-          <w:sz w:val="24"/>
-          <w:szCs w:val="24"/>
-        </w:rPr>
-        <w:t>definisanih</w:t>
-      </w:r>
-      <w:proofErr w:type="spellEnd"/>
-      <w:r>
-        <w:rPr>
-          <w:rFonts w:ascii="Arial" w:hAnsi="Arial" w:cs="Arial"/>
-          <w:sz w:val="24"/>
-          <w:szCs w:val="24"/>
-        </w:rPr>
-        <w:t xml:space="preserve"> u </w:t>
-      </w:r>
-      <w:proofErr w:type="spellStart"/>
-      <w:r>
-        <w:rPr>
-          <w:rFonts w:ascii="Arial" w:hAnsi="Arial" w:cs="Arial"/>
-          <w:sz w:val="24"/>
-          <w:szCs w:val="24"/>
-        </w:rPr>
-        <w:t>bazi</w:t>
-      </w:r>
-      <w:proofErr w:type="spellEnd"/>
-      <w:r>
-        <w:rPr>
-          <w:rFonts w:ascii="Arial" w:hAnsi="Arial" w:cs="Arial"/>
-          <w:sz w:val="24"/>
-          <w:szCs w:val="24"/>
-        </w:rPr>
-        <w:t xml:space="preserve"> </w:t>
-      </w:r>
-      <w:proofErr w:type="spellStart"/>
-      <w:r>
-        <w:rPr>
-          <w:rFonts w:ascii="Arial" w:hAnsi="Arial" w:cs="Arial"/>
-          <w:sz w:val="24"/>
-          <w:szCs w:val="24"/>
-        </w:rPr>
-        <w:t>znanja</w:t>
-      </w:r>
-      <w:proofErr w:type="spellEnd"/>
-      <w:r>
-        <w:rPr>
-          <w:rFonts w:ascii="Arial" w:hAnsi="Arial" w:cs="Arial"/>
-          <w:sz w:val="24"/>
-          <w:szCs w:val="24"/>
-        </w:rPr>
-        <w:t xml:space="preserve">. </w:t>
-      </w:r>
-      <w:proofErr w:type="spellStart"/>
-      <w:r>
-        <w:rPr>
-          <w:rFonts w:ascii="Arial" w:hAnsi="Arial" w:cs="Arial"/>
-          <w:sz w:val="24"/>
-          <w:szCs w:val="24"/>
-        </w:rPr>
-        <w:t>Ovaj</w:t>
-      </w:r>
-      <w:proofErr w:type="spellEnd"/>
-      <w:r>
-        <w:rPr>
-          <w:rFonts w:ascii="Arial" w:hAnsi="Arial" w:cs="Arial"/>
-          <w:sz w:val="24"/>
-          <w:szCs w:val="24"/>
-        </w:rPr>
-        <w:t xml:space="preserve"> </w:t>
-      </w:r>
-      <w:proofErr w:type="spellStart"/>
+      <w:r>
+        <w:rPr>
+          <w:rFonts w:ascii="Arial" w:hAnsi="Arial" w:cs="Arial"/>
+          <w:sz w:val="24"/>
+          <w:szCs w:val="24"/>
+        </w:rPr>
+        <w:t xml:space="preserve">će biti zadužen za automatsko donošenje odluka prilikom prodaje karata korišćenjem pravila definisanih u bazi znanja. </w:t>
+      </w:r>
+      <w:r>
+        <w:rPr>
+          <w:rFonts w:ascii="Arial" w:hAnsi="Arial" w:cs="Arial"/>
+          <w:sz w:val="24"/>
+          <w:szCs w:val="24"/>
+        </w:rPr>
+        <w:t xml:space="preserve">Ovaj </w:t>
+      </w:r>
       <w:r>
         <w:rPr>
           <w:rFonts w:ascii="Arial" w:hAnsi="Arial" w:cs="Arial"/>
@@ -727,464 +396,13 @@
         </w:rPr>
         <w:t>servis</w:t>
       </w:r>
-      <w:proofErr w:type="spellEnd"/>
-      <w:r>
-        <w:rPr>
-          <w:rFonts w:ascii="Arial" w:hAnsi="Arial" w:cs="Arial"/>
-          <w:sz w:val="24"/>
-          <w:szCs w:val="24"/>
-        </w:rPr>
-        <w:t xml:space="preserve"> </w:t>
-      </w:r>
-      <w:proofErr w:type="spellStart"/>
-      <w:r>
-        <w:rPr>
-          <w:rFonts w:ascii="Arial" w:hAnsi="Arial" w:cs="Arial"/>
-          <w:sz w:val="24"/>
-          <w:szCs w:val="24"/>
-        </w:rPr>
-        <w:t>će</w:t>
-      </w:r>
-      <w:proofErr w:type="spellEnd"/>
-      <w:r>
-        <w:rPr>
-          <w:rFonts w:ascii="Arial" w:hAnsi="Arial" w:cs="Arial"/>
-          <w:sz w:val="24"/>
-          <w:szCs w:val="24"/>
-        </w:rPr>
-        <w:t xml:space="preserve"> </w:t>
-      </w:r>
-      <w:proofErr w:type="spellStart"/>
-      <w:r>
-        <w:rPr>
-          <w:rFonts w:ascii="Arial" w:hAnsi="Arial" w:cs="Arial"/>
-          <w:sz w:val="24"/>
-          <w:szCs w:val="24"/>
-        </w:rPr>
-        <w:t>primati</w:t>
-      </w:r>
-      <w:proofErr w:type="spellEnd"/>
-      <w:r>
-        <w:rPr>
-          <w:rFonts w:ascii="Arial" w:hAnsi="Arial" w:cs="Arial"/>
-          <w:sz w:val="24"/>
-          <w:szCs w:val="24"/>
-        </w:rPr>
-        <w:t xml:space="preserve"> </w:t>
-      </w:r>
-      <w:proofErr w:type="spellStart"/>
-      <w:r>
-        <w:rPr>
-          <w:rFonts w:ascii="Arial" w:hAnsi="Arial" w:cs="Arial"/>
-          <w:sz w:val="24"/>
-          <w:szCs w:val="24"/>
-        </w:rPr>
-        <w:t>ulazne</w:t>
-      </w:r>
-      <w:proofErr w:type="spellEnd"/>
-      <w:r>
-        <w:rPr>
-          <w:rFonts w:ascii="Arial" w:hAnsi="Arial" w:cs="Arial"/>
-          <w:sz w:val="24"/>
-          <w:szCs w:val="24"/>
-        </w:rPr>
-        <w:t xml:space="preserve"> </w:t>
-      </w:r>
-      <w:proofErr w:type="spellStart"/>
-      <w:r>
-        <w:rPr>
-          <w:rFonts w:ascii="Arial" w:hAnsi="Arial" w:cs="Arial"/>
-          <w:sz w:val="24"/>
-          <w:szCs w:val="24"/>
-        </w:rPr>
-        <w:t>informacije</w:t>
-      </w:r>
-      <w:proofErr w:type="spellEnd"/>
-      <w:r>
-        <w:rPr>
-          <w:rFonts w:ascii="Arial" w:hAnsi="Arial" w:cs="Arial"/>
-          <w:sz w:val="24"/>
-          <w:szCs w:val="24"/>
-        </w:rPr>
-        <w:t xml:space="preserve"> </w:t>
-      </w:r>
-      <w:proofErr w:type="spellStart"/>
-      <w:r>
-        <w:rPr>
-          <w:rFonts w:ascii="Arial" w:hAnsi="Arial" w:cs="Arial"/>
-          <w:sz w:val="24"/>
-          <w:szCs w:val="24"/>
-        </w:rPr>
-        <w:t>od</w:t>
-      </w:r>
-      <w:proofErr w:type="spellEnd"/>
-      <w:r>
-        <w:rPr>
-          <w:rFonts w:ascii="Arial" w:hAnsi="Arial" w:cs="Arial"/>
-          <w:sz w:val="24"/>
-          <w:szCs w:val="24"/>
-        </w:rPr>
-        <w:t xml:space="preserve"> </w:t>
-      </w:r>
-      <w:proofErr w:type="spellStart"/>
-      <w:r>
-        <w:rPr>
-          <w:rFonts w:ascii="Arial" w:hAnsi="Arial" w:cs="Arial"/>
-          <w:sz w:val="24"/>
-          <w:szCs w:val="24"/>
-        </w:rPr>
-        <w:t>korisnika</w:t>
-      </w:r>
-      <w:proofErr w:type="spellEnd"/>
-      <w:r>
-        <w:rPr>
-          <w:rFonts w:ascii="Arial" w:hAnsi="Arial" w:cs="Arial"/>
-          <w:sz w:val="24"/>
-          <w:szCs w:val="24"/>
-        </w:rPr>
-        <w:t xml:space="preserve">, </w:t>
-      </w:r>
-      <w:proofErr w:type="spellStart"/>
-      <w:r>
-        <w:rPr>
-          <w:rFonts w:ascii="Arial" w:hAnsi="Arial" w:cs="Arial"/>
-          <w:sz w:val="24"/>
-          <w:szCs w:val="24"/>
-        </w:rPr>
-        <w:t>poput</w:t>
-      </w:r>
-      <w:proofErr w:type="spellEnd"/>
-      <w:r>
-        <w:rPr>
-          <w:rFonts w:ascii="Arial" w:hAnsi="Arial" w:cs="Arial"/>
-          <w:sz w:val="24"/>
-          <w:szCs w:val="24"/>
-        </w:rPr>
-        <w:t xml:space="preserve"> </w:t>
-      </w:r>
-      <w:proofErr w:type="spellStart"/>
-      <w:r>
-        <w:rPr>
-          <w:rFonts w:ascii="Arial" w:hAnsi="Arial" w:cs="Arial"/>
-          <w:sz w:val="24"/>
-          <w:szCs w:val="24"/>
-        </w:rPr>
-        <w:t>željene</w:t>
-      </w:r>
-      <w:proofErr w:type="spellEnd"/>
-      <w:r>
-        <w:rPr>
-          <w:rFonts w:ascii="Arial" w:hAnsi="Arial" w:cs="Arial"/>
-          <w:sz w:val="24"/>
-          <w:szCs w:val="24"/>
-        </w:rPr>
-        <w:t xml:space="preserve"> </w:t>
-      </w:r>
-      <w:proofErr w:type="spellStart"/>
-      <w:r>
-        <w:rPr>
-          <w:rFonts w:ascii="Arial" w:hAnsi="Arial" w:cs="Arial"/>
-          <w:sz w:val="24"/>
-          <w:szCs w:val="24"/>
-        </w:rPr>
-        <w:t>destinacije</w:t>
-      </w:r>
-      <w:proofErr w:type="spellEnd"/>
-      <w:r>
-        <w:rPr>
-          <w:rFonts w:ascii="Arial" w:hAnsi="Arial" w:cs="Arial"/>
-          <w:sz w:val="24"/>
-          <w:szCs w:val="24"/>
-        </w:rPr>
-        <w:t xml:space="preserve"> </w:t>
-      </w:r>
-      <w:proofErr w:type="spellStart"/>
-      <w:r>
-        <w:rPr>
-          <w:rFonts w:ascii="Arial" w:hAnsi="Arial" w:cs="Arial"/>
-          <w:sz w:val="24"/>
-          <w:szCs w:val="24"/>
-        </w:rPr>
-        <w:t>i</w:t>
-      </w:r>
-      <w:proofErr w:type="spellEnd"/>
-      <w:r>
-        <w:rPr>
-          <w:rFonts w:ascii="Arial" w:hAnsi="Arial" w:cs="Arial"/>
-          <w:sz w:val="24"/>
-          <w:szCs w:val="24"/>
-        </w:rPr>
-        <w:t xml:space="preserve"> </w:t>
-      </w:r>
-      <w:proofErr w:type="spellStart"/>
-      <w:r>
-        <w:rPr>
-          <w:rFonts w:ascii="Arial" w:hAnsi="Arial" w:cs="Arial"/>
-          <w:sz w:val="24"/>
-          <w:szCs w:val="24"/>
-        </w:rPr>
-        <w:t>datuma</w:t>
-      </w:r>
-      <w:proofErr w:type="spellEnd"/>
-      <w:r>
-        <w:rPr>
-          <w:rFonts w:ascii="Arial" w:hAnsi="Arial" w:cs="Arial"/>
-          <w:sz w:val="24"/>
-          <w:szCs w:val="24"/>
-        </w:rPr>
-        <w:t xml:space="preserve"> </w:t>
-      </w:r>
-      <w:proofErr w:type="spellStart"/>
-      <w:r>
-        <w:rPr>
-          <w:rFonts w:ascii="Arial" w:hAnsi="Arial" w:cs="Arial"/>
-          <w:sz w:val="24"/>
-          <w:szCs w:val="24"/>
-        </w:rPr>
-        <w:t>putovanja</w:t>
-      </w:r>
-      <w:proofErr w:type="spellEnd"/>
-      <w:r>
-        <w:rPr>
-          <w:rFonts w:ascii="Arial" w:hAnsi="Arial" w:cs="Arial"/>
-          <w:sz w:val="24"/>
-          <w:szCs w:val="24"/>
-        </w:rPr>
-        <w:t xml:space="preserve">, </w:t>
-      </w:r>
-      <w:proofErr w:type="spellStart"/>
-      <w:r>
-        <w:rPr>
-          <w:rFonts w:ascii="Arial" w:hAnsi="Arial" w:cs="Arial"/>
-          <w:sz w:val="24"/>
-          <w:szCs w:val="24"/>
-        </w:rPr>
-        <w:t>i</w:t>
-      </w:r>
-      <w:proofErr w:type="spellEnd"/>
-      <w:r>
-        <w:rPr>
-          <w:rFonts w:ascii="Arial" w:hAnsi="Arial" w:cs="Arial"/>
-          <w:sz w:val="24"/>
-          <w:szCs w:val="24"/>
-        </w:rPr>
-        <w:t xml:space="preserve"> </w:t>
-      </w:r>
-      <w:proofErr w:type="spellStart"/>
-      <w:r>
-        <w:rPr>
-          <w:rFonts w:ascii="Arial" w:hAnsi="Arial" w:cs="Arial"/>
-          <w:sz w:val="24"/>
-          <w:szCs w:val="24"/>
-        </w:rPr>
-        <w:t>na</w:t>
-      </w:r>
-      <w:proofErr w:type="spellEnd"/>
-      <w:r>
-        <w:rPr>
-          <w:rFonts w:ascii="Arial" w:hAnsi="Arial" w:cs="Arial"/>
-          <w:sz w:val="24"/>
-          <w:szCs w:val="24"/>
-        </w:rPr>
-        <w:t xml:space="preserve"> </w:t>
-      </w:r>
-      <w:proofErr w:type="spellStart"/>
-      <w:r>
-        <w:rPr>
-          <w:rFonts w:ascii="Arial" w:hAnsi="Arial" w:cs="Arial"/>
-          <w:sz w:val="24"/>
-          <w:szCs w:val="24"/>
-        </w:rPr>
-        <w:t>osnovu</w:t>
-      </w:r>
-      <w:proofErr w:type="spellEnd"/>
-      <w:r>
-        <w:rPr>
-          <w:rFonts w:ascii="Arial" w:hAnsi="Arial" w:cs="Arial"/>
-          <w:sz w:val="24"/>
-          <w:szCs w:val="24"/>
-        </w:rPr>
-        <w:t xml:space="preserve"> toga </w:t>
-      </w:r>
-      <w:proofErr w:type="spellStart"/>
-      <w:r>
-        <w:rPr>
-          <w:rFonts w:ascii="Arial" w:hAnsi="Arial" w:cs="Arial"/>
-          <w:sz w:val="24"/>
-          <w:szCs w:val="24"/>
-        </w:rPr>
-        <w:t>automatski</w:t>
-      </w:r>
-      <w:proofErr w:type="spellEnd"/>
-      <w:r>
-        <w:rPr>
-          <w:rFonts w:ascii="Arial" w:hAnsi="Arial" w:cs="Arial"/>
-          <w:sz w:val="24"/>
-          <w:szCs w:val="24"/>
-        </w:rPr>
-        <w:t xml:space="preserve"> </w:t>
-      </w:r>
-      <w:proofErr w:type="spellStart"/>
-      <w:r>
-        <w:rPr>
-          <w:rFonts w:ascii="Arial" w:hAnsi="Arial" w:cs="Arial"/>
-          <w:sz w:val="24"/>
-          <w:szCs w:val="24"/>
-        </w:rPr>
-        <w:t>generisati</w:t>
-      </w:r>
-      <w:proofErr w:type="spellEnd"/>
-      <w:r>
-        <w:rPr>
-          <w:rFonts w:ascii="Arial" w:hAnsi="Arial" w:cs="Arial"/>
-          <w:sz w:val="24"/>
-          <w:szCs w:val="24"/>
-        </w:rPr>
-        <w:t xml:space="preserve"> </w:t>
-      </w:r>
-      <w:proofErr w:type="spellStart"/>
-      <w:r>
-        <w:rPr>
-          <w:rFonts w:ascii="Arial" w:hAnsi="Arial" w:cs="Arial"/>
-          <w:sz w:val="24"/>
-          <w:szCs w:val="24"/>
-        </w:rPr>
-        <w:t>preporuke</w:t>
-      </w:r>
-      <w:proofErr w:type="spellEnd"/>
-      <w:r>
-        <w:rPr>
-          <w:rFonts w:ascii="Arial" w:hAnsi="Arial" w:cs="Arial"/>
-          <w:sz w:val="24"/>
-          <w:szCs w:val="24"/>
-        </w:rPr>
-        <w:t xml:space="preserve"> za alternative u </w:t>
-      </w:r>
-      <w:proofErr w:type="spellStart"/>
-      <w:r>
-        <w:rPr>
-          <w:rFonts w:ascii="Arial" w:hAnsi="Arial" w:cs="Arial"/>
-          <w:sz w:val="24"/>
-          <w:szCs w:val="24"/>
-        </w:rPr>
-        <w:t>slučaju</w:t>
-      </w:r>
-      <w:proofErr w:type="spellEnd"/>
-      <w:r>
-        <w:rPr>
-          <w:rFonts w:ascii="Arial" w:hAnsi="Arial" w:cs="Arial"/>
-          <w:sz w:val="24"/>
-          <w:szCs w:val="24"/>
-        </w:rPr>
-        <w:t xml:space="preserve"> da </w:t>
-      </w:r>
-      <w:proofErr w:type="spellStart"/>
-      <w:r>
-        <w:rPr>
-          <w:rFonts w:ascii="Arial" w:hAnsi="Arial" w:cs="Arial"/>
-          <w:sz w:val="24"/>
-          <w:szCs w:val="24"/>
-        </w:rPr>
-        <w:t>nema</w:t>
-      </w:r>
-      <w:proofErr w:type="spellEnd"/>
-      <w:r>
-        <w:rPr>
-          <w:rFonts w:ascii="Arial" w:hAnsi="Arial" w:cs="Arial"/>
-          <w:sz w:val="24"/>
-          <w:szCs w:val="24"/>
-        </w:rPr>
-        <w:t xml:space="preserve"> </w:t>
-      </w:r>
-      <w:proofErr w:type="spellStart"/>
-      <w:r>
-        <w:rPr>
-          <w:rFonts w:ascii="Arial" w:hAnsi="Arial" w:cs="Arial"/>
-          <w:sz w:val="24"/>
-          <w:szCs w:val="24"/>
-        </w:rPr>
-        <w:t>raspoloživih</w:t>
-      </w:r>
-      <w:proofErr w:type="spellEnd"/>
-      <w:r>
-        <w:rPr>
-          <w:rFonts w:ascii="Arial" w:hAnsi="Arial" w:cs="Arial"/>
-          <w:sz w:val="24"/>
-          <w:szCs w:val="24"/>
-        </w:rPr>
-        <w:t xml:space="preserve"> </w:t>
-      </w:r>
-      <w:proofErr w:type="spellStart"/>
-      <w:r>
-        <w:rPr>
-          <w:rFonts w:ascii="Arial" w:hAnsi="Arial" w:cs="Arial"/>
-          <w:sz w:val="24"/>
-          <w:szCs w:val="24"/>
-        </w:rPr>
-        <w:t>karata</w:t>
-      </w:r>
-      <w:proofErr w:type="spellEnd"/>
-      <w:r>
-        <w:rPr>
-          <w:rFonts w:ascii="Arial" w:hAnsi="Arial" w:cs="Arial"/>
-          <w:sz w:val="24"/>
-          <w:szCs w:val="24"/>
-        </w:rPr>
-        <w:t xml:space="preserve"> za </w:t>
-      </w:r>
-      <w:proofErr w:type="spellStart"/>
-      <w:r>
-        <w:rPr>
-          <w:rFonts w:ascii="Arial" w:hAnsi="Arial" w:cs="Arial"/>
-          <w:sz w:val="24"/>
-          <w:szCs w:val="24"/>
-        </w:rPr>
-        <w:t>željeni</w:t>
-      </w:r>
-      <w:proofErr w:type="spellEnd"/>
-      <w:r>
-        <w:rPr>
-          <w:rFonts w:ascii="Arial" w:hAnsi="Arial" w:cs="Arial"/>
-          <w:sz w:val="24"/>
-          <w:szCs w:val="24"/>
-        </w:rPr>
-        <w:t xml:space="preserve"> datum </w:t>
-      </w:r>
-      <w:proofErr w:type="spellStart"/>
-      <w:r>
-        <w:rPr>
-          <w:rFonts w:ascii="Arial" w:hAnsi="Arial" w:cs="Arial"/>
-          <w:sz w:val="24"/>
-          <w:szCs w:val="24"/>
-        </w:rPr>
-        <w:t>ili</w:t>
-      </w:r>
-      <w:proofErr w:type="spellEnd"/>
-      <w:r>
-        <w:rPr>
-          <w:rFonts w:ascii="Arial" w:hAnsi="Arial" w:cs="Arial"/>
-          <w:sz w:val="24"/>
-          <w:szCs w:val="24"/>
-        </w:rPr>
-        <w:t xml:space="preserve"> </w:t>
-      </w:r>
-      <w:proofErr w:type="spellStart"/>
-      <w:r>
-        <w:rPr>
-          <w:rFonts w:ascii="Arial" w:hAnsi="Arial" w:cs="Arial"/>
-          <w:sz w:val="24"/>
-          <w:szCs w:val="24"/>
-        </w:rPr>
-        <w:t>destinaciju</w:t>
-      </w:r>
-      <w:proofErr w:type="spellEnd"/>
-      <w:r>
-        <w:rPr>
-          <w:rFonts w:ascii="Arial" w:hAnsi="Arial" w:cs="Arial"/>
-          <w:sz w:val="24"/>
-          <w:szCs w:val="24"/>
-        </w:rPr>
-        <w:t>.</w:t>
+      <w:r>
+        <w:rPr>
+          <w:rFonts w:ascii="Arial" w:hAnsi="Arial" w:cs="Arial"/>
+          <w:sz w:val="24"/>
+          <w:szCs w:val="24"/>
+        </w:rPr>
+        <w:t xml:space="preserve"> će primati ulazne informacije od korisnika, poput željene destinacije i datuma putovanja, i na osnovu toga automatski generisati preporuke za alternative u slučaju da nema raspoloživih karata za željeni datum ili destinaciju.</w:t>
       </w:r>
       <w:r>
         <w:rPr>
@@ -1221,16 +439,46 @@
         </w:rPr>
         <w:t xml:space="preserve"> </w:t>
       </w:r>
-      <w:proofErr w:type="spellStart"/>
-      <w:r>
-        <w:rPr>
-          <w:rFonts w:ascii="Arial" w:hAnsi="Arial" w:cs="Arial"/>
-          <w:sz w:val="24"/>
-          <w:szCs w:val="24"/>
-        </w:rPr>
-        <w:t>će</w:t>
-      </w:r>
-      <w:proofErr w:type="spellEnd"/>
+      <w:r>
+        <w:rPr>
+          <w:rFonts w:ascii="Arial" w:hAnsi="Arial" w:cs="Arial"/>
+          <w:sz w:val="24"/>
+          <w:szCs w:val="24"/>
+        </w:rPr>
+        <w:t xml:space="preserve">će biti zadužen za praćenje trenutne raspoloživosti karata i cena. Ovaj </w:t>
+      </w:r>
+      <w:r>
+        <w:rPr>
+          <w:rFonts w:ascii="Arial" w:hAnsi="Arial" w:cs="Arial"/>
+          <w:sz w:val="24"/>
+          <w:szCs w:val="24"/>
+        </w:rPr>
+        <w:t>servis</w:t>
+      </w:r>
+      <w:r>
+        <w:rPr>
+          <w:rFonts w:ascii="Arial" w:hAnsi="Arial" w:cs="Arial"/>
+          <w:sz w:val="24"/>
+          <w:szCs w:val="24"/>
+        </w:rPr>
+        <w:t xml:space="preserve"> će takođe imati ulazne informacije iz </w:t>
+      </w:r>
+      <w:r>
+        <w:rPr>
+          <w:rFonts w:ascii="Arial" w:hAnsi="Arial" w:cs="Arial"/>
+          <w:sz w:val="24"/>
+          <w:szCs w:val="24"/>
+        </w:rPr>
+        <w:t>prvog servisa</w:t>
+      </w:r>
+      <w:r>
+        <w:rPr>
+          <w:rFonts w:ascii="Arial" w:hAnsi="Arial" w:cs="Arial"/>
+          <w:sz w:val="24"/>
+          <w:szCs w:val="24"/>
+        </w:rPr>
+        <w:t>, kao što su informacije o novim kupovinama karata. Na osnovu tih informacija, sistem će automatski ažurirati svoju bazu znanja o raspoloživosti karata i cena, što će omogućiti sistemu za upravljanje prodajom karata da donosi odluke na osnovu najnovijih informacija.</w:t>
+      </w:r>
       <w:r>
         <w:rPr>
           <w:rFonts w:ascii="Arial" w:hAnsi="Arial" w:cs="Arial"/>
@@ -1239,1201 +487,13 @@
         </w:rPr>
         <w:t xml:space="preserve"> </w:t>
       </w:r>
-      <w:proofErr w:type="spellStart"/>
-      <w:r>
-        <w:rPr>
-          <w:rFonts w:ascii="Arial" w:hAnsi="Arial" w:cs="Arial"/>
-          <w:sz w:val="24"/>
-          <w:szCs w:val="24"/>
-        </w:rPr>
-        <w:t>biti</w:t>
-      </w:r>
-      <w:proofErr w:type="spellEnd"/>
-      <w:r>
-        <w:rPr>
-          <w:rFonts w:ascii="Arial" w:hAnsi="Arial" w:cs="Arial"/>
-          <w:sz w:val="24"/>
-          <w:szCs w:val="24"/>
-        </w:rPr>
-        <w:t xml:space="preserve"> </w:t>
-      </w:r>
-      <w:proofErr w:type="spellStart"/>
-      <w:r>
-        <w:rPr>
-          <w:rFonts w:ascii="Arial" w:hAnsi="Arial" w:cs="Arial"/>
-          <w:sz w:val="24"/>
-          <w:szCs w:val="24"/>
-        </w:rPr>
-        <w:t>zadužen</w:t>
-      </w:r>
-      <w:proofErr w:type="spellEnd"/>
-      <w:r>
-        <w:rPr>
-          <w:rFonts w:ascii="Arial" w:hAnsi="Arial" w:cs="Arial"/>
-          <w:sz w:val="24"/>
-          <w:szCs w:val="24"/>
-        </w:rPr>
-        <w:t xml:space="preserve"> za </w:t>
-      </w:r>
-      <w:proofErr w:type="spellStart"/>
-      <w:r>
-        <w:rPr>
-          <w:rFonts w:ascii="Arial" w:hAnsi="Arial" w:cs="Arial"/>
-          <w:sz w:val="24"/>
-          <w:szCs w:val="24"/>
-        </w:rPr>
-        <w:t>praćenje</w:t>
-      </w:r>
-      <w:proofErr w:type="spellEnd"/>
-      <w:r>
-        <w:rPr>
-          <w:rFonts w:ascii="Arial" w:hAnsi="Arial" w:cs="Arial"/>
-          <w:sz w:val="24"/>
-          <w:szCs w:val="24"/>
-        </w:rPr>
-        <w:t xml:space="preserve"> </w:t>
-      </w:r>
-      <w:proofErr w:type="spellStart"/>
-      <w:r>
-        <w:rPr>
-          <w:rFonts w:ascii="Arial" w:hAnsi="Arial" w:cs="Arial"/>
-          <w:sz w:val="24"/>
-          <w:szCs w:val="24"/>
-        </w:rPr>
-        <w:t>trenutne</w:t>
-      </w:r>
-      <w:proofErr w:type="spellEnd"/>
-      <w:r>
-        <w:rPr>
-          <w:rFonts w:ascii="Arial" w:hAnsi="Arial" w:cs="Arial"/>
-          <w:sz w:val="24"/>
-          <w:szCs w:val="24"/>
-        </w:rPr>
-        <w:t xml:space="preserve"> </w:t>
-      </w:r>
-      <w:proofErr w:type="spellStart"/>
-      <w:r>
-        <w:rPr>
-          <w:rFonts w:ascii="Arial" w:hAnsi="Arial" w:cs="Arial"/>
-          <w:sz w:val="24"/>
-          <w:szCs w:val="24"/>
-        </w:rPr>
-        <w:t>raspoloživosti</w:t>
-      </w:r>
-      <w:proofErr w:type="spellEnd"/>
-      <w:r>
-        <w:rPr>
-          <w:rFonts w:ascii="Arial" w:hAnsi="Arial" w:cs="Arial"/>
-          <w:sz w:val="24"/>
-          <w:szCs w:val="24"/>
-        </w:rPr>
-        <w:t xml:space="preserve"> </w:t>
-      </w:r>
-      <w:proofErr w:type="spellStart"/>
-      <w:r>
-        <w:rPr>
-          <w:rFonts w:ascii="Arial" w:hAnsi="Arial" w:cs="Arial"/>
-          <w:sz w:val="24"/>
-          <w:szCs w:val="24"/>
-        </w:rPr>
-        <w:t>karata</w:t>
-      </w:r>
-      <w:proofErr w:type="spellEnd"/>
-      <w:r>
-        <w:rPr>
-          <w:rFonts w:ascii="Arial" w:hAnsi="Arial" w:cs="Arial"/>
-          <w:sz w:val="24"/>
-          <w:szCs w:val="24"/>
-        </w:rPr>
-        <w:t xml:space="preserve"> </w:t>
-      </w:r>
-      <w:proofErr w:type="spellStart"/>
-      <w:r>
-        <w:rPr>
-          <w:rFonts w:ascii="Arial" w:hAnsi="Arial" w:cs="Arial"/>
-          <w:sz w:val="24"/>
-          <w:szCs w:val="24"/>
-        </w:rPr>
-        <w:t>i</w:t>
-      </w:r>
-      <w:proofErr w:type="spellEnd"/>
-      <w:r>
-        <w:rPr>
-          <w:rFonts w:ascii="Arial" w:hAnsi="Arial" w:cs="Arial"/>
-          <w:sz w:val="24"/>
-          <w:szCs w:val="24"/>
-        </w:rPr>
-        <w:t xml:space="preserve"> </w:t>
-      </w:r>
-      <w:proofErr w:type="spellStart"/>
-      <w:r>
-        <w:rPr>
-          <w:rFonts w:ascii="Arial" w:hAnsi="Arial" w:cs="Arial"/>
-          <w:sz w:val="24"/>
-          <w:szCs w:val="24"/>
-        </w:rPr>
-        <w:t>cena</w:t>
-      </w:r>
-      <w:proofErr w:type="spellEnd"/>
-      <w:r>
-        <w:rPr>
-          <w:rFonts w:ascii="Arial" w:hAnsi="Arial" w:cs="Arial"/>
-          <w:sz w:val="24"/>
-          <w:szCs w:val="24"/>
-        </w:rPr>
-        <w:t xml:space="preserve">. </w:t>
-      </w:r>
-      <w:proofErr w:type="spellStart"/>
-      <w:r>
-        <w:rPr>
-          <w:rFonts w:ascii="Arial" w:hAnsi="Arial" w:cs="Arial"/>
-          <w:sz w:val="24"/>
-          <w:szCs w:val="24"/>
-        </w:rPr>
-        <w:t>Ovaj</w:t>
-      </w:r>
-      <w:proofErr w:type="spellEnd"/>
-      <w:r>
-        <w:rPr>
-          <w:rFonts w:ascii="Arial" w:hAnsi="Arial" w:cs="Arial"/>
-          <w:sz w:val="24"/>
-          <w:szCs w:val="24"/>
-        </w:rPr>
-        <w:t xml:space="preserve"> </w:t>
-      </w:r>
-      <w:proofErr w:type="spellStart"/>
-      <w:r>
-        <w:rPr>
-          <w:rFonts w:ascii="Arial" w:hAnsi="Arial" w:cs="Arial"/>
-          <w:sz w:val="24"/>
-          <w:szCs w:val="24"/>
-        </w:rPr>
-        <w:t>servis</w:t>
-      </w:r>
-      <w:proofErr w:type="spellEnd"/>
-      <w:r>
-        <w:rPr>
-          <w:rFonts w:ascii="Arial" w:hAnsi="Arial" w:cs="Arial"/>
-          <w:sz w:val="24"/>
-          <w:szCs w:val="24"/>
-        </w:rPr>
-        <w:t xml:space="preserve"> </w:t>
-      </w:r>
-      <w:proofErr w:type="spellStart"/>
-      <w:r>
-        <w:rPr>
-          <w:rFonts w:ascii="Arial" w:hAnsi="Arial" w:cs="Arial"/>
-          <w:sz w:val="24"/>
-          <w:szCs w:val="24"/>
-        </w:rPr>
-        <w:t>će</w:t>
-      </w:r>
-      <w:proofErr w:type="spellEnd"/>
-      <w:r>
-        <w:rPr>
-          <w:rFonts w:ascii="Arial" w:hAnsi="Arial" w:cs="Arial"/>
-          <w:sz w:val="24"/>
-          <w:szCs w:val="24"/>
-        </w:rPr>
-        <w:t xml:space="preserve"> </w:t>
-      </w:r>
-      <w:proofErr w:type="spellStart"/>
-      <w:r>
-        <w:rPr>
-          <w:rFonts w:ascii="Arial" w:hAnsi="Arial" w:cs="Arial"/>
-          <w:sz w:val="24"/>
-          <w:szCs w:val="24"/>
-        </w:rPr>
-        <w:t>takođe</w:t>
-      </w:r>
-      <w:proofErr w:type="spellEnd"/>
-      <w:r>
-        <w:rPr>
-          <w:rFonts w:ascii="Arial" w:hAnsi="Arial" w:cs="Arial"/>
-          <w:sz w:val="24"/>
-          <w:szCs w:val="24"/>
-        </w:rPr>
-        <w:t xml:space="preserve"> </w:t>
-      </w:r>
-      <w:proofErr w:type="spellStart"/>
-      <w:r>
-        <w:rPr>
-          <w:rFonts w:ascii="Arial" w:hAnsi="Arial" w:cs="Arial"/>
-          <w:sz w:val="24"/>
-          <w:szCs w:val="24"/>
-        </w:rPr>
-        <w:t>imati</w:t>
-      </w:r>
-      <w:proofErr w:type="spellEnd"/>
-      <w:r>
-        <w:rPr>
-          <w:rFonts w:ascii="Arial" w:hAnsi="Arial" w:cs="Arial"/>
-          <w:sz w:val="24"/>
-          <w:szCs w:val="24"/>
-        </w:rPr>
-        <w:t xml:space="preserve"> </w:t>
-      </w:r>
-      <w:proofErr w:type="spellStart"/>
-      <w:r>
-        <w:rPr>
-          <w:rFonts w:ascii="Arial" w:hAnsi="Arial" w:cs="Arial"/>
-          <w:sz w:val="24"/>
-          <w:szCs w:val="24"/>
-        </w:rPr>
-        <w:t>ulazne</w:t>
-      </w:r>
-      <w:proofErr w:type="spellEnd"/>
-      <w:r>
-        <w:rPr>
-          <w:rFonts w:ascii="Arial" w:hAnsi="Arial" w:cs="Arial"/>
-          <w:sz w:val="24"/>
-          <w:szCs w:val="24"/>
-        </w:rPr>
-        <w:t xml:space="preserve"> </w:t>
-      </w:r>
-      <w:proofErr w:type="spellStart"/>
-      <w:r>
-        <w:rPr>
-          <w:rFonts w:ascii="Arial" w:hAnsi="Arial" w:cs="Arial"/>
-          <w:sz w:val="24"/>
-          <w:szCs w:val="24"/>
-        </w:rPr>
-        <w:t>informacije</w:t>
-      </w:r>
-      <w:proofErr w:type="spellEnd"/>
-      <w:r>
-        <w:rPr>
-          <w:rFonts w:ascii="Arial" w:hAnsi="Arial" w:cs="Arial"/>
-          <w:sz w:val="24"/>
-          <w:szCs w:val="24"/>
-        </w:rPr>
-        <w:t xml:space="preserve"> </w:t>
-      </w:r>
-      <w:proofErr w:type="spellStart"/>
-      <w:r>
-        <w:rPr>
-          <w:rFonts w:ascii="Arial" w:hAnsi="Arial" w:cs="Arial"/>
-          <w:sz w:val="24"/>
-          <w:szCs w:val="24"/>
-        </w:rPr>
-        <w:t>iz</w:t>
-      </w:r>
-      <w:proofErr w:type="spellEnd"/>
-      <w:r>
-        <w:rPr>
-          <w:rFonts w:ascii="Arial" w:hAnsi="Arial" w:cs="Arial"/>
-          <w:sz w:val="24"/>
-          <w:szCs w:val="24"/>
-        </w:rPr>
-        <w:t xml:space="preserve"> </w:t>
-      </w:r>
-      <w:proofErr w:type="spellStart"/>
-      <w:r>
-        <w:rPr>
-          <w:rFonts w:ascii="Arial" w:hAnsi="Arial" w:cs="Arial"/>
-          <w:sz w:val="24"/>
-          <w:szCs w:val="24"/>
-        </w:rPr>
-        <w:t>prvog</w:t>
-      </w:r>
-      <w:proofErr w:type="spellEnd"/>
-      <w:r>
-        <w:rPr>
-          <w:rFonts w:ascii="Arial" w:hAnsi="Arial" w:cs="Arial"/>
-          <w:sz w:val="24"/>
-          <w:szCs w:val="24"/>
-        </w:rPr>
-        <w:t xml:space="preserve"> </w:t>
-      </w:r>
-      <w:proofErr w:type="spellStart"/>
-      <w:r>
-        <w:rPr>
-          <w:rFonts w:ascii="Arial" w:hAnsi="Arial" w:cs="Arial"/>
-          <w:sz w:val="24"/>
-          <w:szCs w:val="24"/>
-        </w:rPr>
-        <w:t>servisa</w:t>
-      </w:r>
-      <w:proofErr w:type="spellEnd"/>
-      <w:r>
-        <w:rPr>
-          <w:rFonts w:ascii="Arial" w:hAnsi="Arial" w:cs="Arial"/>
-          <w:sz w:val="24"/>
-          <w:szCs w:val="24"/>
-        </w:rPr>
-        <w:t xml:space="preserve">, </w:t>
-      </w:r>
-      <w:proofErr w:type="spellStart"/>
-      <w:r>
-        <w:rPr>
-          <w:rFonts w:ascii="Arial" w:hAnsi="Arial" w:cs="Arial"/>
-          <w:sz w:val="24"/>
-          <w:szCs w:val="24"/>
-        </w:rPr>
-        <w:t>kao</w:t>
-      </w:r>
-      <w:proofErr w:type="spellEnd"/>
-      <w:r>
-        <w:rPr>
-          <w:rFonts w:ascii="Arial" w:hAnsi="Arial" w:cs="Arial"/>
-          <w:sz w:val="24"/>
-          <w:szCs w:val="24"/>
-        </w:rPr>
-        <w:t xml:space="preserve"> </w:t>
-      </w:r>
-      <w:proofErr w:type="spellStart"/>
-      <w:r>
-        <w:rPr>
-          <w:rFonts w:ascii="Arial" w:hAnsi="Arial" w:cs="Arial"/>
-          <w:sz w:val="24"/>
-          <w:szCs w:val="24"/>
-        </w:rPr>
-        <w:t>što</w:t>
-      </w:r>
-      <w:proofErr w:type="spellEnd"/>
-      <w:r>
-        <w:rPr>
-          <w:rFonts w:ascii="Arial" w:hAnsi="Arial" w:cs="Arial"/>
-          <w:sz w:val="24"/>
-          <w:szCs w:val="24"/>
-        </w:rPr>
-        <w:t xml:space="preserve"> </w:t>
-      </w:r>
-      <w:proofErr w:type="spellStart"/>
-      <w:r>
-        <w:rPr>
-          <w:rFonts w:ascii="Arial" w:hAnsi="Arial" w:cs="Arial"/>
-          <w:sz w:val="24"/>
-          <w:szCs w:val="24"/>
-        </w:rPr>
-        <w:t>su</w:t>
-      </w:r>
-      <w:proofErr w:type="spellEnd"/>
-      <w:r>
-        <w:rPr>
-          <w:rFonts w:ascii="Arial" w:hAnsi="Arial" w:cs="Arial"/>
-          <w:sz w:val="24"/>
-          <w:szCs w:val="24"/>
-        </w:rPr>
-        <w:t xml:space="preserve"> </w:t>
-      </w:r>
-      <w:proofErr w:type="spellStart"/>
-      <w:r>
-        <w:rPr>
-          <w:rFonts w:ascii="Arial" w:hAnsi="Arial" w:cs="Arial"/>
-          <w:sz w:val="24"/>
-          <w:szCs w:val="24"/>
-        </w:rPr>
-        <w:t>informacije</w:t>
-      </w:r>
-      <w:proofErr w:type="spellEnd"/>
-      <w:r>
-        <w:rPr>
-          <w:rFonts w:ascii="Arial" w:hAnsi="Arial" w:cs="Arial"/>
-          <w:sz w:val="24"/>
-          <w:szCs w:val="24"/>
-        </w:rPr>
-        <w:t xml:space="preserve"> o </w:t>
-      </w:r>
-      <w:proofErr w:type="spellStart"/>
-      <w:r>
-        <w:rPr>
-          <w:rFonts w:ascii="Arial" w:hAnsi="Arial" w:cs="Arial"/>
-          <w:sz w:val="24"/>
-          <w:szCs w:val="24"/>
-        </w:rPr>
-        <w:t>novim</w:t>
-      </w:r>
-      <w:proofErr w:type="spellEnd"/>
-      <w:r>
-        <w:rPr>
-          <w:rFonts w:ascii="Arial" w:hAnsi="Arial" w:cs="Arial"/>
-          <w:sz w:val="24"/>
-          <w:szCs w:val="24"/>
-        </w:rPr>
-        <w:t xml:space="preserve"> </w:t>
-      </w:r>
-      <w:proofErr w:type="spellStart"/>
-      <w:r>
-        <w:rPr>
-          <w:rFonts w:ascii="Arial" w:hAnsi="Arial" w:cs="Arial"/>
-          <w:sz w:val="24"/>
-          <w:szCs w:val="24"/>
-        </w:rPr>
-        <w:t>kupovinama</w:t>
-      </w:r>
-      <w:proofErr w:type="spellEnd"/>
-      <w:r>
-        <w:rPr>
-          <w:rFonts w:ascii="Arial" w:hAnsi="Arial" w:cs="Arial"/>
-          <w:sz w:val="24"/>
-          <w:szCs w:val="24"/>
-        </w:rPr>
-        <w:t xml:space="preserve"> </w:t>
-      </w:r>
-      <w:proofErr w:type="spellStart"/>
-      <w:r>
-        <w:rPr>
-          <w:rFonts w:ascii="Arial" w:hAnsi="Arial" w:cs="Arial"/>
-          <w:sz w:val="24"/>
-          <w:szCs w:val="24"/>
-        </w:rPr>
-        <w:t>karata</w:t>
-      </w:r>
-      <w:proofErr w:type="spellEnd"/>
-      <w:r>
-        <w:rPr>
-          <w:rFonts w:ascii="Arial" w:hAnsi="Arial" w:cs="Arial"/>
-          <w:sz w:val="24"/>
-          <w:szCs w:val="24"/>
-        </w:rPr>
-        <w:t xml:space="preserve">. Na </w:t>
-      </w:r>
-      <w:proofErr w:type="spellStart"/>
-      <w:r>
-        <w:rPr>
-          <w:rFonts w:ascii="Arial" w:hAnsi="Arial" w:cs="Arial"/>
-          <w:sz w:val="24"/>
-          <w:szCs w:val="24"/>
-        </w:rPr>
-        <w:t>osnovu</w:t>
-      </w:r>
-      <w:proofErr w:type="spellEnd"/>
-      <w:r>
-        <w:rPr>
-          <w:rFonts w:ascii="Arial" w:hAnsi="Arial" w:cs="Arial"/>
-          <w:sz w:val="24"/>
-          <w:szCs w:val="24"/>
-        </w:rPr>
-        <w:t xml:space="preserve"> </w:t>
-      </w:r>
-      <w:proofErr w:type="spellStart"/>
-      <w:r>
-        <w:rPr>
-          <w:rFonts w:ascii="Arial" w:hAnsi="Arial" w:cs="Arial"/>
-          <w:sz w:val="24"/>
-          <w:szCs w:val="24"/>
-        </w:rPr>
-        <w:t>tih</w:t>
-      </w:r>
-      <w:proofErr w:type="spellEnd"/>
-      <w:r>
-        <w:rPr>
-          <w:rFonts w:ascii="Arial" w:hAnsi="Arial" w:cs="Arial"/>
-          <w:sz w:val="24"/>
-          <w:szCs w:val="24"/>
-        </w:rPr>
-        <w:t xml:space="preserve"> </w:t>
-      </w:r>
-      <w:proofErr w:type="spellStart"/>
-      <w:r>
-        <w:rPr>
-          <w:rFonts w:ascii="Arial" w:hAnsi="Arial" w:cs="Arial"/>
-          <w:sz w:val="24"/>
-          <w:szCs w:val="24"/>
-        </w:rPr>
-        <w:t>informacija</w:t>
-      </w:r>
-      <w:proofErr w:type="spellEnd"/>
-      <w:r>
-        <w:rPr>
-          <w:rFonts w:ascii="Arial" w:hAnsi="Arial" w:cs="Arial"/>
-          <w:sz w:val="24"/>
-          <w:szCs w:val="24"/>
-        </w:rPr>
-        <w:t xml:space="preserve">, </w:t>
-      </w:r>
-      <w:proofErr w:type="spellStart"/>
-      <w:r>
-        <w:rPr>
-          <w:rFonts w:ascii="Arial" w:hAnsi="Arial" w:cs="Arial"/>
-          <w:sz w:val="24"/>
-          <w:szCs w:val="24"/>
-        </w:rPr>
-        <w:t>sistem</w:t>
-      </w:r>
-      <w:proofErr w:type="spellEnd"/>
-      <w:r>
-        <w:rPr>
-          <w:rFonts w:ascii="Arial" w:hAnsi="Arial" w:cs="Arial"/>
-          <w:sz w:val="24"/>
-          <w:szCs w:val="24"/>
-        </w:rPr>
-        <w:t xml:space="preserve"> </w:t>
-      </w:r>
-      <w:proofErr w:type="spellStart"/>
-      <w:r>
-        <w:rPr>
-          <w:rFonts w:ascii="Arial" w:hAnsi="Arial" w:cs="Arial"/>
-          <w:sz w:val="24"/>
-          <w:szCs w:val="24"/>
-        </w:rPr>
-        <w:t>će</w:t>
-      </w:r>
-      <w:proofErr w:type="spellEnd"/>
-      <w:r>
-        <w:rPr>
-          <w:rFonts w:ascii="Arial" w:hAnsi="Arial" w:cs="Arial"/>
-          <w:sz w:val="24"/>
-          <w:szCs w:val="24"/>
-        </w:rPr>
-        <w:t xml:space="preserve"> </w:t>
-      </w:r>
-      <w:proofErr w:type="spellStart"/>
-      <w:r>
-        <w:rPr>
-          <w:rFonts w:ascii="Arial" w:hAnsi="Arial" w:cs="Arial"/>
-          <w:sz w:val="24"/>
-          <w:szCs w:val="24"/>
-        </w:rPr>
-        <w:t>automatski</w:t>
-      </w:r>
-      <w:proofErr w:type="spellEnd"/>
-      <w:r>
-        <w:rPr>
-          <w:rFonts w:ascii="Arial" w:hAnsi="Arial" w:cs="Arial"/>
-          <w:sz w:val="24"/>
-          <w:szCs w:val="24"/>
-        </w:rPr>
-        <w:t xml:space="preserve"> </w:t>
-      </w:r>
-      <w:proofErr w:type="spellStart"/>
-      <w:r>
-        <w:rPr>
-          <w:rFonts w:ascii="Arial" w:hAnsi="Arial" w:cs="Arial"/>
-          <w:sz w:val="24"/>
-          <w:szCs w:val="24"/>
-        </w:rPr>
-        <w:t>ažurirati</w:t>
-      </w:r>
-      <w:proofErr w:type="spellEnd"/>
-      <w:r>
-        <w:rPr>
-          <w:rFonts w:ascii="Arial" w:hAnsi="Arial" w:cs="Arial"/>
-          <w:sz w:val="24"/>
-          <w:szCs w:val="24"/>
-        </w:rPr>
-        <w:t xml:space="preserve"> </w:t>
-      </w:r>
-      <w:proofErr w:type="spellStart"/>
-      <w:r>
-        <w:rPr>
-          <w:rFonts w:ascii="Arial" w:hAnsi="Arial" w:cs="Arial"/>
-          <w:sz w:val="24"/>
-          <w:szCs w:val="24"/>
-        </w:rPr>
-        <w:t>svoju</w:t>
-      </w:r>
-      <w:proofErr w:type="spellEnd"/>
-      <w:r>
-        <w:rPr>
-          <w:rFonts w:ascii="Arial" w:hAnsi="Arial" w:cs="Arial"/>
-          <w:sz w:val="24"/>
-          <w:szCs w:val="24"/>
-        </w:rPr>
-        <w:t xml:space="preserve"> </w:t>
-      </w:r>
-      <w:proofErr w:type="spellStart"/>
-      <w:r>
-        <w:rPr>
-          <w:rFonts w:ascii="Arial" w:hAnsi="Arial" w:cs="Arial"/>
-          <w:sz w:val="24"/>
-          <w:szCs w:val="24"/>
-        </w:rPr>
-        <w:t>bazu</w:t>
-      </w:r>
-      <w:proofErr w:type="spellEnd"/>
-      <w:r>
-        <w:rPr>
-          <w:rFonts w:ascii="Arial" w:hAnsi="Arial" w:cs="Arial"/>
-          <w:sz w:val="24"/>
-          <w:szCs w:val="24"/>
-        </w:rPr>
-        <w:t xml:space="preserve"> </w:t>
-      </w:r>
-      <w:proofErr w:type="spellStart"/>
-      <w:r>
-        <w:rPr>
-          <w:rFonts w:ascii="Arial" w:hAnsi="Arial" w:cs="Arial"/>
-          <w:sz w:val="24"/>
-          <w:szCs w:val="24"/>
-        </w:rPr>
-        <w:t>znanja</w:t>
-      </w:r>
-      <w:proofErr w:type="spellEnd"/>
-      <w:r>
-        <w:rPr>
-          <w:rFonts w:ascii="Arial" w:hAnsi="Arial" w:cs="Arial"/>
-          <w:sz w:val="24"/>
-          <w:szCs w:val="24"/>
-        </w:rPr>
-        <w:t xml:space="preserve"> o </w:t>
-      </w:r>
-      <w:proofErr w:type="spellStart"/>
-      <w:r>
-        <w:rPr>
-          <w:rFonts w:ascii="Arial" w:hAnsi="Arial" w:cs="Arial"/>
-          <w:sz w:val="24"/>
-          <w:szCs w:val="24"/>
-        </w:rPr>
-        <w:t>raspoloživosti</w:t>
-      </w:r>
-      <w:proofErr w:type="spellEnd"/>
-      <w:r>
-        <w:rPr>
-          <w:rFonts w:ascii="Arial" w:hAnsi="Arial" w:cs="Arial"/>
-          <w:sz w:val="24"/>
-          <w:szCs w:val="24"/>
-        </w:rPr>
-        <w:t xml:space="preserve"> </w:t>
-      </w:r>
-      <w:proofErr w:type="spellStart"/>
-      <w:r>
-        <w:rPr>
-          <w:rFonts w:ascii="Arial" w:hAnsi="Arial" w:cs="Arial"/>
-          <w:sz w:val="24"/>
-          <w:szCs w:val="24"/>
-        </w:rPr>
-        <w:t>karata</w:t>
-      </w:r>
-      <w:proofErr w:type="spellEnd"/>
-      <w:r>
-        <w:rPr>
-          <w:rFonts w:ascii="Arial" w:hAnsi="Arial" w:cs="Arial"/>
-          <w:sz w:val="24"/>
-          <w:szCs w:val="24"/>
-        </w:rPr>
-        <w:t xml:space="preserve"> </w:t>
-      </w:r>
-      <w:proofErr w:type="spellStart"/>
-      <w:r>
-        <w:rPr>
-          <w:rFonts w:ascii="Arial" w:hAnsi="Arial" w:cs="Arial"/>
-          <w:sz w:val="24"/>
-          <w:szCs w:val="24"/>
-        </w:rPr>
-        <w:t>i</w:t>
-      </w:r>
-      <w:proofErr w:type="spellEnd"/>
-      <w:r>
-        <w:rPr>
-          <w:rFonts w:ascii="Arial" w:hAnsi="Arial" w:cs="Arial"/>
-          <w:sz w:val="24"/>
-          <w:szCs w:val="24"/>
-        </w:rPr>
-        <w:t xml:space="preserve"> </w:t>
-      </w:r>
-      <w:proofErr w:type="spellStart"/>
-      <w:r>
-        <w:rPr>
-          <w:rFonts w:ascii="Arial" w:hAnsi="Arial" w:cs="Arial"/>
-          <w:sz w:val="24"/>
-          <w:szCs w:val="24"/>
-        </w:rPr>
-        <w:t>cena</w:t>
-      </w:r>
-      <w:proofErr w:type="spellEnd"/>
-      <w:r>
-        <w:rPr>
-          <w:rFonts w:ascii="Arial" w:hAnsi="Arial" w:cs="Arial"/>
-          <w:sz w:val="24"/>
-          <w:szCs w:val="24"/>
-        </w:rPr>
-        <w:t xml:space="preserve">, </w:t>
-      </w:r>
-      <w:proofErr w:type="spellStart"/>
-      <w:r>
-        <w:rPr>
-          <w:rFonts w:ascii="Arial" w:hAnsi="Arial" w:cs="Arial"/>
-          <w:sz w:val="24"/>
-          <w:szCs w:val="24"/>
-        </w:rPr>
-        <w:t>što</w:t>
-      </w:r>
-      <w:proofErr w:type="spellEnd"/>
-      <w:r>
-        <w:rPr>
-          <w:rFonts w:ascii="Arial" w:hAnsi="Arial" w:cs="Arial"/>
-          <w:sz w:val="24"/>
-          <w:szCs w:val="24"/>
-        </w:rPr>
-        <w:t xml:space="preserve"> </w:t>
-      </w:r>
-      <w:proofErr w:type="spellStart"/>
-      <w:r>
-        <w:rPr>
-          <w:rFonts w:ascii="Arial" w:hAnsi="Arial" w:cs="Arial"/>
-          <w:sz w:val="24"/>
-          <w:szCs w:val="24"/>
-        </w:rPr>
-        <w:t>će</w:t>
-      </w:r>
-      <w:proofErr w:type="spellEnd"/>
-      <w:r>
-        <w:rPr>
-          <w:rFonts w:ascii="Arial" w:hAnsi="Arial" w:cs="Arial"/>
-          <w:sz w:val="24"/>
-          <w:szCs w:val="24"/>
-        </w:rPr>
-        <w:t xml:space="preserve"> </w:t>
-      </w:r>
-      <w:proofErr w:type="spellStart"/>
-      <w:r>
-        <w:rPr>
-          <w:rFonts w:ascii="Arial" w:hAnsi="Arial" w:cs="Arial"/>
-          <w:sz w:val="24"/>
-          <w:szCs w:val="24"/>
-        </w:rPr>
-        <w:t>omogućiti</w:t>
-      </w:r>
-      <w:proofErr w:type="spellEnd"/>
-      <w:r>
-        <w:rPr>
-          <w:rFonts w:ascii="Arial" w:hAnsi="Arial" w:cs="Arial"/>
-          <w:sz w:val="24"/>
-          <w:szCs w:val="24"/>
-        </w:rPr>
-        <w:t xml:space="preserve"> </w:t>
-      </w:r>
-      <w:proofErr w:type="spellStart"/>
-      <w:r>
-        <w:rPr>
-          <w:rFonts w:ascii="Arial" w:hAnsi="Arial" w:cs="Arial"/>
-          <w:sz w:val="24"/>
-          <w:szCs w:val="24"/>
-        </w:rPr>
-        <w:t>sistemu</w:t>
-      </w:r>
-      <w:proofErr w:type="spellEnd"/>
-      <w:r>
-        <w:rPr>
-          <w:rFonts w:ascii="Arial" w:hAnsi="Arial" w:cs="Arial"/>
-          <w:sz w:val="24"/>
-          <w:szCs w:val="24"/>
-        </w:rPr>
-        <w:t xml:space="preserve"> za </w:t>
-      </w:r>
-      <w:proofErr w:type="spellStart"/>
-      <w:r>
-        <w:rPr>
-          <w:rFonts w:ascii="Arial" w:hAnsi="Arial" w:cs="Arial"/>
-          <w:sz w:val="24"/>
-          <w:szCs w:val="24"/>
-        </w:rPr>
-        <w:t>upravljanje</w:t>
-      </w:r>
-      <w:proofErr w:type="spellEnd"/>
-      <w:r>
-        <w:rPr>
-          <w:rFonts w:ascii="Arial" w:hAnsi="Arial" w:cs="Arial"/>
-          <w:sz w:val="24"/>
-          <w:szCs w:val="24"/>
-        </w:rPr>
-        <w:t xml:space="preserve"> </w:t>
-      </w:r>
-      <w:proofErr w:type="spellStart"/>
-      <w:r>
-        <w:rPr>
-          <w:rFonts w:ascii="Arial" w:hAnsi="Arial" w:cs="Arial"/>
-          <w:sz w:val="24"/>
-          <w:szCs w:val="24"/>
-        </w:rPr>
-        <w:t>prodajom</w:t>
-      </w:r>
-      <w:proofErr w:type="spellEnd"/>
-      <w:r>
-        <w:rPr>
-          <w:rFonts w:ascii="Arial" w:hAnsi="Arial" w:cs="Arial"/>
-          <w:sz w:val="24"/>
-          <w:szCs w:val="24"/>
-        </w:rPr>
-        <w:t xml:space="preserve"> </w:t>
-      </w:r>
-      <w:proofErr w:type="spellStart"/>
-      <w:r>
-        <w:rPr>
-          <w:rFonts w:ascii="Arial" w:hAnsi="Arial" w:cs="Arial"/>
-          <w:sz w:val="24"/>
-          <w:szCs w:val="24"/>
-        </w:rPr>
-        <w:t>karata</w:t>
-      </w:r>
-      <w:proofErr w:type="spellEnd"/>
-      <w:r>
-        <w:rPr>
-          <w:rFonts w:ascii="Arial" w:hAnsi="Arial" w:cs="Arial"/>
-          <w:sz w:val="24"/>
-          <w:szCs w:val="24"/>
-        </w:rPr>
-        <w:t xml:space="preserve"> da </w:t>
-      </w:r>
-      <w:proofErr w:type="spellStart"/>
-      <w:r>
-        <w:rPr>
-          <w:rFonts w:ascii="Arial" w:hAnsi="Arial" w:cs="Arial"/>
-          <w:sz w:val="24"/>
-          <w:szCs w:val="24"/>
-        </w:rPr>
-        <w:t>donosi</w:t>
-      </w:r>
-      <w:proofErr w:type="spellEnd"/>
-      <w:r>
-        <w:rPr>
-          <w:rFonts w:ascii="Arial" w:hAnsi="Arial" w:cs="Arial"/>
-          <w:sz w:val="24"/>
-          <w:szCs w:val="24"/>
-        </w:rPr>
-        <w:t xml:space="preserve"> </w:t>
-      </w:r>
-      <w:proofErr w:type="spellStart"/>
-      <w:r>
-        <w:rPr>
-          <w:rFonts w:ascii="Arial" w:hAnsi="Arial" w:cs="Arial"/>
-          <w:sz w:val="24"/>
-          <w:szCs w:val="24"/>
-        </w:rPr>
-        <w:t>odluke</w:t>
-      </w:r>
-      <w:proofErr w:type="spellEnd"/>
-      <w:r>
-        <w:rPr>
-          <w:rFonts w:ascii="Arial" w:hAnsi="Arial" w:cs="Arial"/>
-          <w:sz w:val="24"/>
-          <w:szCs w:val="24"/>
-        </w:rPr>
-        <w:t xml:space="preserve"> </w:t>
-      </w:r>
-      <w:proofErr w:type="spellStart"/>
-      <w:r>
-        <w:rPr>
-          <w:rFonts w:ascii="Arial" w:hAnsi="Arial" w:cs="Arial"/>
-          <w:sz w:val="24"/>
-          <w:szCs w:val="24"/>
-        </w:rPr>
-        <w:t>na</w:t>
-      </w:r>
-      <w:proofErr w:type="spellEnd"/>
-      <w:r>
-        <w:rPr>
-          <w:rFonts w:ascii="Arial" w:hAnsi="Arial" w:cs="Arial"/>
-          <w:sz w:val="24"/>
-          <w:szCs w:val="24"/>
-        </w:rPr>
-        <w:t xml:space="preserve"> </w:t>
-      </w:r>
-      <w:proofErr w:type="spellStart"/>
-      <w:r>
-        <w:rPr>
-          <w:rFonts w:ascii="Arial" w:hAnsi="Arial" w:cs="Arial"/>
-          <w:sz w:val="24"/>
-          <w:szCs w:val="24"/>
-        </w:rPr>
-        <w:t>osnovu</w:t>
-      </w:r>
-      <w:proofErr w:type="spellEnd"/>
-      <w:r>
-        <w:rPr>
-          <w:rFonts w:ascii="Arial" w:hAnsi="Arial" w:cs="Arial"/>
-          <w:sz w:val="24"/>
-          <w:szCs w:val="24"/>
-        </w:rPr>
-        <w:t xml:space="preserve"> </w:t>
-      </w:r>
-      <w:proofErr w:type="spellStart"/>
-      <w:r>
-        <w:rPr>
-          <w:rFonts w:ascii="Arial" w:hAnsi="Arial" w:cs="Arial"/>
-          <w:sz w:val="24"/>
-          <w:szCs w:val="24"/>
-        </w:rPr>
-        <w:t>najnovijih</w:t>
-      </w:r>
-      <w:proofErr w:type="spellEnd"/>
-      <w:r>
-        <w:rPr>
-          <w:rFonts w:ascii="Arial" w:hAnsi="Arial" w:cs="Arial"/>
-          <w:sz w:val="24"/>
-          <w:szCs w:val="24"/>
-        </w:rPr>
-        <w:t xml:space="preserve"> </w:t>
-      </w:r>
-      <w:proofErr w:type="spellStart"/>
-      <w:r>
-        <w:rPr>
-          <w:rFonts w:ascii="Arial" w:hAnsi="Arial" w:cs="Arial"/>
-          <w:sz w:val="24"/>
-          <w:szCs w:val="24"/>
-        </w:rPr>
-        <w:t>informacija</w:t>
-      </w:r>
-      <w:proofErr w:type="spellEnd"/>
-      <w:r>
-        <w:rPr>
-          <w:rFonts w:ascii="Arial" w:hAnsi="Arial" w:cs="Arial"/>
-          <w:sz w:val="24"/>
-          <w:szCs w:val="24"/>
-        </w:rPr>
-        <w:t>.</w:t>
-      </w:r>
-      <w:r>
-        <w:rPr>
-          <w:rFonts w:ascii="Arial" w:hAnsi="Arial" w:cs="Arial"/>
-          <w:sz w:val="24"/>
-          <w:szCs w:val="24"/>
-        </w:rPr>
-        <w:t xml:space="preserve"> </w:t>
-      </w:r>
-      <w:proofErr w:type="spellStart"/>
-      <w:r>
-        <w:rPr>
-          <w:rFonts w:ascii="Arial" w:hAnsi="Arial" w:cs="Arial"/>
-          <w:sz w:val="24"/>
-          <w:szCs w:val="24"/>
-        </w:rPr>
-        <w:t>Nakon</w:t>
-      </w:r>
-      <w:proofErr w:type="spellEnd"/>
-      <w:r>
-        <w:rPr>
-          <w:rFonts w:ascii="Arial" w:hAnsi="Arial" w:cs="Arial"/>
-          <w:sz w:val="24"/>
-          <w:szCs w:val="24"/>
-        </w:rPr>
-        <w:t xml:space="preserve"> </w:t>
-      </w:r>
-      <w:proofErr w:type="spellStart"/>
-      <w:r>
-        <w:rPr>
-          <w:rFonts w:ascii="Arial" w:hAnsi="Arial" w:cs="Arial"/>
-          <w:sz w:val="24"/>
-          <w:szCs w:val="24"/>
-        </w:rPr>
-        <w:t>što</w:t>
-      </w:r>
-      <w:proofErr w:type="spellEnd"/>
-      <w:r>
-        <w:rPr>
-          <w:rFonts w:ascii="Arial" w:hAnsi="Arial" w:cs="Arial"/>
-          <w:sz w:val="24"/>
-          <w:szCs w:val="24"/>
-        </w:rPr>
-        <w:t xml:space="preserve"> je </w:t>
-      </w:r>
-      <w:proofErr w:type="spellStart"/>
-      <w:r>
-        <w:rPr>
-          <w:rFonts w:ascii="Arial" w:hAnsi="Arial" w:cs="Arial"/>
-          <w:sz w:val="24"/>
-          <w:szCs w:val="24"/>
-        </w:rPr>
-        <w:t>kupac</w:t>
-      </w:r>
-      <w:proofErr w:type="spellEnd"/>
-      <w:r>
-        <w:rPr>
-          <w:rFonts w:ascii="Arial" w:hAnsi="Arial" w:cs="Arial"/>
-          <w:sz w:val="24"/>
-          <w:szCs w:val="24"/>
-        </w:rPr>
-        <w:t xml:space="preserve"> </w:t>
-      </w:r>
-      <w:proofErr w:type="spellStart"/>
-      <w:r>
-        <w:rPr>
-          <w:rFonts w:ascii="Arial" w:hAnsi="Arial" w:cs="Arial"/>
-          <w:sz w:val="24"/>
-          <w:szCs w:val="24"/>
-        </w:rPr>
-        <w:t>odabrao</w:t>
-      </w:r>
-      <w:proofErr w:type="spellEnd"/>
-      <w:r>
-        <w:rPr>
-          <w:rFonts w:ascii="Arial" w:hAnsi="Arial" w:cs="Arial"/>
-          <w:sz w:val="24"/>
-          <w:szCs w:val="24"/>
-        </w:rPr>
-        <w:t xml:space="preserve"> </w:t>
-      </w:r>
-      <w:proofErr w:type="spellStart"/>
-      <w:r>
-        <w:rPr>
-          <w:rFonts w:ascii="Arial" w:hAnsi="Arial" w:cs="Arial"/>
-          <w:sz w:val="24"/>
-          <w:szCs w:val="24"/>
-        </w:rPr>
-        <w:t>kartu</w:t>
-      </w:r>
-      <w:proofErr w:type="spellEnd"/>
-      <w:r>
-        <w:rPr>
-          <w:rFonts w:ascii="Arial" w:hAnsi="Arial" w:cs="Arial"/>
-          <w:sz w:val="24"/>
-          <w:szCs w:val="24"/>
-        </w:rPr>
-        <w:t xml:space="preserve">, </w:t>
-      </w:r>
-      <w:proofErr w:type="spellStart"/>
-      <w:r>
-        <w:rPr>
-          <w:rFonts w:ascii="Arial" w:hAnsi="Arial" w:cs="Arial"/>
-          <w:sz w:val="24"/>
-          <w:szCs w:val="24"/>
-        </w:rPr>
-        <w:t>sistem</w:t>
-      </w:r>
-      <w:proofErr w:type="spellEnd"/>
-      <w:r>
-        <w:rPr>
-          <w:rFonts w:ascii="Arial" w:hAnsi="Arial" w:cs="Arial"/>
-          <w:sz w:val="24"/>
-          <w:szCs w:val="24"/>
-        </w:rPr>
-        <w:t xml:space="preserve"> </w:t>
-      </w:r>
-      <w:proofErr w:type="spellStart"/>
-      <w:r>
-        <w:rPr>
-          <w:rFonts w:ascii="Arial" w:hAnsi="Arial" w:cs="Arial"/>
-          <w:sz w:val="24"/>
-          <w:szCs w:val="24"/>
-        </w:rPr>
-        <w:t>će</w:t>
-      </w:r>
-      <w:proofErr w:type="spellEnd"/>
-      <w:r>
-        <w:rPr>
-          <w:rFonts w:ascii="Arial" w:hAnsi="Arial" w:cs="Arial"/>
-          <w:sz w:val="24"/>
-          <w:szCs w:val="24"/>
-        </w:rPr>
-        <w:t xml:space="preserve"> </w:t>
-      </w:r>
-      <w:proofErr w:type="spellStart"/>
-      <w:r>
-        <w:rPr>
-          <w:rFonts w:ascii="Arial" w:hAnsi="Arial" w:cs="Arial"/>
-          <w:sz w:val="24"/>
-          <w:szCs w:val="24"/>
-        </w:rPr>
-        <w:t>generisati</w:t>
-      </w:r>
-      <w:proofErr w:type="spellEnd"/>
-      <w:r>
-        <w:rPr>
-          <w:rFonts w:ascii="Arial" w:hAnsi="Arial" w:cs="Arial"/>
-          <w:sz w:val="24"/>
-          <w:szCs w:val="24"/>
-        </w:rPr>
-        <w:t xml:space="preserve"> </w:t>
-      </w:r>
-      <w:proofErr w:type="spellStart"/>
-      <w:r>
-        <w:rPr>
-          <w:rFonts w:ascii="Arial" w:hAnsi="Arial" w:cs="Arial"/>
-          <w:sz w:val="24"/>
-          <w:szCs w:val="24"/>
-        </w:rPr>
-        <w:t>potvrdu</w:t>
-      </w:r>
-      <w:proofErr w:type="spellEnd"/>
-      <w:r>
-        <w:rPr>
-          <w:rFonts w:ascii="Arial" w:hAnsi="Arial" w:cs="Arial"/>
-          <w:sz w:val="24"/>
-          <w:szCs w:val="24"/>
-        </w:rPr>
-        <w:t xml:space="preserve"> o </w:t>
-      </w:r>
-      <w:proofErr w:type="spellStart"/>
-      <w:r>
-        <w:rPr>
-          <w:rFonts w:ascii="Arial" w:hAnsi="Arial" w:cs="Arial"/>
-          <w:sz w:val="24"/>
-          <w:szCs w:val="24"/>
-        </w:rPr>
-        <w:t>kupovini</w:t>
-      </w:r>
-      <w:proofErr w:type="spellEnd"/>
-      <w:r>
-        <w:rPr>
-          <w:rFonts w:ascii="Arial" w:hAnsi="Arial" w:cs="Arial"/>
-          <w:sz w:val="24"/>
-          <w:szCs w:val="24"/>
-        </w:rPr>
-        <w:t xml:space="preserve"> </w:t>
-      </w:r>
-      <w:proofErr w:type="spellStart"/>
-      <w:r>
-        <w:rPr>
-          <w:rFonts w:ascii="Arial" w:hAnsi="Arial" w:cs="Arial"/>
-          <w:sz w:val="24"/>
-          <w:szCs w:val="24"/>
-        </w:rPr>
-        <w:t>i</w:t>
-      </w:r>
-      <w:proofErr w:type="spellEnd"/>
-      <w:r>
-        <w:rPr>
-          <w:rFonts w:ascii="Arial" w:hAnsi="Arial" w:cs="Arial"/>
-          <w:sz w:val="24"/>
-          <w:szCs w:val="24"/>
-        </w:rPr>
-        <w:t xml:space="preserve"> </w:t>
-      </w:r>
-      <w:proofErr w:type="spellStart"/>
-      <w:r>
-        <w:rPr>
-          <w:rFonts w:ascii="Arial" w:hAnsi="Arial" w:cs="Arial"/>
-          <w:sz w:val="24"/>
-          <w:szCs w:val="24"/>
-        </w:rPr>
-        <w:t>ukupnu</w:t>
-      </w:r>
-      <w:proofErr w:type="spellEnd"/>
-      <w:r>
-        <w:rPr>
-          <w:rFonts w:ascii="Arial" w:hAnsi="Arial" w:cs="Arial"/>
-          <w:sz w:val="24"/>
-          <w:szCs w:val="24"/>
-        </w:rPr>
-        <w:t xml:space="preserve"> </w:t>
-      </w:r>
-      <w:proofErr w:type="spellStart"/>
-      <w:r>
-        <w:rPr>
-          <w:rFonts w:ascii="Arial" w:hAnsi="Arial" w:cs="Arial"/>
-          <w:sz w:val="24"/>
-          <w:szCs w:val="24"/>
-        </w:rPr>
-        <w:t>cenu</w:t>
-      </w:r>
-      <w:proofErr w:type="spellEnd"/>
-      <w:r>
-        <w:rPr>
-          <w:rFonts w:ascii="Arial" w:hAnsi="Arial" w:cs="Arial"/>
-          <w:sz w:val="24"/>
-          <w:szCs w:val="24"/>
-        </w:rPr>
-        <w:t xml:space="preserve"> </w:t>
-      </w:r>
-      <w:proofErr w:type="spellStart"/>
-      <w:r>
-        <w:rPr>
-          <w:rFonts w:ascii="Arial" w:hAnsi="Arial" w:cs="Arial"/>
-          <w:sz w:val="24"/>
-          <w:szCs w:val="24"/>
-        </w:rPr>
-        <w:t>karata</w:t>
-      </w:r>
-      <w:proofErr w:type="spellEnd"/>
-      <w:r>
-        <w:rPr>
-          <w:rFonts w:ascii="Arial" w:hAnsi="Arial" w:cs="Arial"/>
-          <w:sz w:val="24"/>
-          <w:szCs w:val="24"/>
-        </w:rPr>
-        <w:t>.</w:t>
+      <w:r>
+        <w:rPr>
+          <w:rFonts w:ascii="Arial" w:hAnsi="Arial" w:cs="Arial"/>
+          <w:sz w:val="24"/>
+          <w:szCs w:val="24"/>
+        </w:rPr>
+        <w:t>Nakon što je kupac odabrao kartu, sistem će generisati potvrdu o kupovini i ukupnu cenu karata.</w:t>
       </w:r>
     </w:p>
     <w:p>
@@ -2456,35 +516,18 @@
         <w:tab/>
         <w:t xml:space="preserve">Istraživajući web sajt </w:t>
       </w:r>
-      <w:r>
-        <w:fldChar w:fldCharType="begin"/>
-      </w:r>
-      <w:r>
-        <w:instrText>HYPERLINK "https://www.airserbia.com/sr_latin_RS/?gclid=Cj0KCQjw9deiBhC1ARIsAHLjR2B9fWLOgCEkg_W4CKj5z2Bv5dBy6oQcleJuE6ECYmS-AuzcZ8G14tgaAlm0EALw_wcB"</w:instrText>
-      </w:r>
-      <w:r>
-        <w:fldChar w:fldCharType="separate"/>
-      </w:r>
-      <w:r>
-        <w:rPr>
-          <w:rStyle w:val="Hyperlink"/>
-          <w:rFonts w:ascii="Arial" w:hAnsi="Arial" w:cs="Arial"/>
-          <w:sz w:val="24"/>
-          <w:szCs w:val="24"/>
-          <w:lang w:val="sr-Latn-RS"/>
-        </w:rPr>
-        <w:t>AirSerbia</w:t>
-      </w:r>
-      <w:r>
-        <w:rPr>
-          <w:rStyle w:val="Hyperlink"/>
-          <w:rFonts w:ascii="Arial" w:hAnsi="Arial" w:cs="Arial"/>
-          <w:sz w:val="24"/>
-          <w:szCs w:val="24"/>
-          <w:lang w:val="sr-Latn-RS"/>
-        </w:rPr>
-        <w:fldChar w:fldCharType="end"/>
-      </w:r>
+      <w:hyperlink r:id="rId6" w:history="1">
+        <w:r>
+          <w:rPr>
+            <w:rStyle w:val="Hyperlink"/>
+            <w:rFonts w:ascii="Arial" w:hAnsi="Arial" w:cs="Arial"/>
+            <w:sz w:val="24"/>
+            <w:szCs w:val="24"/>
+            <w:lang w:val="sr-Latn-RS"/>
+          </w:rPr>
+          <w:t>AirSerbia</w:t>
+        </w:r>
+      </w:hyperlink>
       <w:r>
         <w:rPr>
           <w:rFonts w:ascii="Arial" w:hAnsi="Arial" w:cs="Arial"/>
@@ -3578,7 +1621,7 @@
                     </pic:cNvPicPr>
                   </pic:nvPicPr>
                   <pic:blipFill>
-                    <a:blip r:embed="rId6">
+                    <a:blip r:embed="rId7">
                       <a:extLst>
                         <a:ext uri="{28A0092B-C50C-407E-A947-70E740481C1C}">
                           <a14:useLocalDpi xmlns:a14="http://schemas.microsoft.com/office/drawing/2010/main" val="0"/>
@@ -3953,43 +1996,7 @@
           <w:szCs w:val="24"/>
           <w:lang w:val="sr-Latn-RS"/>
         </w:rPr>
-        <w:t xml:space="preserve">Ako je restojanje između </w:t>
-      </w:r>
-      <w:r>
-        <w:rPr>
-          <w:rFonts w:ascii="Arial" w:hAnsi="Arial" w:cs="Arial"/>
-          <w:sz w:val="24"/>
-          <w:szCs w:val="24"/>
-          <w:lang w:val="sr-Latn-RS"/>
-        </w:rPr>
-        <w:t>3</w:t>
-      </w:r>
-      <w:r>
-        <w:rPr>
-          <w:rFonts w:ascii="Arial" w:hAnsi="Arial" w:cs="Arial"/>
-          <w:sz w:val="24"/>
-          <w:szCs w:val="24"/>
-          <w:lang w:val="sr-Latn-RS"/>
-        </w:rPr>
-        <w:t xml:space="preserve">000km i </w:t>
-      </w:r>
-      <w:r>
-        <w:rPr>
-          <w:rFonts w:ascii="Arial" w:hAnsi="Arial" w:cs="Arial"/>
-          <w:sz w:val="24"/>
-          <w:szCs w:val="24"/>
-          <w:lang w:val="sr-Latn-RS"/>
-        </w:rPr>
-        <w:t>4</w:t>
-      </w:r>
-      <w:r>
-        <w:rPr>
-          <w:rFonts w:ascii="Arial" w:hAnsi="Arial" w:cs="Arial"/>
-          <w:sz w:val="24"/>
-          <w:szCs w:val="24"/>
-          <w:lang w:val="sr-Latn-RS"/>
-        </w:rPr>
-        <w:t xml:space="preserve">000km, cena karte je </w:t>
+        <w:t xml:space="preserve">Ako je restojanje između 3000km i 4000km, cena karte je </w:t>
       </w:r>
       <w:r>
         <w:rPr>
@@ -5264,7 +3271,43 @@
           <w:szCs w:val="24"/>
           <w:lang w:val="sr-Latn-RS"/>
         </w:rPr>
-        <w:t xml:space="preserve">Ako je kupio 2 karte, obe karte dobijaju popust od </w:t>
+        <w:t xml:space="preserve">Ako je kupio 2 karte, </w:t>
+      </w:r>
+      <w:r>
+        <w:rPr>
+          <w:rFonts w:ascii="Arial" w:hAnsi="Arial" w:cs="Arial"/>
+          <w:sz w:val="24"/>
+          <w:szCs w:val="24"/>
+          <w:lang w:val="sr-Latn-RS"/>
+        </w:rPr>
+        <w:t>poslednja</w:t>
+      </w:r>
+      <w:r>
+        <w:rPr>
+          <w:rFonts w:ascii="Arial" w:hAnsi="Arial" w:cs="Arial"/>
+          <w:sz w:val="24"/>
+          <w:szCs w:val="24"/>
+          <w:lang w:val="sr-Latn-RS"/>
+        </w:rPr>
+        <w:t xml:space="preserve"> kart</w:t>
+      </w:r>
+      <w:r>
+        <w:rPr>
+          <w:rFonts w:ascii="Arial" w:hAnsi="Arial" w:cs="Arial"/>
+          <w:sz w:val="24"/>
+          <w:szCs w:val="24"/>
+          <w:lang w:val="sr-Latn-RS"/>
+        </w:rPr>
+        <w:t>a</w:t>
+      </w:r>
+      <w:r>
+        <w:rPr>
+          <w:rFonts w:ascii="Arial" w:hAnsi="Arial" w:cs="Arial"/>
+          <w:sz w:val="24"/>
+          <w:szCs w:val="24"/>
+          <w:lang w:val="sr-Latn-RS"/>
+        </w:rPr>
+        <w:t xml:space="preserve"> dobija popust od </w:t>
       </w:r>
       <w:r>
         <w:rPr>
@@ -5310,7 +3353,25 @@
           <w:szCs w:val="24"/>
           <w:lang w:val="sr-Latn-RS"/>
         </w:rPr>
-        <w:t xml:space="preserve">Ako je kupio 3 karte, sve karte dobijaju popust od </w:t>
+        <w:t xml:space="preserve">Ako je kupio 3 karte, </w:t>
+      </w:r>
+      <w:r>
+        <w:rPr>
+          <w:rFonts w:ascii="Arial" w:hAnsi="Arial" w:cs="Arial"/>
+          <w:sz w:val="24"/>
+          <w:szCs w:val="24"/>
+          <w:lang w:val="sr-Latn-RS"/>
+        </w:rPr>
+        <w:t xml:space="preserve">poslednja karta dobija </w:t>
+      </w:r>
+      <w:r>
+        <w:rPr>
+          <w:rFonts w:ascii="Arial" w:hAnsi="Arial" w:cs="Arial"/>
+          <w:sz w:val="24"/>
+          <w:szCs w:val="24"/>
+          <w:lang w:val="sr-Latn-RS"/>
+        </w:rPr>
+        <w:t xml:space="preserve">popust od </w:t>
       </w:r>
       <w:r>
         <w:rPr>
@@ -5374,7 +3435,25 @@
           <w:szCs w:val="24"/>
           <w:lang w:val="sr-Latn-RS"/>
         </w:rPr>
-        <w:t xml:space="preserve">, sve karte dobijaju popust od </w:t>
+        <w:t xml:space="preserve">, </w:t>
+      </w:r>
+      <w:r>
+        <w:rPr>
+          <w:rFonts w:ascii="Arial" w:hAnsi="Arial" w:cs="Arial"/>
+          <w:sz w:val="24"/>
+          <w:szCs w:val="24"/>
+          <w:lang w:val="sr-Latn-RS"/>
+        </w:rPr>
+        <w:t xml:space="preserve">poslednja karta dobija </w:t>
+      </w:r>
+      <w:r>
+        <w:rPr>
+          <w:rFonts w:ascii="Arial" w:hAnsi="Arial" w:cs="Arial"/>
+          <w:sz w:val="24"/>
+          <w:szCs w:val="24"/>
+          <w:lang w:val="sr-Latn-RS"/>
+        </w:rPr>
+        <w:t xml:space="preserve">popust od </w:t>
       </w:r>
       <w:r>
         <w:rPr>
@@ -5474,7 +3553,25 @@
           <w:szCs w:val="24"/>
           <w:lang w:val="sr-Latn-RS"/>
         </w:rPr>
-        <w:t xml:space="preserve">, sve karte dobijaju popust od </w:t>
+        <w:t xml:space="preserve">, </w:t>
+      </w:r>
+      <w:r>
+        <w:rPr>
+          <w:rFonts w:ascii="Arial" w:hAnsi="Arial" w:cs="Arial"/>
+          <w:sz w:val="24"/>
+          <w:szCs w:val="24"/>
+          <w:lang w:val="sr-Latn-RS"/>
+        </w:rPr>
+        <w:t xml:space="preserve">poslednja karta dobija </w:t>
+      </w:r>
+      <w:r>
+        <w:rPr>
+          <w:rFonts w:ascii="Arial" w:hAnsi="Arial" w:cs="Arial"/>
+          <w:sz w:val="24"/>
+          <w:szCs w:val="24"/>
+          <w:lang w:val="sr-Latn-RS"/>
+        </w:rPr>
+        <w:t xml:space="preserve">popust od </w:t>
       </w:r>
       <w:r>
         <w:rPr>
@@ -5556,7 +3653,25 @@
           <w:szCs w:val="24"/>
           <w:lang w:val="sr-Latn-RS"/>
         </w:rPr>
-        <w:t xml:space="preserve">Ako je kupio 2 karte, obe karte dobijaju popust od </w:t>
+        <w:t xml:space="preserve">Ako je kupio 2 karte, </w:t>
+      </w:r>
+      <w:r>
+        <w:rPr>
+          <w:rFonts w:ascii="Arial" w:hAnsi="Arial" w:cs="Arial"/>
+          <w:sz w:val="24"/>
+          <w:szCs w:val="24"/>
+          <w:lang w:val="sr-Latn-RS"/>
+        </w:rPr>
+        <w:t xml:space="preserve">poslednja karta dobija </w:t>
+      </w:r>
+      <w:r>
+        <w:rPr>
+          <w:rFonts w:ascii="Arial" w:hAnsi="Arial" w:cs="Arial"/>
+          <w:sz w:val="24"/>
+          <w:szCs w:val="24"/>
+          <w:lang w:val="sr-Latn-RS"/>
+        </w:rPr>
+        <w:t xml:space="preserve">popust od </w:t>
       </w:r>
       <w:r>
         <w:rPr>
@@ -5613,7 +3728,25 @@
           <w:szCs w:val="24"/>
           <w:lang w:val="sr-Latn-RS"/>
         </w:rPr>
-        <w:t xml:space="preserve">Ako je kupio 3 karte, sve karte dobijaju popust od </w:t>
+        <w:t xml:space="preserve">Ako je kupio 3 karte, </w:t>
+      </w:r>
+      <w:r>
+        <w:rPr>
+          <w:rFonts w:ascii="Arial" w:hAnsi="Arial" w:cs="Arial"/>
+          <w:sz w:val="24"/>
+          <w:szCs w:val="24"/>
+          <w:lang w:val="sr-Latn-RS"/>
+        </w:rPr>
+        <w:t xml:space="preserve">poslednja karta dobija </w:t>
+      </w:r>
+      <w:r>
+        <w:rPr>
+          <w:rFonts w:ascii="Arial" w:hAnsi="Arial" w:cs="Arial"/>
+          <w:sz w:val="24"/>
+          <w:szCs w:val="24"/>
+          <w:lang w:val="sr-Latn-RS"/>
+        </w:rPr>
+        <w:t xml:space="preserve">popust od </w:t>
       </w:r>
       <w:r>
         <w:rPr>
@@ -5670,7 +3803,25 @@
           <w:szCs w:val="24"/>
           <w:lang w:val="sr-Latn-RS"/>
         </w:rPr>
-        <w:t xml:space="preserve">Ako je kupio 4 karte, sve karte dobijaju popust od </w:t>
+        <w:t xml:space="preserve">Ako je kupio 4 karte, </w:t>
+      </w:r>
+      <w:r>
+        <w:rPr>
+          <w:rFonts w:ascii="Arial" w:hAnsi="Arial" w:cs="Arial"/>
+          <w:sz w:val="24"/>
+          <w:szCs w:val="24"/>
+          <w:lang w:val="sr-Latn-RS"/>
+        </w:rPr>
+        <w:t>poslednja karta dobija</w:t>
+      </w:r>
+      <w:r>
+        <w:rPr>
+          <w:rFonts w:ascii="Arial" w:hAnsi="Arial" w:cs="Arial"/>
+          <w:sz w:val="24"/>
+          <w:szCs w:val="24"/>
+          <w:lang w:val="sr-Latn-RS"/>
+        </w:rPr>
+        <w:t xml:space="preserve"> popust od </w:t>
       </w:r>
       <w:r>
         <w:rPr>
@@ -5774,7 +3925,25 @@
           <w:szCs w:val="24"/>
           <w:lang w:val="sr-Latn-RS"/>
         </w:rPr>
-        <w:t xml:space="preserve">, sve karte dobijaju popust od </w:t>
+        <w:t xml:space="preserve">, </w:t>
+      </w:r>
+      <w:r>
+        <w:rPr>
+          <w:rFonts w:ascii="Arial" w:hAnsi="Arial" w:cs="Arial"/>
+          <w:sz w:val="24"/>
+          <w:szCs w:val="24"/>
+          <w:lang w:val="sr-Latn-RS"/>
+        </w:rPr>
+        <w:t xml:space="preserve">poslednja karta dobija </w:t>
+      </w:r>
+      <w:r>
+        <w:rPr>
+          <w:rFonts w:ascii="Arial" w:hAnsi="Arial" w:cs="Arial"/>
+          <w:sz w:val="24"/>
+          <w:szCs w:val="24"/>
+          <w:lang w:val="sr-Latn-RS"/>
+        </w:rPr>
+        <w:t xml:space="preserve">popust od </w:t>
       </w:r>
       <w:r>
         <w:rPr>
@@ -6214,25 +4383,7 @@
           <w:szCs w:val="24"/>
           <w:lang w:val="sr-Latn-RS"/>
         </w:rPr>
-        <w:t xml:space="preserve">loyalty status, dobija se popust od </w:t>
-      </w:r>
-      <w:r>
-        <w:rPr>
-          <w:rFonts w:ascii="Arial" w:hAnsi="Arial" w:cs="Arial"/>
-          <w:sz w:val="24"/>
-          <w:szCs w:val="24"/>
-          <w:lang w:val="sr-Latn-RS"/>
-        </w:rPr>
-        <w:t>30</w:t>
-      </w:r>
-      <w:r>
-        <w:rPr>
-          <w:rFonts w:ascii="Arial" w:hAnsi="Arial" w:cs="Arial"/>
-          <w:sz w:val="24"/>
-          <w:szCs w:val="24"/>
-          <w:lang w:val="sr-Latn-RS"/>
-        </w:rPr>
-        <w:t>%</w:t>
+        <w:t>loyalty status, dobija se popust od 30%</w:t>
       </w:r>
       <w:r>
         <w:rPr>
@@ -6696,10 +4847,12 @@
           <w:sz w:val="28"/>
           <w:szCs w:val="28"/>
         </w:rPr>
-        <w:t xml:space="preserve">CEP </w:t>
-      </w:r>
-      <w:proofErr w:type="spellStart"/>
-      <w:r>
+        <w:t>CEP pravila</w:t>
+      </w:r>
+    </w:p>
+    <w:p>
+      <w:pPr>
+        <w:jc w:val="both"/>
         <w:rPr>
           <w:rFonts w:ascii="Arial" w:hAnsi="Arial" w:cs="Arial"/>
           <w:b/>
@@ -6707,13 +4860,8 @@
           <w:sz w:val="28"/>
           <w:szCs w:val="28"/>
         </w:rPr>
-        <w:t>pravila</w:t>
-      </w:r>
-      <w:proofErr w:type="spellEnd"/>
-    </w:p>
-    <w:p>
-      <w:pPr>
-        <w:jc w:val="both"/>
+      </w:pPr>
+      <w:r>
         <w:rPr>
           <w:rFonts w:ascii="Arial" w:hAnsi="Arial" w:cs="Arial"/>
           <w:b/>
@@ -6721,9 +4869,230 @@
           <w:sz w:val="28"/>
           <w:szCs w:val="28"/>
         </w:rPr>
-      </w:pPr>
-      <w:proofErr w:type="spellStart"/>
-      <w:r>
+        <w:t>Prvo ulančavanje:</w:t>
+      </w:r>
+    </w:p>
+    <w:p>
+      <w:pPr>
+        <w:pStyle w:val="ListParagraph"/>
+        <w:numPr>
+          <w:ilvl w:val="0"/>
+          <w:numId w:val="24"/>
+        </w:numPr>
+        <w:jc w:val="both"/>
+        <w:rPr>
+          <w:rFonts w:ascii="Arial" w:hAnsi="Arial" w:cs="Arial"/>
+          <w:sz w:val="24"/>
+          <w:szCs w:val="24"/>
+          <w:lang w:val="sr-Latn-RS"/>
+        </w:rPr>
+      </w:pPr>
+      <w:r>
+        <w:rPr>
+          <w:rFonts w:ascii="Arial" w:hAnsi="Arial" w:cs="Arial"/>
+          <w:sz w:val="24"/>
+          <w:szCs w:val="24"/>
+          <w:lang w:val="sr-Latn-RS"/>
+        </w:rPr>
+        <w:t xml:space="preserve"> Ako je isti kupac kupio 2 karte sa</w:t>
+      </w:r>
+      <w:r>
+        <w:rPr>
+          <w:rFonts w:ascii="Arial" w:hAnsi="Arial" w:cs="Arial"/>
+          <w:sz w:val="24"/>
+          <w:szCs w:val="24"/>
+          <w:lang w:val="sr-Latn-RS"/>
+        </w:rPr>
+        <w:t xml:space="preserve"> </w:t>
+      </w:r>
+      <w:r>
+        <w:rPr>
+          <w:rFonts w:ascii="Arial" w:hAnsi="Arial" w:cs="Arial"/>
+          <w:sz w:val="24"/>
+          <w:szCs w:val="24"/>
+          <w:lang w:val="sr-Latn-RS"/>
+        </w:rPr>
+        <w:t>karata sa identičnim sadržajem u roku od sat vremena, generiše se event za redudantno plaćanje.</w:t>
+      </w:r>
+    </w:p>
+    <w:p>
+      <w:pPr>
+        <w:pStyle w:val="ListParagraph"/>
+        <w:numPr>
+          <w:ilvl w:val="0"/>
+          <w:numId w:val="24"/>
+        </w:numPr>
+        <w:jc w:val="both"/>
+        <w:rPr>
+          <w:rFonts w:ascii="Arial" w:hAnsi="Arial" w:cs="Arial"/>
+          <w:sz w:val="24"/>
+          <w:szCs w:val="24"/>
+          <w:lang w:val="sr-Latn-RS"/>
+        </w:rPr>
+      </w:pPr>
+      <w:r>
+        <w:rPr>
+          <w:rFonts w:ascii="Arial" w:hAnsi="Arial" w:cs="Arial"/>
+          <w:sz w:val="24"/>
+          <w:szCs w:val="24"/>
+          <w:lang w:val="sr-Latn-RS"/>
+        </w:rPr>
+        <w:t xml:space="preserve"> </w:t>
+      </w:r>
+      <w:r>
+        <w:rPr>
+          <w:rFonts w:ascii="Arial" w:hAnsi="Arial" w:cs="Arial"/>
+          <w:sz w:val="24"/>
+          <w:szCs w:val="24"/>
+          <w:lang w:val="sr-Latn-RS"/>
+        </w:rPr>
+        <w:t xml:space="preserve">Ako </w:t>
+      </w:r>
+      <w:r>
+        <w:rPr>
+          <w:rFonts w:ascii="Arial" w:hAnsi="Arial" w:cs="Arial"/>
+          <w:sz w:val="24"/>
+          <w:szCs w:val="24"/>
+          <w:lang w:val="sr-Latn-RS"/>
+        </w:rPr>
+        <w:t>neki kupac ima više od 2 redudantnih plaćanja</w:t>
+      </w:r>
+      <w:r>
+        <w:rPr>
+          <w:rFonts w:ascii="Arial" w:hAnsi="Arial" w:cs="Arial"/>
+          <w:sz w:val="24"/>
+          <w:szCs w:val="24"/>
+          <w:lang w:val="sr-Latn-RS"/>
+        </w:rPr>
+        <w:t xml:space="preserve"> u roku od 30 minuta,</w:t>
+      </w:r>
+    </w:p>
+    <w:p>
+      <w:pPr>
+        <w:pStyle w:val="ListParagraph"/>
+        <w:ind w:left="360"/>
+        <w:jc w:val="both"/>
+        <w:rPr>
+          <w:rFonts w:ascii="Arial" w:hAnsi="Arial" w:cs="Arial"/>
+          <w:sz w:val="24"/>
+          <w:szCs w:val="24"/>
+          <w:lang w:val="sr-Latn-RS"/>
+        </w:rPr>
+      </w:pPr>
+      <w:r>
+        <w:rPr>
+          <w:rFonts w:ascii="Arial" w:hAnsi="Arial" w:cs="Arial"/>
+          <w:sz w:val="24"/>
+          <w:szCs w:val="24"/>
+          <w:lang w:val="sr-Latn-RS"/>
+        </w:rPr>
+        <w:t>generiše se event za sumnjivu transakciju</w:t>
+      </w:r>
+      <w:r>
+        <w:rPr>
+          <w:rFonts w:ascii="Arial" w:hAnsi="Arial" w:cs="Arial"/>
+          <w:sz w:val="24"/>
+          <w:szCs w:val="24"/>
+          <w:lang w:val="sr-Latn-RS"/>
+        </w:rPr>
+        <w:t>.</w:t>
+      </w:r>
+      <w:r>
+        <w:rPr>
+          <w:rFonts w:ascii="Arial" w:hAnsi="Arial" w:cs="Arial"/>
+          <w:sz w:val="24"/>
+          <w:szCs w:val="24"/>
+          <w:lang w:val="sr-Latn-RS"/>
+        </w:rPr>
+        <w:t xml:space="preserve"> </w:t>
+      </w:r>
+    </w:p>
+    <w:p>
+      <w:pPr>
+        <w:pStyle w:val="ListParagraph"/>
+        <w:numPr>
+          <w:ilvl w:val="0"/>
+          <w:numId w:val="24"/>
+        </w:numPr>
+        <w:jc w:val="both"/>
+        <w:rPr>
+          <w:rFonts w:ascii="Arial" w:hAnsi="Arial" w:cs="Arial"/>
+          <w:sz w:val="24"/>
+          <w:szCs w:val="24"/>
+          <w:lang w:val="sr-Latn-RS"/>
+        </w:rPr>
+      </w:pPr>
+      <w:r>
+        <w:rPr>
+          <w:rFonts w:ascii="Arial" w:hAnsi="Arial" w:cs="Arial"/>
+          <w:sz w:val="24"/>
+          <w:szCs w:val="24"/>
+          <w:lang w:val="sr-Latn-RS"/>
+        </w:rPr>
+        <w:t xml:space="preserve"> Ako</w:t>
+      </w:r>
+      <w:r>
+        <w:rPr>
+          <w:rFonts w:ascii="Arial" w:hAnsi="Arial" w:cs="Arial"/>
+          <w:sz w:val="24"/>
+          <w:szCs w:val="24"/>
+          <w:lang w:val="sr-Latn-RS"/>
+        </w:rPr>
+        <w:t xml:space="preserve"> isti</w:t>
+      </w:r>
+      <w:r>
+        <w:rPr>
+          <w:rFonts w:ascii="Arial" w:hAnsi="Arial" w:cs="Arial"/>
+          <w:sz w:val="24"/>
+          <w:szCs w:val="24"/>
+          <w:lang w:val="sr-Latn-RS"/>
+        </w:rPr>
+        <w:t xml:space="preserve"> </w:t>
+      </w:r>
+      <w:r>
+        <w:rPr>
+          <w:rFonts w:ascii="Arial" w:hAnsi="Arial" w:cs="Arial"/>
+          <w:sz w:val="24"/>
+          <w:szCs w:val="24"/>
+          <w:lang w:val="sr-Latn-RS"/>
+        </w:rPr>
+        <w:t>kupac skupi 2 ili više sumnjivih transakcija u roku od 10 dana, biva blokiran od strane sistema na godinu dana</w:t>
+      </w:r>
+      <w:r>
+        <w:rPr>
+          <w:rFonts w:ascii="Arial" w:hAnsi="Arial" w:cs="Arial"/>
+          <w:sz w:val="24"/>
+          <w:szCs w:val="24"/>
+          <w:lang w:val="sr-Latn-RS"/>
+        </w:rPr>
+        <w:t>.</w:t>
+      </w:r>
+    </w:p>
+    <w:p>
+      <w:pPr>
+        <w:pStyle w:val="ListParagraph"/>
+        <w:ind w:left="360"/>
+        <w:jc w:val="both"/>
+        <w:rPr>
+          <w:rFonts w:ascii="Arial" w:hAnsi="Arial" w:cs="Arial"/>
+          <w:sz w:val="24"/>
+          <w:szCs w:val="24"/>
+          <w:lang w:val="sr-Latn-RS"/>
+        </w:rPr>
+      </w:pPr>
+      <w:r>
+        <w:rPr>
+          <w:rFonts w:ascii="Arial" w:hAnsi="Arial" w:cs="Arial"/>
+          <w:sz w:val="24"/>
+          <w:szCs w:val="24"/>
+          <w:lang w:val="sr-Latn-RS"/>
+        </w:rPr>
+        <w:t>Student</w:t>
+      </w:r>
+    </w:p>
+    <w:p>
+      <w:pPr>
+        <w:jc w:val="both"/>
         <w:rPr>
           <w:rFonts w:ascii="Arial" w:hAnsi="Arial" w:cs="Arial"/>
           <w:b/>
@@ -6731,9 +5100,7 @@
           <w:sz w:val="28"/>
           <w:szCs w:val="28"/>
         </w:rPr>
-        <w:t>Prvo</w:t>
-      </w:r>
-      <w:proofErr w:type="spellEnd"/>
+      </w:pPr>
       <w:r>
         <w:rPr>
           <w:rFonts w:ascii="Arial" w:hAnsi="Arial" w:cs="Arial"/>
@@ -6742,9 +5109,8 @@
           <w:sz w:val="28"/>
           <w:szCs w:val="28"/>
         </w:rPr>
-        <w:t xml:space="preserve"> </w:t>
-      </w:r>
-      <w:proofErr w:type="spellStart"/>
+        <w:t>Drugo ulančavanje</w:t>
+      </w:r>
       <w:r>
         <w:rPr>
           <w:rFonts w:ascii="Arial" w:hAnsi="Arial" w:cs="Arial"/>
@@ -6753,17 +5119,6 @@
           <w:sz w:val="28"/>
           <w:szCs w:val="28"/>
         </w:rPr>
-        <w:t>ulančavanje</w:t>
-      </w:r>
-      <w:proofErr w:type="spellEnd"/>
-      <w:r>
-        <w:rPr>
-          <w:rFonts w:ascii="Arial" w:hAnsi="Arial" w:cs="Arial"/>
-          <w:b/>
-          <w:bCs/>
-          <w:sz w:val="28"/>
-          <w:szCs w:val="28"/>
-        </w:rPr>
         <w:t>:</w:t>
       </w:r>
     </w:p>
@@ -6789,25 +5144,7 @@
           <w:szCs w:val="24"/>
           <w:lang w:val="sr-Latn-RS"/>
         </w:rPr>
-        <w:t xml:space="preserve"> Ako je isti kupac kupio 2 karte sa</w:t>
-      </w:r>
-      <w:r>
-        <w:rPr>
-          <w:rFonts w:ascii="Arial" w:hAnsi="Arial" w:cs="Arial"/>
-          <w:sz w:val="24"/>
-          <w:szCs w:val="24"/>
-          <w:lang w:val="sr-Latn-RS"/>
-        </w:rPr>
-        <w:t xml:space="preserve"> </w:t>
-      </w:r>
-      <w:r>
-        <w:rPr>
-          <w:rFonts w:ascii="Arial" w:hAnsi="Arial" w:cs="Arial"/>
-          <w:sz w:val="24"/>
-          <w:szCs w:val="24"/>
-          <w:lang w:val="sr-Latn-RS"/>
-        </w:rPr>
-        <w:t>karata sa identičnim sadržajem u roku od sat vremena, generiše se event za redudantno plaćanje.</w:t>
+        <w:t xml:space="preserve"> Ako se termin leta održava najviše 48 sati od trenutnog vremena, generiše se FollowingFlightEvent.</w:t>
       </w:r>
     </w:p>
     <w:p>
@@ -6832,56 +5169,16 @@
           <w:szCs w:val="24"/>
           <w:lang w:val="sr-Latn-RS"/>
         </w:rPr>
-        <w:t xml:space="preserve"> </w:t>
-      </w:r>
-      <w:r>
-        <w:rPr>
-          <w:rFonts w:ascii="Arial" w:hAnsi="Arial" w:cs="Arial"/>
-          <w:sz w:val="24"/>
-          <w:szCs w:val="24"/>
-          <w:lang w:val="sr-Latn-RS"/>
-        </w:rPr>
-        <w:t xml:space="preserve">Ako </w:t>
-      </w:r>
-      <w:r>
-        <w:rPr>
-          <w:rFonts w:ascii="Arial" w:hAnsi="Arial" w:cs="Arial"/>
-          <w:sz w:val="24"/>
-          <w:szCs w:val="24"/>
-          <w:lang w:val="sr-Latn-RS"/>
-        </w:rPr>
-        <w:t>neki kupac ima više od 2 redudantnih plaćanja</w:t>
-      </w:r>
-      <w:r>
-        <w:rPr>
-          <w:rFonts w:ascii="Arial" w:hAnsi="Arial" w:cs="Arial"/>
-          <w:sz w:val="24"/>
-          <w:szCs w:val="24"/>
-          <w:lang w:val="sr-Latn-RS"/>
-        </w:rPr>
-        <w:t xml:space="preserve"> u roku od 30 minuta,</w:t>
-      </w:r>
-    </w:p>
-    <w:p>
-      <w:pPr>
-        <w:pStyle w:val="ListParagraph"/>
-        <w:ind w:left="360"/>
-        <w:jc w:val="both"/>
-        <w:rPr>
-          <w:rFonts w:ascii="Arial" w:hAnsi="Arial" w:cs="Arial"/>
-          <w:sz w:val="24"/>
-          <w:szCs w:val="24"/>
-          <w:lang w:val="sr-Latn-RS"/>
-        </w:rPr>
-      </w:pPr>
-      <w:r>
-        <w:rPr>
-          <w:rFonts w:ascii="Arial" w:hAnsi="Arial" w:cs="Arial"/>
-          <w:sz w:val="24"/>
-          <w:szCs w:val="24"/>
-          <w:lang w:val="sr-Latn-RS"/>
-        </w:rPr>
-        <w:t>generiše se event za sumnjivu transakciju</w:t>
+        <w:t xml:space="preserve"> Ako se desio FollowingFlightEvent i ima manje od 4 slobodnih sedišta, onda se generiše </w:t>
+      </w:r>
+      <w:r>
+        <w:rPr>
+          <w:rFonts w:ascii="Arial" w:hAnsi="Arial" w:cs="Arial"/>
+          <w:sz w:val="24"/>
+          <w:szCs w:val="24"/>
+          <w:lang w:val="sr-Latn-RS"/>
+        </w:rPr>
+        <w:t>DiscountEvent sa parametrom discountPercentage = 10%</w:t>
       </w:r>
       <w:r>
         <w:rPr>
@@ -6891,15 +5188,6 @@
           <w:lang w:val="sr-Latn-RS"/>
         </w:rPr>
         <w:t>.</w:t>
-      </w:r>
-      <w:r>
-        <w:rPr>
-          <w:rFonts w:ascii="Arial" w:hAnsi="Arial" w:cs="Arial"/>
-          <w:sz w:val="24"/>
-          <w:szCs w:val="24"/>
-          <w:lang w:val="sr-Latn-RS"/>
-        </w:rPr>
-        <w:t xml:space="preserve"> </w:t>
       </w:r>
     </w:p>
     <w:p>
@@ -6924,121 +5212,7 @@
           <w:szCs w:val="24"/>
           <w:lang w:val="sr-Latn-RS"/>
         </w:rPr>
-        <w:t xml:space="preserve"> Ako</w:t>
-      </w:r>
-      <w:r>
-        <w:rPr>
-          <w:rFonts w:ascii="Arial" w:hAnsi="Arial" w:cs="Arial"/>
-          <w:sz w:val="24"/>
-          <w:szCs w:val="24"/>
-          <w:lang w:val="sr-Latn-RS"/>
-        </w:rPr>
-        <w:t xml:space="preserve"> isti</w:t>
-      </w:r>
-      <w:r>
-        <w:rPr>
-          <w:rFonts w:ascii="Arial" w:hAnsi="Arial" w:cs="Arial"/>
-          <w:sz w:val="24"/>
-          <w:szCs w:val="24"/>
-          <w:lang w:val="sr-Latn-RS"/>
-        </w:rPr>
-        <w:t xml:space="preserve"> </w:t>
-      </w:r>
-      <w:r>
-        <w:rPr>
-          <w:rFonts w:ascii="Arial" w:hAnsi="Arial" w:cs="Arial"/>
-          <w:sz w:val="24"/>
-          <w:szCs w:val="24"/>
-          <w:lang w:val="sr-Latn-RS"/>
-        </w:rPr>
-        <w:t>kupac skupi 2 ili više sumnjivih transakcija u roku od 10 dana, biva blokiran od strane sistema na godinu dana</w:t>
-      </w:r>
-      <w:r>
-        <w:rPr>
-          <w:rFonts w:ascii="Arial" w:hAnsi="Arial" w:cs="Arial"/>
-          <w:sz w:val="24"/>
-          <w:szCs w:val="24"/>
-          <w:lang w:val="sr-Latn-RS"/>
-        </w:rPr>
-        <w:t>.</w:t>
-      </w:r>
-    </w:p>
-    <w:p>
-      <w:pPr>
-        <w:pStyle w:val="ListParagraph"/>
-        <w:ind w:left="360"/>
-        <w:jc w:val="both"/>
-        <w:rPr>
-          <w:rFonts w:ascii="Arial" w:hAnsi="Arial" w:cs="Arial"/>
-          <w:sz w:val="24"/>
-          <w:szCs w:val="24"/>
-          <w:lang w:val="sr-Latn-RS"/>
-        </w:rPr>
-      </w:pPr>
-      <w:r>
-        <w:rPr>
-          <w:rFonts w:ascii="Arial" w:hAnsi="Arial" w:cs="Arial"/>
-          <w:sz w:val="24"/>
-          <w:szCs w:val="24"/>
-          <w:lang w:val="sr-Latn-RS"/>
-        </w:rPr>
-        <w:t>Student</w:t>
-      </w:r>
-    </w:p>
-    <w:p>
-      <w:pPr>
-        <w:jc w:val="both"/>
-        <w:rPr>
-          <w:rFonts w:ascii="Arial" w:hAnsi="Arial" w:cs="Arial"/>
-          <w:b/>
-          <w:bCs/>
-          <w:sz w:val="28"/>
-          <w:szCs w:val="28"/>
-        </w:rPr>
-      </w:pPr>
-      <w:proofErr w:type="spellStart"/>
-      <w:r>
-        <w:rPr>
-          <w:rFonts w:ascii="Arial" w:hAnsi="Arial" w:cs="Arial"/>
-          <w:b/>
-          <w:bCs/>
-          <w:sz w:val="28"/>
-          <w:szCs w:val="28"/>
-        </w:rPr>
-        <w:t>Drugo</w:t>
-      </w:r>
-      <w:proofErr w:type="spellEnd"/>
-      <w:r>
-        <w:rPr>
-          <w:rFonts w:ascii="Arial" w:hAnsi="Arial" w:cs="Arial"/>
-          <w:b/>
-          <w:bCs/>
-          <w:sz w:val="28"/>
-          <w:szCs w:val="28"/>
-        </w:rPr>
-        <w:t xml:space="preserve"> </w:t>
-      </w:r>
-      <w:proofErr w:type="spellStart"/>
-      <w:r>
-        <w:rPr>
-          <w:rFonts w:ascii="Arial" w:hAnsi="Arial" w:cs="Arial"/>
-          <w:b/>
-          <w:bCs/>
-          <w:sz w:val="28"/>
-          <w:szCs w:val="28"/>
-        </w:rPr>
-        <w:t>ulančavanje</w:t>
-      </w:r>
-      <w:proofErr w:type="spellEnd"/>
-      <w:r>
-        <w:rPr>
-          <w:rFonts w:ascii="Arial" w:hAnsi="Arial" w:cs="Arial"/>
-          <w:b/>
-          <w:bCs/>
-          <w:sz w:val="28"/>
-          <w:szCs w:val="28"/>
-        </w:rPr>
-        <w:t>:</w:t>
+        <w:t xml:space="preserve"> Ako se desio FollowingFlightEvent i ima 4 - 8 slobodnih sedišta, onda se generiše DiscountEvent sa parametrom discountPercentage = 5%.</w:t>
       </w:r>
     </w:p>
     <w:p>
@@ -7063,99 +5237,6 @@
           <w:szCs w:val="24"/>
           <w:lang w:val="sr-Latn-RS"/>
         </w:rPr>
-        <w:t xml:space="preserve"> Ako se termin leta održava najviše 48 sati od trenutnog vremena, generiše se FollowingFlightEvent.</w:t>
-      </w:r>
-    </w:p>
-    <w:p>
-      <w:pPr>
-        <w:pStyle w:val="ListParagraph"/>
-        <w:numPr>
-          <w:ilvl w:val="0"/>
-          <w:numId w:val="24"/>
-        </w:numPr>
-        <w:jc w:val="both"/>
-        <w:rPr>
-          <w:rFonts w:ascii="Arial" w:hAnsi="Arial" w:cs="Arial"/>
-          <w:sz w:val="24"/>
-          <w:szCs w:val="24"/>
-          <w:lang w:val="sr-Latn-RS"/>
-        </w:rPr>
-      </w:pPr>
-      <w:r>
-        <w:rPr>
-          <w:rFonts w:ascii="Arial" w:hAnsi="Arial" w:cs="Arial"/>
-          <w:sz w:val="24"/>
-          <w:szCs w:val="24"/>
-          <w:lang w:val="sr-Latn-RS"/>
-        </w:rPr>
-        <w:t xml:space="preserve"> Ako se desio FollowingFlightEvent i ima manje od 4 slobodnih sedišta, onda se generiše </w:t>
-      </w:r>
-      <w:r>
-        <w:rPr>
-          <w:rFonts w:ascii="Arial" w:hAnsi="Arial" w:cs="Arial"/>
-          <w:sz w:val="24"/>
-          <w:szCs w:val="24"/>
-          <w:lang w:val="sr-Latn-RS"/>
-        </w:rPr>
-        <w:t>DiscountEvent sa parametrom discountPercentage = 10%</w:t>
-      </w:r>
-      <w:r>
-        <w:rPr>
-          <w:rFonts w:ascii="Arial" w:hAnsi="Arial" w:cs="Arial"/>
-          <w:sz w:val="24"/>
-          <w:szCs w:val="24"/>
-          <w:lang w:val="sr-Latn-RS"/>
-        </w:rPr>
-        <w:t>.</w:t>
-      </w:r>
-    </w:p>
-    <w:p>
-      <w:pPr>
-        <w:pStyle w:val="ListParagraph"/>
-        <w:numPr>
-          <w:ilvl w:val="0"/>
-          <w:numId w:val="24"/>
-        </w:numPr>
-        <w:jc w:val="both"/>
-        <w:rPr>
-          <w:rFonts w:ascii="Arial" w:hAnsi="Arial" w:cs="Arial"/>
-          <w:sz w:val="24"/>
-          <w:szCs w:val="24"/>
-          <w:lang w:val="sr-Latn-RS"/>
-        </w:rPr>
-      </w:pPr>
-      <w:r>
-        <w:rPr>
-          <w:rFonts w:ascii="Arial" w:hAnsi="Arial" w:cs="Arial"/>
-          <w:sz w:val="24"/>
-          <w:szCs w:val="24"/>
-          <w:lang w:val="sr-Latn-RS"/>
-        </w:rPr>
-        <w:t xml:space="preserve"> Ako se desio FollowingFlightEvent i ima 4 - 8 slobodnih sedišta, onda se generiše DiscountEvent sa parametrom discountPercentage = 5%.</w:t>
-      </w:r>
-    </w:p>
-    <w:p>
-      <w:pPr>
-        <w:pStyle w:val="ListParagraph"/>
-        <w:numPr>
-          <w:ilvl w:val="0"/>
-          <w:numId w:val="24"/>
-        </w:numPr>
-        <w:jc w:val="both"/>
-        <w:rPr>
-          <w:rFonts w:ascii="Arial" w:hAnsi="Arial" w:cs="Arial"/>
-          <w:sz w:val="24"/>
-          <w:szCs w:val="24"/>
-          <w:lang w:val="sr-Latn-RS"/>
-        </w:rPr>
-      </w:pPr>
-      <w:r>
-        <w:rPr>
-          <w:rFonts w:ascii="Arial" w:hAnsi="Arial" w:cs="Arial"/>
-          <w:sz w:val="24"/>
-          <w:szCs w:val="24"/>
-          <w:lang w:val="sr-Latn-RS"/>
-        </w:rPr>
         <w:t xml:space="preserve"> Ako se desio </w:t>
       </w:r>
       <w:r>
@@ -7526,18 +5607,8 @@
           <w:sz w:val="24"/>
           <w:szCs w:val="24"/>
         </w:rPr>
-        <w:t xml:space="preserve">= </w:t>
-      </w:r>
-      <w:proofErr w:type="spellStart"/>
-      <w:r>
-        <w:rPr>
-          <w:rFonts w:ascii="Arial" w:hAnsi="Arial" w:cs="Arial"/>
-          <w:sz w:val="24"/>
-          <w:szCs w:val="24"/>
-        </w:rPr>
-        <w:t>Rumena</w:t>
-      </w:r>
-      <w:proofErr w:type="spellEnd"/>
+        <w:t>= Rumena</w:t>
+      </w:r>
       <w:r>
         <w:rPr>
           <w:rFonts w:ascii="Arial" w:hAnsi="Arial" w:cs="Arial"/>
@@ -7761,7 +5832,6 @@
         </w:rPr>
         <w:t xml:space="preserve">Adresa = </w:t>
       </w:r>
-      <w:proofErr w:type="spellStart"/>
       <w:r>
         <w:rPr>
           <w:rFonts w:ascii="Arial" w:hAnsi="Arial" w:cs="Arial"/>
@@ -7770,7 +5840,6 @@
         </w:rPr>
         <w:t>Rumena</w:t>
       </w:r>
-      <w:proofErr w:type="spellEnd"/>
       <w:r>
         <w:rPr>
           <w:rFonts w:ascii="Arial" w:hAnsi="Arial" w:cs="Arial"/>
@@ -8116,25 +6185,7 @@
           <w:sz w:val="24"/>
           <w:szCs w:val="24"/>
         </w:rPr>
-        <w:t xml:space="preserve">= </w:t>
-      </w:r>
-      <w:proofErr w:type="spellStart"/>
-      <w:r>
-        <w:rPr>
-          <w:rFonts w:ascii="Arial" w:hAnsi="Arial" w:cs="Arial"/>
-          <w:sz w:val="24"/>
-          <w:szCs w:val="24"/>
-        </w:rPr>
-        <w:t>Loreana</w:t>
-      </w:r>
-      <w:proofErr w:type="spellEnd"/>
-      <w:r>
-        <w:rPr>
-          <w:rFonts w:ascii="Arial" w:hAnsi="Arial" w:cs="Arial"/>
-          <w:sz w:val="24"/>
-          <w:szCs w:val="24"/>
-        </w:rPr>
-        <w:t xml:space="preserve"> </w:t>
+        <w:t xml:space="preserve">= Loreana </w:t>
       </w:r>
     </w:p>
     <w:p>
@@ -8210,18 +6261,8 @@
           <w:sz w:val="24"/>
           <w:szCs w:val="24"/>
         </w:rPr>
-        <w:t xml:space="preserve">= </w:t>
-      </w:r>
-      <w:proofErr w:type="spellStart"/>
-      <w:r>
-        <w:rPr>
-          <w:rFonts w:ascii="Arial" w:hAnsi="Arial" w:cs="Arial"/>
-          <w:sz w:val="24"/>
-          <w:szCs w:val="24"/>
-        </w:rPr>
-        <w:t>Rumena</w:t>
-      </w:r>
-      <w:proofErr w:type="spellEnd"/>
+        <w:t>= Rumena</w:t>
+      </w:r>
       <w:r>
         <w:rPr>
           <w:rFonts w:ascii="Arial" w:hAnsi="Arial" w:cs="Arial"/>
@@ -8444,7 +6485,6 @@
         </w:rPr>
         <w:t xml:space="preserve">Adresa = </w:t>
       </w:r>
-      <w:proofErr w:type="spellStart"/>
       <w:r>
         <w:rPr>
           <w:rFonts w:ascii="Arial" w:hAnsi="Arial" w:cs="Arial"/>
@@ -8453,7 +6493,6 @@
         </w:rPr>
         <w:t>Rumena</w:t>
       </w:r>
-      <w:proofErr w:type="spellEnd"/>
       <w:r>
         <w:rPr>
           <w:rFonts w:ascii="Arial" w:hAnsi="Arial" w:cs="Arial"/>
@@ -8979,203 +7018,21 @@
           <w:szCs w:val="24"/>
         </w:rPr>
       </w:pPr>
-      <w:proofErr w:type="spellStart"/>
-      <w:r>
-        <w:rPr>
-          <w:rFonts w:ascii="Arial" w:hAnsi="Arial" w:cs="Arial"/>
-          <w:sz w:val="24"/>
-          <w:szCs w:val="24"/>
-        </w:rPr>
-        <w:t>Zatim</w:t>
-      </w:r>
-      <w:proofErr w:type="spellEnd"/>
-      <w:r>
-        <w:rPr>
-          <w:rFonts w:ascii="Arial" w:hAnsi="Arial" w:cs="Arial"/>
-          <w:sz w:val="24"/>
-          <w:szCs w:val="24"/>
-        </w:rPr>
-        <w:t xml:space="preserve"> </w:t>
-      </w:r>
-      <w:proofErr w:type="spellStart"/>
-      <w:r>
-        <w:rPr>
-          <w:rFonts w:ascii="Arial" w:hAnsi="Arial" w:cs="Arial"/>
-          <w:sz w:val="24"/>
-          <w:szCs w:val="24"/>
-        </w:rPr>
-        <w:t>posao</w:t>
-      </w:r>
-      <w:proofErr w:type="spellEnd"/>
-      <w:r>
-        <w:rPr>
-          <w:rFonts w:ascii="Arial" w:hAnsi="Arial" w:cs="Arial"/>
-          <w:sz w:val="24"/>
-          <w:szCs w:val="24"/>
-        </w:rPr>
-        <w:t xml:space="preserve"> </w:t>
-      </w:r>
-      <w:proofErr w:type="spellStart"/>
-      <w:r>
-        <w:rPr>
-          <w:rFonts w:ascii="Arial" w:hAnsi="Arial" w:cs="Arial"/>
-          <w:sz w:val="24"/>
-          <w:szCs w:val="24"/>
-        </w:rPr>
-        <w:t>preuzima</w:t>
-      </w:r>
-      <w:proofErr w:type="spellEnd"/>
-      <w:r>
-        <w:rPr>
-          <w:rFonts w:ascii="Arial" w:hAnsi="Arial" w:cs="Arial"/>
-          <w:sz w:val="24"/>
-          <w:szCs w:val="24"/>
-        </w:rPr>
-        <w:t xml:space="preserve"> </w:t>
-      </w:r>
-      <w:proofErr w:type="spellStart"/>
-      <w:r>
-        <w:rPr>
-          <w:rFonts w:ascii="Arial" w:hAnsi="Arial" w:cs="Arial"/>
-          <w:sz w:val="24"/>
-          <w:szCs w:val="24"/>
-        </w:rPr>
-        <w:t>servis</w:t>
-      </w:r>
-      <w:proofErr w:type="spellEnd"/>
-      <w:r>
-        <w:rPr>
-          <w:rFonts w:ascii="Arial" w:hAnsi="Arial" w:cs="Arial"/>
-          <w:sz w:val="24"/>
-          <w:szCs w:val="24"/>
-        </w:rPr>
-        <w:t xml:space="preserve"> za </w:t>
-      </w:r>
-      <w:proofErr w:type="spellStart"/>
-      <w:r>
-        <w:rPr>
-          <w:rFonts w:ascii="Arial" w:hAnsi="Arial" w:cs="Arial"/>
-          <w:sz w:val="24"/>
-          <w:szCs w:val="24"/>
-        </w:rPr>
-        <w:t>upravljanje</w:t>
-      </w:r>
-      <w:proofErr w:type="spellEnd"/>
-      <w:r>
-        <w:rPr>
-          <w:rFonts w:ascii="Arial" w:hAnsi="Arial" w:cs="Arial"/>
-          <w:sz w:val="24"/>
-          <w:szCs w:val="24"/>
-        </w:rPr>
-        <w:t xml:space="preserve"> </w:t>
-      </w:r>
-      <w:proofErr w:type="spellStart"/>
-      <w:r>
-        <w:rPr>
-          <w:rFonts w:ascii="Arial" w:hAnsi="Arial" w:cs="Arial"/>
-          <w:sz w:val="24"/>
-          <w:szCs w:val="24"/>
-        </w:rPr>
-        <w:t>raspoloživošću</w:t>
-      </w:r>
-      <w:proofErr w:type="spellEnd"/>
-      <w:r>
-        <w:rPr>
-          <w:rFonts w:ascii="Arial" w:hAnsi="Arial" w:cs="Arial"/>
-          <w:sz w:val="24"/>
-          <w:szCs w:val="24"/>
-        </w:rPr>
-        <w:t xml:space="preserve"> </w:t>
-      </w:r>
-      <w:proofErr w:type="spellStart"/>
-      <w:r>
-        <w:rPr>
-          <w:rFonts w:ascii="Arial" w:hAnsi="Arial" w:cs="Arial"/>
-          <w:sz w:val="24"/>
-          <w:szCs w:val="24"/>
-        </w:rPr>
-        <w:t>karata</w:t>
-      </w:r>
-      <w:proofErr w:type="spellEnd"/>
-      <w:r>
-        <w:rPr>
-          <w:rFonts w:ascii="Arial" w:hAnsi="Arial" w:cs="Arial"/>
-          <w:sz w:val="24"/>
-          <w:szCs w:val="24"/>
-        </w:rPr>
-        <w:t xml:space="preserve"> </w:t>
-      </w:r>
-      <w:proofErr w:type="spellStart"/>
-      <w:r>
-        <w:rPr>
-          <w:rFonts w:ascii="Arial" w:hAnsi="Arial" w:cs="Arial"/>
-          <w:sz w:val="24"/>
-          <w:szCs w:val="24"/>
-        </w:rPr>
-        <w:t>i</w:t>
-      </w:r>
-      <w:proofErr w:type="spellEnd"/>
-      <w:r>
-        <w:rPr>
-          <w:rFonts w:ascii="Arial" w:hAnsi="Arial" w:cs="Arial"/>
-          <w:sz w:val="24"/>
-          <w:szCs w:val="24"/>
-        </w:rPr>
-        <w:t xml:space="preserve"> </w:t>
-      </w:r>
-      <w:proofErr w:type="spellStart"/>
-      <w:r>
-        <w:rPr>
-          <w:rFonts w:ascii="Arial" w:hAnsi="Arial" w:cs="Arial"/>
-          <w:sz w:val="24"/>
-          <w:szCs w:val="24"/>
-        </w:rPr>
-        <w:t>izvršava</w:t>
-      </w:r>
-      <w:proofErr w:type="spellEnd"/>
-      <w:r>
-        <w:rPr>
-          <w:rFonts w:ascii="Arial" w:hAnsi="Arial" w:cs="Arial"/>
-          <w:sz w:val="24"/>
-          <w:szCs w:val="24"/>
-        </w:rPr>
-        <w:t xml:space="preserve"> </w:t>
-      </w:r>
-      <w:proofErr w:type="spellStart"/>
-      <w:r>
-        <w:rPr>
-          <w:rFonts w:ascii="Arial" w:hAnsi="Arial" w:cs="Arial"/>
-          <w:sz w:val="24"/>
-          <w:szCs w:val="24"/>
-        </w:rPr>
-        <w:t>sledeća</w:t>
-      </w:r>
-      <w:proofErr w:type="spellEnd"/>
-      <w:r>
-        <w:rPr>
-          <w:rFonts w:ascii="Arial" w:hAnsi="Arial" w:cs="Arial"/>
-          <w:sz w:val="24"/>
-          <w:szCs w:val="24"/>
-        </w:rPr>
-        <w:t xml:space="preserve"> </w:t>
-      </w:r>
-      <w:proofErr w:type="spellStart"/>
-      <w:r>
-        <w:rPr>
-          <w:rFonts w:ascii="Arial" w:hAnsi="Arial" w:cs="Arial"/>
-          <w:sz w:val="24"/>
-          <w:szCs w:val="24"/>
-        </w:rPr>
-        <w:t>pravila</w:t>
-      </w:r>
-      <w:proofErr w:type="spellEnd"/>
-      <w:r>
-        <w:rPr>
-          <w:rFonts w:ascii="Arial" w:hAnsi="Arial" w:cs="Arial"/>
-          <w:sz w:val="24"/>
-          <w:szCs w:val="24"/>
-        </w:rPr>
-        <w:t>:</w:t>
+      <w:r>
+        <w:rPr>
+          <w:rFonts w:ascii="Arial" w:hAnsi="Arial" w:cs="Arial"/>
+          <w:sz w:val="24"/>
+          <w:szCs w:val="24"/>
+        </w:rPr>
+        <w:t>Zatim posao preuzima servis za upravljanje raspoloživošću karata</w:t>
+      </w:r>
+      <w:r>
+        <w:rPr>
+          <w:rFonts w:ascii="Arial" w:hAnsi="Arial" w:cs="Arial"/>
+          <w:sz w:val="24"/>
+          <w:szCs w:val="24"/>
+        </w:rPr>
+        <w:t xml:space="preserve"> i izvršava sledeća pravila:</w:t>
       </w:r>
     </w:p>
     <w:p>
@@ -9194,122 +7051,30 @@
           <w:szCs w:val="24"/>
         </w:rPr>
       </w:pPr>
-      <w:proofErr w:type="spellStart"/>
-      <w:r>
-        <w:rPr>
-          <w:rFonts w:ascii="Arial" w:hAnsi="Arial" w:cs="Arial"/>
-          <w:sz w:val="24"/>
-          <w:szCs w:val="24"/>
-        </w:rPr>
-        <w:t>Pravilo</w:t>
-      </w:r>
-      <w:proofErr w:type="spellEnd"/>
-      <w:r>
-        <w:rPr>
-          <w:rFonts w:ascii="Arial" w:hAnsi="Arial" w:cs="Arial"/>
-          <w:sz w:val="24"/>
-          <w:szCs w:val="24"/>
-        </w:rPr>
-        <w:t xml:space="preserve"> 9 </w:t>
-      </w:r>
-      <w:r>
-        <w:rPr>
-          <w:rFonts w:ascii="Arial" w:hAnsi="Arial" w:cs="Arial"/>
-          <w:sz w:val="24"/>
-          <w:szCs w:val="24"/>
-        </w:rPr>
-        <w:t xml:space="preserve">za </w:t>
-      </w:r>
-      <w:proofErr w:type="spellStart"/>
-      <w:r>
-        <w:rPr>
-          <w:rFonts w:ascii="Arial" w:hAnsi="Arial" w:cs="Arial"/>
-          <w:sz w:val="24"/>
-          <w:szCs w:val="24"/>
-        </w:rPr>
-        <w:t>računanje</w:t>
-      </w:r>
-      <w:proofErr w:type="spellEnd"/>
-      <w:r>
-        <w:rPr>
-          <w:rFonts w:ascii="Arial" w:hAnsi="Arial" w:cs="Arial"/>
-          <w:sz w:val="24"/>
-          <w:szCs w:val="24"/>
-        </w:rPr>
-        <w:t xml:space="preserve"> </w:t>
-      </w:r>
-      <w:proofErr w:type="spellStart"/>
-      <w:r>
-        <w:rPr>
-          <w:rFonts w:ascii="Arial" w:hAnsi="Arial" w:cs="Arial"/>
-          <w:sz w:val="24"/>
-          <w:szCs w:val="24"/>
-        </w:rPr>
-        <w:t>popusta</w:t>
-      </w:r>
-      <w:proofErr w:type="spellEnd"/>
-      <w:r>
-        <w:rPr>
-          <w:rFonts w:ascii="Arial" w:hAnsi="Arial" w:cs="Arial"/>
-          <w:sz w:val="24"/>
-          <w:szCs w:val="24"/>
-        </w:rPr>
-        <w:t xml:space="preserve"> od 30%</w:t>
-      </w:r>
-      <w:r>
-        <w:rPr>
-          <w:rFonts w:ascii="Arial" w:hAnsi="Arial" w:cs="Arial"/>
-          <w:sz w:val="24"/>
-          <w:szCs w:val="24"/>
-        </w:rPr>
-        <w:t xml:space="preserve"> </w:t>
-      </w:r>
-      <w:proofErr w:type="spellStart"/>
-      <w:r>
-        <w:rPr>
-          <w:rFonts w:ascii="Arial" w:hAnsi="Arial" w:cs="Arial"/>
-          <w:sz w:val="24"/>
-          <w:szCs w:val="24"/>
-        </w:rPr>
-        <w:t>povodom</w:t>
-      </w:r>
-      <w:proofErr w:type="spellEnd"/>
-      <w:r>
-        <w:rPr>
-          <w:rFonts w:ascii="Arial" w:hAnsi="Arial" w:cs="Arial"/>
-          <w:sz w:val="24"/>
-          <w:szCs w:val="24"/>
-        </w:rPr>
-        <w:t xml:space="preserve"> </w:t>
-      </w:r>
-      <w:proofErr w:type="spellStart"/>
-      <w:r>
-        <w:rPr>
-          <w:rFonts w:ascii="Arial" w:hAnsi="Arial" w:cs="Arial"/>
-          <w:sz w:val="24"/>
-          <w:szCs w:val="24"/>
-        </w:rPr>
-        <w:t>posedovanja</w:t>
-      </w:r>
-      <w:proofErr w:type="spellEnd"/>
-      <w:r>
-        <w:rPr>
-          <w:rFonts w:ascii="Arial" w:hAnsi="Arial" w:cs="Arial"/>
-          <w:sz w:val="24"/>
-          <w:szCs w:val="24"/>
-        </w:rPr>
-        <w:t xml:space="preserve"> SILVER loyalty </w:t>
-      </w:r>
-      <w:proofErr w:type="spellStart"/>
-      <w:r>
-        <w:rPr>
-          <w:rFonts w:ascii="Arial" w:hAnsi="Arial" w:cs="Arial"/>
-          <w:sz w:val="24"/>
-          <w:szCs w:val="24"/>
-        </w:rPr>
-        <w:t>statusa</w:t>
-      </w:r>
-      <w:proofErr w:type="spellEnd"/>
+      <w:r>
+        <w:rPr>
+          <w:rFonts w:ascii="Arial" w:hAnsi="Arial" w:cs="Arial"/>
+          <w:sz w:val="24"/>
+          <w:szCs w:val="24"/>
+        </w:rPr>
+        <w:t xml:space="preserve">Pravilo 9 </w:t>
+      </w:r>
+      <w:r>
+        <w:rPr>
+          <w:rFonts w:ascii="Arial" w:hAnsi="Arial" w:cs="Arial"/>
+          <w:sz w:val="24"/>
+          <w:szCs w:val="24"/>
+        </w:rPr>
+        <w:t>za računanje popusta od 30%</w:t>
+      </w:r>
+      <w:r>
+        <w:rPr>
+          <w:rFonts w:ascii="Arial" w:hAnsi="Arial" w:cs="Arial"/>
+          <w:sz w:val="24"/>
+          <w:szCs w:val="24"/>
+        </w:rPr>
+        <w:t xml:space="preserve"> povodom posedovanja SILVER loyalty statusa</w:t>
+      </w:r>
       <w:r>
         <w:rPr>
           <w:rFonts w:ascii="Arial" w:hAnsi="Arial" w:cs="Arial"/>
@@ -9347,23 +7112,13 @@
           <w:szCs w:val="24"/>
         </w:rPr>
       </w:pPr>
-      <w:proofErr w:type="spellStart"/>
-      <w:r>
-        <w:rPr>
-          <w:rFonts w:ascii="Arial" w:hAnsi="Arial" w:cs="Arial"/>
-          <w:sz w:val="24"/>
-          <w:szCs w:val="24"/>
-        </w:rPr>
-        <w:t>Pravilo</w:t>
-      </w:r>
-      <w:proofErr w:type="spellEnd"/>
-      <w:r>
-        <w:rPr>
-          <w:rFonts w:ascii="Arial" w:hAnsi="Arial" w:cs="Arial"/>
-          <w:sz w:val="24"/>
-          <w:szCs w:val="24"/>
-        </w:rPr>
-        <w:t xml:space="preserve"> 5 </w:t>
+      <w:r>
+        <w:rPr>
+          <w:rFonts w:ascii="Arial" w:hAnsi="Arial" w:cs="Arial"/>
+          <w:sz w:val="24"/>
+          <w:szCs w:val="24"/>
+        </w:rPr>
+        <w:t xml:space="preserve">Pravilo 5 </w:t>
       </w:r>
       <w:r>
         <w:rPr>
@@ -9415,23 +7170,13 @@
           <w:szCs w:val="24"/>
         </w:rPr>
       </w:pPr>
-      <w:proofErr w:type="spellStart"/>
-      <w:r>
-        <w:rPr>
-          <w:rFonts w:ascii="Arial" w:hAnsi="Arial" w:cs="Arial"/>
-          <w:sz w:val="24"/>
-          <w:szCs w:val="24"/>
-        </w:rPr>
-        <w:t>Pravilo</w:t>
-      </w:r>
-      <w:proofErr w:type="spellEnd"/>
-      <w:r>
-        <w:rPr>
-          <w:rFonts w:ascii="Arial" w:hAnsi="Arial" w:cs="Arial"/>
-          <w:sz w:val="24"/>
-          <w:szCs w:val="24"/>
-        </w:rPr>
-        <w:t xml:space="preserve"> 13 </w:t>
+      <w:r>
+        <w:rPr>
+          <w:rFonts w:ascii="Arial" w:hAnsi="Arial" w:cs="Arial"/>
+          <w:sz w:val="24"/>
+          <w:szCs w:val="24"/>
+        </w:rPr>
+        <w:t xml:space="preserve">Pravilo 13 </w:t>
       </w:r>
       <w:r>
         <w:rPr>
@@ -9550,149 +7295,13 @@
           <w:szCs w:val="24"/>
         </w:rPr>
       </w:pPr>
-      <w:proofErr w:type="spellStart"/>
-      <w:r>
-        <w:rPr>
-          <w:rFonts w:ascii="Arial" w:hAnsi="Arial" w:cs="Arial"/>
-          <w:sz w:val="24"/>
-          <w:szCs w:val="24"/>
-        </w:rPr>
-        <w:t>Izlaz</w:t>
-      </w:r>
-      <w:proofErr w:type="spellEnd"/>
-      <w:r>
-        <w:rPr>
-          <w:rFonts w:ascii="Arial" w:hAnsi="Arial" w:cs="Arial"/>
-          <w:sz w:val="24"/>
-          <w:szCs w:val="24"/>
-        </w:rPr>
-        <w:t xml:space="preserve"> </w:t>
-      </w:r>
-      <w:proofErr w:type="spellStart"/>
-      <w:r>
-        <w:rPr>
-          <w:rFonts w:ascii="Arial" w:hAnsi="Arial" w:cs="Arial"/>
-          <w:sz w:val="24"/>
-          <w:szCs w:val="24"/>
-        </w:rPr>
-        <w:t>iz</w:t>
-      </w:r>
-      <w:proofErr w:type="spellEnd"/>
-      <w:r>
-        <w:rPr>
-          <w:rFonts w:ascii="Arial" w:hAnsi="Arial" w:cs="Arial"/>
-          <w:sz w:val="24"/>
-          <w:szCs w:val="24"/>
-        </w:rPr>
-        <w:t xml:space="preserve"> </w:t>
-      </w:r>
-      <w:proofErr w:type="spellStart"/>
-      <w:r>
-        <w:rPr>
-          <w:rFonts w:ascii="Arial" w:hAnsi="Arial" w:cs="Arial"/>
-          <w:sz w:val="24"/>
-          <w:szCs w:val="24"/>
-        </w:rPr>
-        <w:t>celog</w:t>
-      </w:r>
-      <w:proofErr w:type="spellEnd"/>
-      <w:r>
-        <w:rPr>
-          <w:rFonts w:ascii="Arial" w:hAnsi="Arial" w:cs="Arial"/>
-          <w:sz w:val="24"/>
-          <w:szCs w:val="24"/>
-        </w:rPr>
-        <w:t xml:space="preserve"> </w:t>
-      </w:r>
-      <w:proofErr w:type="spellStart"/>
-      <w:r>
-        <w:rPr>
-          <w:rFonts w:ascii="Arial" w:hAnsi="Arial" w:cs="Arial"/>
-          <w:sz w:val="24"/>
-          <w:szCs w:val="24"/>
-        </w:rPr>
-        <w:t>sistema</w:t>
-      </w:r>
-      <w:proofErr w:type="spellEnd"/>
-      <w:r>
-        <w:rPr>
-          <w:rFonts w:ascii="Arial" w:hAnsi="Arial" w:cs="Arial"/>
-          <w:sz w:val="24"/>
-          <w:szCs w:val="24"/>
-        </w:rPr>
-        <w:t xml:space="preserve"> </w:t>
-      </w:r>
-      <w:proofErr w:type="spellStart"/>
-      <w:r>
-        <w:rPr>
-          <w:rFonts w:ascii="Arial" w:hAnsi="Arial" w:cs="Arial"/>
-          <w:sz w:val="24"/>
-          <w:szCs w:val="24"/>
-        </w:rPr>
-        <w:t>jeste</w:t>
-      </w:r>
-      <w:proofErr w:type="spellEnd"/>
-      <w:r>
-        <w:rPr>
-          <w:rFonts w:ascii="Arial" w:hAnsi="Arial" w:cs="Arial"/>
-          <w:sz w:val="24"/>
-          <w:szCs w:val="24"/>
-        </w:rPr>
-        <w:t xml:space="preserve"> </w:t>
-      </w:r>
-      <w:proofErr w:type="spellStart"/>
-      <w:r>
-        <w:rPr>
-          <w:rFonts w:ascii="Arial" w:hAnsi="Arial" w:cs="Arial"/>
-          <w:sz w:val="24"/>
-          <w:szCs w:val="24"/>
-        </w:rPr>
-        <w:t>potvrda</w:t>
-      </w:r>
-      <w:proofErr w:type="spellEnd"/>
-      <w:r>
-        <w:rPr>
-          <w:rFonts w:ascii="Arial" w:hAnsi="Arial" w:cs="Arial"/>
-          <w:sz w:val="24"/>
-          <w:szCs w:val="24"/>
-        </w:rPr>
-        <w:t xml:space="preserve"> </w:t>
-      </w:r>
-      <w:proofErr w:type="spellStart"/>
-      <w:r>
-        <w:rPr>
-          <w:rFonts w:ascii="Arial" w:hAnsi="Arial" w:cs="Arial"/>
-          <w:sz w:val="24"/>
-          <w:szCs w:val="24"/>
-        </w:rPr>
-        <w:t>kupovine</w:t>
-      </w:r>
-      <w:proofErr w:type="spellEnd"/>
-      <w:r>
-        <w:rPr>
-          <w:rFonts w:ascii="Arial" w:hAnsi="Arial" w:cs="Arial"/>
-          <w:sz w:val="24"/>
-          <w:szCs w:val="24"/>
-        </w:rPr>
-        <w:t xml:space="preserve"> </w:t>
-      </w:r>
-      <w:proofErr w:type="spellStart"/>
-      <w:r>
-        <w:rPr>
-          <w:rFonts w:ascii="Arial" w:hAnsi="Arial" w:cs="Arial"/>
-          <w:sz w:val="24"/>
-          <w:szCs w:val="24"/>
-        </w:rPr>
-        <w:t>koja</w:t>
-      </w:r>
-      <w:proofErr w:type="spellEnd"/>
-      <w:r>
-        <w:rPr>
-          <w:rFonts w:ascii="Arial" w:hAnsi="Arial" w:cs="Arial"/>
-          <w:sz w:val="24"/>
-          <w:szCs w:val="24"/>
-        </w:rPr>
-        <w:t xml:space="preserve"> se </w:t>
+      <w:r>
+        <w:rPr>
+          <w:rFonts w:ascii="Arial" w:hAnsi="Arial" w:cs="Arial"/>
+          <w:sz w:val="24"/>
+          <w:szCs w:val="24"/>
+        </w:rPr>
+        <w:t xml:space="preserve">Izlaz iz celog sistema jeste potvrda kupovine koja se </w:t>
       </w:r>
       <w:r>
         <w:rPr>

</xml_diff>

<commit_message>
Added cep rules to specification
</commit_message>
<xml_diff>
--- a/project proposal/SBNZ specifikacija.docx
+++ b/project proposal/SBNZ specifikacija.docx
@@ -13,6 +13,7 @@
           <w:szCs w:val="40"/>
         </w:rPr>
       </w:pPr>
+      <w:proofErr w:type="spellStart"/>
       <w:r>
         <w:rPr>
           <w:rFonts w:ascii="Arial" w:hAnsi="Arial" w:cs="Arial"/>
@@ -23,6 +24,7 @@
         </w:rPr>
         <w:t>Sistem</w:t>
       </w:r>
+      <w:proofErr w:type="spellEnd"/>
       <w:r>
         <w:rPr>
           <w:rFonts w:ascii="Arial" w:hAnsi="Arial" w:cs="Arial"/>
@@ -33,6 +35,7 @@
         </w:rPr>
         <w:t xml:space="preserve"> za </w:t>
       </w:r>
+      <w:proofErr w:type="spellStart"/>
       <w:r>
         <w:rPr>
           <w:rFonts w:ascii="Arial" w:hAnsi="Arial" w:cs="Arial"/>
@@ -41,8 +44,53 @@
           <w:sz w:val="40"/>
           <w:szCs w:val="40"/>
         </w:rPr>
-        <w:t>prodaju avionskih karata</w:t>
-      </w:r>
+        <w:t>prodaju</w:t>
+      </w:r>
+      <w:proofErr w:type="spellEnd"/>
+      <w:r>
+        <w:rPr>
+          <w:rFonts w:ascii="Arial" w:hAnsi="Arial" w:cs="Arial"/>
+          <w:b/>
+          <w:bCs/>
+          <w:sz w:val="40"/>
+          <w:szCs w:val="40"/>
+        </w:rPr>
+        <w:t xml:space="preserve"> </w:t>
+      </w:r>
+      <w:proofErr w:type="spellStart"/>
+      <w:r>
+        <w:rPr>
+          <w:rFonts w:ascii="Arial" w:hAnsi="Arial" w:cs="Arial"/>
+          <w:b/>
+          <w:bCs/>
+          <w:sz w:val="40"/>
+          <w:szCs w:val="40"/>
+        </w:rPr>
+        <w:t>avionskih</w:t>
+      </w:r>
+      <w:proofErr w:type="spellEnd"/>
+      <w:r>
+        <w:rPr>
+          <w:rFonts w:ascii="Arial" w:hAnsi="Arial" w:cs="Arial"/>
+          <w:b/>
+          <w:bCs/>
+          <w:sz w:val="40"/>
+          <w:szCs w:val="40"/>
+        </w:rPr>
+        <w:t xml:space="preserve"> </w:t>
+      </w:r>
+      <w:proofErr w:type="spellStart"/>
+      <w:r>
+        <w:rPr>
+          <w:rFonts w:ascii="Arial" w:hAnsi="Arial" w:cs="Arial"/>
+          <w:b/>
+          <w:bCs/>
+          <w:sz w:val="40"/>
+          <w:szCs w:val="40"/>
+        </w:rPr>
+        <w:t>karata</w:t>
+      </w:r>
+      <w:proofErr w:type="spellEnd"/>
     </w:p>
     <w:p>
       <w:pPr>
@@ -93,7 +141,25 @@
           <w:sz w:val="24"/>
           <w:szCs w:val="24"/>
         </w:rPr>
-        <w:t>Nikola Sovilj SW75/2019</w:t>
+        <w:t xml:space="preserve">Nikola </w:t>
+      </w:r>
+      <w:proofErr w:type="spellStart"/>
+      <w:r>
+        <w:rPr>
+          <w:rFonts w:ascii="Arial" w:hAnsi="Arial" w:cs="Arial"/>
+          <w:sz w:val="24"/>
+          <w:szCs w:val="24"/>
+        </w:rPr>
+        <w:t>Sovilj</w:t>
+      </w:r>
+      <w:proofErr w:type="spellEnd"/>
+      <w:r>
+        <w:rPr>
+          <w:rFonts w:ascii="Arial" w:hAnsi="Arial" w:cs="Arial"/>
+          <w:sz w:val="24"/>
+          <w:szCs w:val="24"/>
+        </w:rPr>
+        <w:t xml:space="preserve"> SW75/2019</w:t>
       </w:r>
     </w:p>
     <w:p>
@@ -258,13 +324,23 @@
         </w:rPr>
         <w:tab/>
       </w:r>
-      <w:r>
-        <w:rPr>
-          <w:rFonts w:ascii="Arial" w:hAnsi="Arial" w:cs="Arial"/>
-          <w:sz w:val="24"/>
-          <w:szCs w:val="24"/>
-        </w:rPr>
-        <w:t xml:space="preserve">Sistem </w:t>
+      <w:proofErr w:type="spellStart"/>
+      <w:r>
+        <w:rPr>
+          <w:rFonts w:ascii="Arial" w:hAnsi="Arial" w:cs="Arial"/>
+          <w:sz w:val="24"/>
+          <w:szCs w:val="24"/>
+        </w:rPr>
+        <w:t>Sistem</w:t>
+      </w:r>
+      <w:proofErr w:type="spellEnd"/>
+      <w:r>
+        <w:rPr>
+          <w:rFonts w:ascii="Arial" w:hAnsi="Arial" w:cs="Arial"/>
+          <w:sz w:val="24"/>
+          <w:szCs w:val="24"/>
+        </w:rPr>
+        <w:t xml:space="preserve"> </w:t>
       </w:r>
       <w:r>
         <w:rPr>
@@ -372,22 +448,277 @@
         </w:rPr>
         <w:t xml:space="preserve"> </w:t>
       </w:r>
-      <w:r>
-        <w:rPr>
-          <w:rFonts w:ascii="Arial" w:hAnsi="Arial" w:cs="Arial"/>
-          <w:sz w:val="24"/>
-          <w:szCs w:val="24"/>
-        </w:rPr>
-        <w:t xml:space="preserve">će biti zadužen za automatsko donošenje odluka prilikom prodaje karata korišćenjem pravila definisanih u bazi znanja. </w:t>
-      </w:r>
-      <w:r>
-        <w:rPr>
-          <w:rFonts w:ascii="Arial" w:hAnsi="Arial" w:cs="Arial"/>
-          <w:sz w:val="24"/>
-          <w:szCs w:val="24"/>
-        </w:rPr>
-        <w:t xml:space="preserve">Ovaj </w:t>
-      </w:r>
+      <w:proofErr w:type="spellStart"/>
+      <w:r>
+        <w:rPr>
+          <w:rFonts w:ascii="Arial" w:hAnsi="Arial" w:cs="Arial"/>
+          <w:sz w:val="24"/>
+          <w:szCs w:val="24"/>
+        </w:rPr>
+        <w:t>će</w:t>
+      </w:r>
+      <w:proofErr w:type="spellEnd"/>
+      <w:r>
+        <w:rPr>
+          <w:rFonts w:ascii="Arial" w:hAnsi="Arial" w:cs="Arial"/>
+          <w:sz w:val="24"/>
+          <w:szCs w:val="24"/>
+        </w:rPr>
+        <w:t xml:space="preserve"> </w:t>
+      </w:r>
+      <w:proofErr w:type="spellStart"/>
+      <w:r>
+        <w:rPr>
+          <w:rFonts w:ascii="Arial" w:hAnsi="Arial" w:cs="Arial"/>
+          <w:sz w:val="24"/>
+          <w:szCs w:val="24"/>
+        </w:rPr>
+        <w:t>biti</w:t>
+      </w:r>
+      <w:proofErr w:type="spellEnd"/>
+      <w:r>
+        <w:rPr>
+          <w:rFonts w:ascii="Arial" w:hAnsi="Arial" w:cs="Arial"/>
+          <w:sz w:val="24"/>
+          <w:szCs w:val="24"/>
+        </w:rPr>
+        <w:t xml:space="preserve"> </w:t>
+      </w:r>
+      <w:proofErr w:type="spellStart"/>
+      <w:r>
+        <w:rPr>
+          <w:rFonts w:ascii="Arial" w:hAnsi="Arial" w:cs="Arial"/>
+          <w:sz w:val="24"/>
+          <w:szCs w:val="24"/>
+        </w:rPr>
+        <w:t>zadužen</w:t>
+      </w:r>
+      <w:proofErr w:type="spellEnd"/>
+      <w:r>
+        <w:rPr>
+          <w:rFonts w:ascii="Arial" w:hAnsi="Arial" w:cs="Arial"/>
+          <w:sz w:val="24"/>
+          <w:szCs w:val="24"/>
+        </w:rPr>
+        <w:t xml:space="preserve"> za </w:t>
+      </w:r>
+      <w:proofErr w:type="spellStart"/>
+      <w:r>
+        <w:rPr>
+          <w:rFonts w:ascii="Arial" w:hAnsi="Arial" w:cs="Arial"/>
+          <w:sz w:val="24"/>
+          <w:szCs w:val="24"/>
+        </w:rPr>
+        <w:t>automatsko</w:t>
+      </w:r>
+      <w:proofErr w:type="spellEnd"/>
+      <w:r>
+        <w:rPr>
+          <w:rFonts w:ascii="Arial" w:hAnsi="Arial" w:cs="Arial"/>
+          <w:sz w:val="24"/>
+          <w:szCs w:val="24"/>
+        </w:rPr>
+        <w:t xml:space="preserve"> </w:t>
+      </w:r>
+      <w:proofErr w:type="spellStart"/>
+      <w:r>
+        <w:rPr>
+          <w:rFonts w:ascii="Arial" w:hAnsi="Arial" w:cs="Arial"/>
+          <w:sz w:val="24"/>
+          <w:szCs w:val="24"/>
+        </w:rPr>
+        <w:t>donošenje</w:t>
+      </w:r>
+      <w:proofErr w:type="spellEnd"/>
+      <w:r>
+        <w:rPr>
+          <w:rFonts w:ascii="Arial" w:hAnsi="Arial" w:cs="Arial"/>
+          <w:sz w:val="24"/>
+          <w:szCs w:val="24"/>
+        </w:rPr>
+        <w:t xml:space="preserve"> </w:t>
+      </w:r>
+      <w:proofErr w:type="spellStart"/>
+      <w:r>
+        <w:rPr>
+          <w:rFonts w:ascii="Arial" w:hAnsi="Arial" w:cs="Arial"/>
+          <w:sz w:val="24"/>
+          <w:szCs w:val="24"/>
+        </w:rPr>
+        <w:t>odluka</w:t>
+      </w:r>
+      <w:proofErr w:type="spellEnd"/>
+      <w:r>
+        <w:rPr>
+          <w:rFonts w:ascii="Arial" w:hAnsi="Arial" w:cs="Arial"/>
+          <w:sz w:val="24"/>
+          <w:szCs w:val="24"/>
+        </w:rPr>
+        <w:t xml:space="preserve"> </w:t>
+      </w:r>
+      <w:proofErr w:type="spellStart"/>
+      <w:r>
+        <w:rPr>
+          <w:rFonts w:ascii="Arial" w:hAnsi="Arial" w:cs="Arial"/>
+          <w:sz w:val="24"/>
+          <w:szCs w:val="24"/>
+        </w:rPr>
+        <w:t>prilikom</w:t>
+      </w:r>
+      <w:proofErr w:type="spellEnd"/>
+      <w:r>
+        <w:rPr>
+          <w:rFonts w:ascii="Arial" w:hAnsi="Arial" w:cs="Arial"/>
+          <w:sz w:val="24"/>
+          <w:szCs w:val="24"/>
+        </w:rPr>
+        <w:t xml:space="preserve"> </w:t>
+      </w:r>
+      <w:proofErr w:type="spellStart"/>
+      <w:r>
+        <w:rPr>
+          <w:rFonts w:ascii="Arial" w:hAnsi="Arial" w:cs="Arial"/>
+          <w:sz w:val="24"/>
+          <w:szCs w:val="24"/>
+        </w:rPr>
+        <w:t>prodaje</w:t>
+      </w:r>
+      <w:proofErr w:type="spellEnd"/>
+      <w:r>
+        <w:rPr>
+          <w:rFonts w:ascii="Arial" w:hAnsi="Arial" w:cs="Arial"/>
+          <w:sz w:val="24"/>
+          <w:szCs w:val="24"/>
+        </w:rPr>
+        <w:t xml:space="preserve"> </w:t>
+      </w:r>
+      <w:proofErr w:type="spellStart"/>
+      <w:r>
+        <w:rPr>
+          <w:rFonts w:ascii="Arial" w:hAnsi="Arial" w:cs="Arial"/>
+          <w:sz w:val="24"/>
+          <w:szCs w:val="24"/>
+        </w:rPr>
+        <w:t>karata</w:t>
+      </w:r>
+      <w:proofErr w:type="spellEnd"/>
+      <w:r>
+        <w:rPr>
+          <w:rFonts w:ascii="Arial" w:hAnsi="Arial" w:cs="Arial"/>
+          <w:sz w:val="24"/>
+          <w:szCs w:val="24"/>
+        </w:rPr>
+        <w:t xml:space="preserve"> </w:t>
+      </w:r>
+      <w:proofErr w:type="spellStart"/>
+      <w:r>
+        <w:rPr>
+          <w:rFonts w:ascii="Arial" w:hAnsi="Arial" w:cs="Arial"/>
+          <w:sz w:val="24"/>
+          <w:szCs w:val="24"/>
+        </w:rPr>
+        <w:t>korišćenjem</w:t>
+      </w:r>
+      <w:proofErr w:type="spellEnd"/>
+      <w:r>
+        <w:rPr>
+          <w:rFonts w:ascii="Arial" w:hAnsi="Arial" w:cs="Arial"/>
+          <w:sz w:val="24"/>
+          <w:szCs w:val="24"/>
+        </w:rPr>
+        <w:t xml:space="preserve"> </w:t>
+      </w:r>
+      <w:proofErr w:type="spellStart"/>
+      <w:r>
+        <w:rPr>
+          <w:rFonts w:ascii="Arial" w:hAnsi="Arial" w:cs="Arial"/>
+          <w:sz w:val="24"/>
+          <w:szCs w:val="24"/>
+        </w:rPr>
+        <w:t>pravila</w:t>
+      </w:r>
+      <w:proofErr w:type="spellEnd"/>
+      <w:r>
+        <w:rPr>
+          <w:rFonts w:ascii="Arial" w:hAnsi="Arial" w:cs="Arial"/>
+          <w:sz w:val="24"/>
+          <w:szCs w:val="24"/>
+        </w:rPr>
+        <w:t xml:space="preserve"> </w:t>
+      </w:r>
+      <w:proofErr w:type="spellStart"/>
+      <w:r>
+        <w:rPr>
+          <w:rFonts w:ascii="Arial" w:hAnsi="Arial" w:cs="Arial"/>
+          <w:sz w:val="24"/>
+          <w:szCs w:val="24"/>
+        </w:rPr>
+        <w:t>definisanih</w:t>
+      </w:r>
+      <w:proofErr w:type="spellEnd"/>
+      <w:r>
+        <w:rPr>
+          <w:rFonts w:ascii="Arial" w:hAnsi="Arial" w:cs="Arial"/>
+          <w:sz w:val="24"/>
+          <w:szCs w:val="24"/>
+        </w:rPr>
+        <w:t xml:space="preserve"> u </w:t>
+      </w:r>
+      <w:proofErr w:type="spellStart"/>
+      <w:r>
+        <w:rPr>
+          <w:rFonts w:ascii="Arial" w:hAnsi="Arial" w:cs="Arial"/>
+          <w:sz w:val="24"/>
+          <w:szCs w:val="24"/>
+        </w:rPr>
+        <w:t>bazi</w:t>
+      </w:r>
+      <w:proofErr w:type="spellEnd"/>
+      <w:r>
+        <w:rPr>
+          <w:rFonts w:ascii="Arial" w:hAnsi="Arial" w:cs="Arial"/>
+          <w:sz w:val="24"/>
+          <w:szCs w:val="24"/>
+        </w:rPr>
+        <w:t xml:space="preserve"> </w:t>
+      </w:r>
+      <w:proofErr w:type="spellStart"/>
+      <w:r>
+        <w:rPr>
+          <w:rFonts w:ascii="Arial" w:hAnsi="Arial" w:cs="Arial"/>
+          <w:sz w:val="24"/>
+          <w:szCs w:val="24"/>
+        </w:rPr>
+        <w:t>znanja</w:t>
+      </w:r>
+      <w:proofErr w:type="spellEnd"/>
+      <w:r>
+        <w:rPr>
+          <w:rFonts w:ascii="Arial" w:hAnsi="Arial" w:cs="Arial"/>
+          <w:sz w:val="24"/>
+          <w:szCs w:val="24"/>
+        </w:rPr>
+        <w:t xml:space="preserve">. </w:t>
+      </w:r>
+      <w:proofErr w:type="spellStart"/>
+      <w:r>
+        <w:rPr>
+          <w:rFonts w:ascii="Arial" w:hAnsi="Arial" w:cs="Arial"/>
+          <w:sz w:val="24"/>
+          <w:szCs w:val="24"/>
+        </w:rPr>
+        <w:t>Ovaj</w:t>
+      </w:r>
+      <w:proofErr w:type="spellEnd"/>
+      <w:r>
+        <w:rPr>
+          <w:rFonts w:ascii="Arial" w:hAnsi="Arial" w:cs="Arial"/>
+          <w:sz w:val="24"/>
+          <w:szCs w:val="24"/>
+        </w:rPr>
+        <w:t xml:space="preserve"> </w:t>
+      </w:r>
+      <w:proofErr w:type="spellStart"/>
       <w:r>
         <w:rPr>
           <w:rFonts w:ascii="Arial" w:hAnsi="Arial" w:cs="Arial"/>
@@ -396,13 +727,464 @@
         </w:rPr>
         <w:t>servis</w:t>
       </w:r>
-      <w:r>
-        <w:rPr>
-          <w:rFonts w:ascii="Arial" w:hAnsi="Arial" w:cs="Arial"/>
-          <w:sz w:val="24"/>
-          <w:szCs w:val="24"/>
-        </w:rPr>
-        <w:t xml:space="preserve"> će primati ulazne informacije od korisnika, poput željene destinacije i datuma putovanja, i na osnovu toga automatski generisati preporuke za alternative u slučaju da nema raspoloživih karata za željeni datum ili destinaciju.</w:t>
+      <w:proofErr w:type="spellEnd"/>
+      <w:r>
+        <w:rPr>
+          <w:rFonts w:ascii="Arial" w:hAnsi="Arial" w:cs="Arial"/>
+          <w:sz w:val="24"/>
+          <w:szCs w:val="24"/>
+        </w:rPr>
+        <w:t xml:space="preserve"> </w:t>
+      </w:r>
+      <w:proofErr w:type="spellStart"/>
+      <w:r>
+        <w:rPr>
+          <w:rFonts w:ascii="Arial" w:hAnsi="Arial" w:cs="Arial"/>
+          <w:sz w:val="24"/>
+          <w:szCs w:val="24"/>
+        </w:rPr>
+        <w:t>će</w:t>
+      </w:r>
+      <w:proofErr w:type="spellEnd"/>
+      <w:r>
+        <w:rPr>
+          <w:rFonts w:ascii="Arial" w:hAnsi="Arial" w:cs="Arial"/>
+          <w:sz w:val="24"/>
+          <w:szCs w:val="24"/>
+        </w:rPr>
+        <w:t xml:space="preserve"> </w:t>
+      </w:r>
+      <w:proofErr w:type="spellStart"/>
+      <w:r>
+        <w:rPr>
+          <w:rFonts w:ascii="Arial" w:hAnsi="Arial" w:cs="Arial"/>
+          <w:sz w:val="24"/>
+          <w:szCs w:val="24"/>
+        </w:rPr>
+        <w:t>primati</w:t>
+      </w:r>
+      <w:proofErr w:type="spellEnd"/>
+      <w:r>
+        <w:rPr>
+          <w:rFonts w:ascii="Arial" w:hAnsi="Arial" w:cs="Arial"/>
+          <w:sz w:val="24"/>
+          <w:szCs w:val="24"/>
+        </w:rPr>
+        <w:t xml:space="preserve"> </w:t>
+      </w:r>
+      <w:proofErr w:type="spellStart"/>
+      <w:r>
+        <w:rPr>
+          <w:rFonts w:ascii="Arial" w:hAnsi="Arial" w:cs="Arial"/>
+          <w:sz w:val="24"/>
+          <w:szCs w:val="24"/>
+        </w:rPr>
+        <w:t>ulazne</w:t>
+      </w:r>
+      <w:proofErr w:type="spellEnd"/>
+      <w:r>
+        <w:rPr>
+          <w:rFonts w:ascii="Arial" w:hAnsi="Arial" w:cs="Arial"/>
+          <w:sz w:val="24"/>
+          <w:szCs w:val="24"/>
+        </w:rPr>
+        <w:t xml:space="preserve"> </w:t>
+      </w:r>
+      <w:proofErr w:type="spellStart"/>
+      <w:r>
+        <w:rPr>
+          <w:rFonts w:ascii="Arial" w:hAnsi="Arial" w:cs="Arial"/>
+          <w:sz w:val="24"/>
+          <w:szCs w:val="24"/>
+        </w:rPr>
+        <w:t>informacije</w:t>
+      </w:r>
+      <w:proofErr w:type="spellEnd"/>
+      <w:r>
+        <w:rPr>
+          <w:rFonts w:ascii="Arial" w:hAnsi="Arial" w:cs="Arial"/>
+          <w:sz w:val="24"/>
+          <w:szCs w:val="24"/>
+        </w:rPr>
+        <w:t xml:space="preserve"> </w:t>
+      </w:r>
+      <w:proofErr w:type="spellStart"/>
+      <w:r>
+        <w:rPr>
+          <w:rFonts w:ascii="Arial" w:hAnsi="Arial" w:cs="Arial"/>
+          <w:sz w:val="24"/>
+          <w:szCs w:val="24"/>
+        </w:rPr>
+        <w:t>od</w:t>
+      </w:r>
+      <w:proofErr w:type="spellEnd"/>
+      <w:r>
+        <w:rPr>
+          <w:rFonts w:ascii="Arial" w:hAnsi="Arial" w:cs="Arial"/>
+          <w:sz w:val="24"/>
+          <w:szCs w:val="24"/>
+        </w:rPr>
+        <w:t xml:space="preserve"> </w:t>
+      </w:r>
+      <w:proofErr w:type="spellStart"/>
+      <w:r>
+        <w:rPr>
+          <w:rFonts w:ascii="Arial" w:hAnsi="Arial" w:cs="Arial"/>
+          <w:sz w:val="24"/>
+          <w:szCs w:val="24"/>
+        </w:rPr>
+        <w:t>korisnika</w:t>
+      </w:r>
+      <w:proofErr w:type="spellEnd"/>
+      <w:r>
+        <w:rPr>
+          <w:rFonts w:ascii="Arial" w:hAnsi="Arial" w:cs="Arial"/>
+          <w:sz w:val="24"/>
+          <w:szCs w:val="24"/>
+        </w:rPr>
+        <w:t xml:space="preserve">, </w:t>
+      </w:r>
+      <w:proofErr w:type="spellStart"/>
+      <w:r>
+        <w:rPr>
+          <w:rFonts w:ascii="Arial" w:hAnsi="Arial" w:cs="Arial"/>
+          <w:sz w:val="24"/>
+          <w:szCs w:val="24"/>
+        </w:rPr>
+        <w:t>poput</w:t>
+      </w:r>
+      <w:proofErr w:type="spellEnd"/>
+      <w:r>
+        <w:rPr>
+          <w:rFonts w:ascii="Arial" w:hAnsi="Arial" w:cs="Arial"/>
+          <w:sz w:val="24"/>
+          <w:szCs w:val="24"/>
+        </w:rPr>
+        <w:t xml:space="preserve"> </w:t>
+      </w:r>
+      <w:proofErr w:type="spellStart"/>
+      <w:r>
+        <w:rPr>
+          <w:rFonts w:ascii="Arial" w:hAnsi="Arial" w:cs="Arial"/>
+          <w:sz w:val="24"/>
+          <w:szCs w:val="24"/>
+        </w:rPr>
+        <w:t>željene</w:t>
+      </w:r>
+      <w:proofErr w:type="spellEnd"/>
+      <w:r>
+        <w:rPr>
+          <w:rFonts w:ascii="Arial" w:hAnsi="Arial" w:cs="Arial"/>
+          <w:sz w:val="24"/>
+          <w:szCs w:val="24"/>
+        </w:rPr>
+        <w:t xml:space="preserve"> </w:t>
+      </w:r>
+      <w:proofErr w:type="spellStart"/>
+      <w:r>
+        <w:rPr>
+          <w:rFonts w:ascii="Arial" w:hAnsi="Arial" w:cs="Arial"/>
+          <w:sz w:val="24"/>
+          <w:szCs w:val="24"/>
+        </w:rPr>
+        <w:t>destinacije</w:t>
+      </w:r>
+      <w:proofErr w:type="spellEnd"/>
+      <w:r>
+        <w:rPr>
+          <w:rFonts w:ascii="Arial" w:hAnsi="Arial" w:cs="Arial"/>
+          <w:sz w:val="24"/>
+          <w:szCs w:val="24"/>
+        </w:rPr>
+        <w:t xml:space="preserve"> </w:t>
+      </w:r>
+      <w:proofErr w:type="spellStart"/>
+      <w:r>
+        <w:rPr>
+          <w:rFonts w:ascii="Arial" w:hAnsi="Arial" w:cs="Arial"/>
+          <w:sz w:val="24"/>
+          <w:szCs w:val="24"/>
+        </w:rPr>
+        <w:t>i</w:t>
+      </w:r>
+      <w:proofErr w:type="spellEnd"/>
+      <w:r>
+        <w:rPr>
+          <w:rFonts w:ascii="Arial" w:hAnsi="Arial" w:cs="Arial"/>
+          <w:sz w:val="24"/>
+          <w:szCs w:val="24"/>
+        </w:rPr>
+        <w:t xml:space="preserve"> </w:t>
+      </w:r>
+      <w:proofErr w:type="spellStart"/>
+      <w:r>
+        <w:rPr>
+          <w:rFonts w:ascii="Arial" w:hAnsi="Arial" w:cs="Arial"/>
+          <w:sz w:val="24"/>
+          <w:szCs w:val="24"/>
+        </w:rPr>
+        <w:t>datuma</w:t>
+      </w:r>
+      <w:proofErr w:type="spellEnd"/>
+      <w:r>
+        <w:rPr>
+          <w:rFonts w:ascii="Arial" w:hAnsi="Arial" w:cs="Arial"/>
+          <w:sz w:val="24"/>
+          <w:szCs w:val="24"/>
+        </w:rPr>
+        <w:t xml:space="preserve"> </w:t>
+      </w:r>
+      <w:proofErr w:type="spellStart"/>
+      <w:r>
+        <w:rPr>
+          <w:rFonts w:ascii="Arial" w:hAnsi="Arial" w:cs="Arial"/>
+          <w:sz w:val="24"/>
+          <w:szCs w:val="24"/>
+        </w:rPr>
+        <w:t>putovanja</w:t>
+      </w:r>
+      <w:proofErr w:type="spellEnd"/>
+      <w:r>
+        <w:rPr>
+          <w:rFonts w:ascii="Arial" w:hAnsi="Arial" w:cs="Arial"/>
+          <w:sz w:val="24"/>
+          <w:szCs w:val="24"/>
+        </w:rPr>
+        <w:t xml:space="preserve">, </w:t>
+      </w:r>
+      <w:proofErr w:type="spellStart"/>
+      <w:r>
+        <w:rPr>
+          <w:rFonts w:ascii="Arial" w:hAnsi="Arial" w:cs="Arial"/>
+          <w:sz w:val="24"/>
+          <w:szCs w:val="24"/>
+        </w:rPr>
+        <w:t>i</w:t>
+      </w:r>
+      <w:proofErr w:type="spellEnd"/>
+      <w:r>
+        <w:rPr>
+          <w:rFonts w:ascii="Arial" w:hAnsi="Arial" w:cs="Arial"/>
+          <w:sz w:val="24"/>
+          <w:szCs w:val="24"/>
+        </w:rPr>
+        <w:t xml:space="preserve"> </w:t>
+      </w:r>
+      <w:proofErr w:type="spellStart"/>
+      <w:r>
+        <w:rPr>
+          <w:rFonts w:ascii="Arial" w:hAnsi="Arial" w:cs="Arial"/>
+          <w:sz w:val="24"/>
+          <w:szCs w:val="24"/>
+        </w:rPr>
+        <w:t>na</w:t>
+      </w:r>
+      <w:proofErr w:type="spellEnd"/>
+      <w:r>
+        <w:rPr>
+          <w:rFonts w:ascii="Arial" w:hAnsi="Arial" w:cs="Arial"/>
+          <w:sz w:val="24"/>
+          <w:szCs w:val="24"/>
+        </w:rPr>
+        <w:t xml:space="preserve"> </w:t>
+      </w:r>
+      <w:proofErr w:type="spellStart"/>
+      <w:r>
+        <w:rPr>
+          <w:rFonts w:ascii="Arial" w:hAnsi="Arial" w:cs="Arial"/>
+          <w:sz w:val="24"/>
+          <w:szCs w:val="24"/>
+        </w:rPr>
+        <w:t>osnovu</w:t>
+      </w:r>
+      <w:proofErr w:type="spellEnd"/>
+      <w:r>
+        <w:rPr>
+          <w:rFonts w:ascii="Arial" w:hAnsi="Arial" w:cs="Arial"/>
+          <w:sz w:val="24"/>
+          <w:szCs w:val="24"/>
+        </w:rPr>
+        <w:t xml:space="preserve"> toga </w:t>
+      </w:r>
+      <w:proofErr w:type="spellStart"/>
+      <w:r>
+        <w:rPr>
+          <w:rFonts w:ascii="Arial" w:hAnsi="Arial" w:cs="Arial"/>
+          <w:sz w:val="24"/>
+          <w:szCs w:val="24"/>
+        </w:rPr>
+        <w:t>automatski</w:t>
+      </w:r>
+      <w:proofErr w:type="spellEnd"/>
+      <w:r>
+        <w:rPr>
+          <w:rFonts w:ascii="Arial" w:hAnsi="Arial" w:cs="Arial"/>
+          <w:sz w:val="24"/>
+          <w:szCs w:val="24"/>
+        </w:rPr>
+        <w:t xml:space="preserve"> </w:t>
+      </w:r>
+      <w:proofErr w:type="spellStart"/>
+      <w:r>
+        <w:rPr>
+          <w:rFonts w:ascii="Arial" w:hAnsi="Arial" w:cs="Arial"/>
+          <w:sz w:val="24"/>
+          <w:szCs w:val="24"/>
+        </w:rPr>
+        <w:t>generisati</w:t>
+      </w:r>
+      <w:proofErr w:type="spellEnd"/>
+      <w:r>
+        <w:rPr>
+          <w:rFonts w:ascii="Arial" w:hAnsi="Arial" w:cs="Arial"/>
+          <w:sz w:val="24"/>
+          <w:szCs w:val="24"/>
+        </w:rPr>
+        <w:t xml:space="preserve"> </w:t>
+      </w:r>
+      <w:proofErr w:type="spellStart"/>
+      <w:r>
+        <w:rPr>
+          <w:rFonts w:ascii="Arial" w:hAnsi="Arial" w:cs="Arial"/>
+          <w:sz w:val="24"/>
+          <w:szCs w:val="24"/>
+        </w:rPr>
+        <w:t>preporuke</w:t>
+      </w:r>
+      <w:proofErr w:type="spellEnd"/>
+      <w:r>
+        <w:rPr>
+          <w:rFonts w:ascii="Arial" w:hAnsi="Arial" w:cs="Arial"/>
+          <w:sz w:val="24"/>
+          <w:szCs w:val="24"/>
+        </w:rPr>
+        <w:t xml:space="preserve"> za alternative u </w:t>
+      </w:r>
+      <w:proofErr w:type="spellStart"/>
+      <w:r>
+        <w:rPr>
+          <w:rFonts w:ascii="Arial" w:hAnsi="Arial" w:cs="Arial"/>
+          <w:sz w:val="24"/>
+          <w:szCs w:val="24"/>
+        </w:rPr>
+        <w:t>slučaju</w:t>
+      </w:r>
+      <w:proofErr w:type="spellEnd"/>
+      <w:r>
+        <w:rPr>
+          <w:rFonts w:ascii="Arial" w:hAnsi="Arial" w:cs="Arial"/>
+          <w:sz w:val="24"/>
+          <w:szCs w:val="24"/>
+        </w:rPr>
+        <w:t xml:space="preserve"> da </w:t>
+      </w:r>
+      <w:proofErr w:type="spellStart"/>
+      <w:r>
+        <w:rPr>
+          <w:rFonts w:ascii="Arial" w:hAnsi="Arial" w:cs="Arial"/>
+          <w:sz w:val="24"/>
+          <w:szCs w:val="24"/>
+        </w:rPr>
+        <w:t>nema</w:t>
+      </w:r>
+      <w:proofErr w:type="spellEnd"/>
+      <w:r>
+        <w:rPr>
+          <w:rFonts w:ascii="Arial" w:hAnsi="Arial" w:cs="Arial"/>
+          <w:sz w:val="24"/>
+          <w:szCs w:val="24"/>
+        </w:rPr>
+        <w:t xml:space="preserve"> </w:t>
+      </w:r>
+      <w:proofErr w:type="spellStart"/>
+      <w:r>
+        <w:rPr>
+          <w:rFonts w:ascii="Arial" w:hAnsi="Arial" w:cs="Arial"/>
+          <w:sz w:val="24"/>
+          <w:szCs w:val="24"/>
+        </w:rPr>
+        <w:t>raspoloživih</w:t>
+      </w:r>
+      <w:proofErr w:type="spellEnd"/>
+      <w:r>
+        <w:rPr>
+          <w:rFonts w:ascii="Arial" w:hAnsi="Arial" w:cs="Arial"/>
+          <w:sz w:val="24"/>
+          <w:szCs w:val="24"/>
+        </w:rPr>
+        <w:t xml:space="preserve"> </w:t>
+      </w:r>
+      <w:proofErr w:type="spellStart"/>
+      <w:r>
+        <w:rPr>
+          <w:rFonts w:ascii="Arial" w:hAnsi="Arial" w:cs="Arial"/>
+          <w:sz w:val="24"/>
+          <w:szCs w:val="24"/>
+        </w:rPr>
+        <w:t>karata</w:t>
+      </w:r>
+      <w:proofErr w:type="spellEnd"/>
+      <w:r>
+        <w:rPr>
+          <w:rFonts w:ascii="Arial" w:hAnsi="Arial" w:cs="Arial"/>
+          <w:sz w:val="24"/>
+          <w:szCs w:val="24"/>
+        </w:rPr>
+        <w:t xml:space="preserve"> za </w:t>
+      </w:r>
+      <w:proofErr w:type="spellStart"/>
+      <w:r>
+        <w:rPr>
+          <w:rFonts w:ascii="Arial" w:hAnsi="Arial" w:cs="Arial"/>
+          <w:sz w:val="24"/>
+          <w:szCs w:val="24"/>
+        </w:rPr>
+        <w:t>željeni</w:t>
+      </w:r>
+      <w:proofErr w:type="spellEnd"/>
+      <w:r>
+        <w:rPr>
+          <w:rFonts w:ascii="Arial" w:hAnsi="Arial" w:cs="Arial"/>
+          <w:sz w:val="24"/>
+          <w:szCs w:val="24"/>
+        </w:rPr>
+        <w:t xml:space="preserve"> datum </w:t>
+      </w:r>
+      <w:proofErr w:type="spellStart"/>
+      <w:r>
+        <w:rPr>
+          <w:rFonts w:ascii="Arial" w:hAnsi="Arial" w:cs="Arial"/>
+          <w:sz w:val="24"/>
+          <w:szCs w:val="24"/>
+        </w:rPr>
+        <w:t>ili</w:t>
+      </w:r>
+      <w:proofErr w:type="spellEnd"/>
+      <w:r>
+        <w:rPr>
+          <w:rFonts w:ascii="Arial" w:hAnsi="Arial" w:cs="Arial"/>
+          <w:sz w:val="24"/>
+          <w:szCs w:val="24"/>
+        </w:rPr>
+        <w:t xml:space="preserve"> </w:t>
+      </w:r>
+      <w:proofErr w:type="spellStart"/>
+      <w:r>
+        <w:rPr>
+          <w:rFonts w:ascii="Arial" w:hAnsi="Arial" w:cs="Arial"/>
+          <w:sz w:val="24"/>
+          <w:szCs w:val="24"/>
+        </w:rPr>
+        <w:t>destinaciju</w:t>
+      </w:r>
+      <w:proofErr w:type="spellEnd"/>
+      <w:r>
+        <w:rPr>
+          <w:rFonts w:ascii="Arial" w:hAnsi="Arial" w:cs="Arial"/>
+          <w:sz w:val="24"/>
+          <w:szCs w:val="24"/>
+        </w:rPr>
+        <w:t>.</w:t>
       </w:r>
       <w:r>
         <w:rPr>
@@ -439,14 +1221,187 @@
         </w:rPr>
         <w:t xml:space="preserve"> </w:t>
       </w:r>
-      <w:r>
-        <w:rPr>
-          <w:rFonts w:ascii="Arial" w:hAnsi="Arial" w:cs="Arial"/>
-          <w:sz w:val="24"/>
-          <w:szCs w:val="24"/>
-        </w:rPr>
-        <w:t xml:space="preserve">će biti zadužen za praćenje trenutne raspoloživosti karata i cena. Ovaj </w:t>
-      </w:r>
+      <w:proofErr w:type="spellStart"/>
+      <w:r>
+        <w:rPr>
+          <w:rFonts w:ascii="Arial" w:hAnsi="Arial" w:cs="Arial"/>
+          <w:sz w:val="24"/>
+          <w:szCs w:val="24"/>
+        </w:rPr>
+        <w:t>će</w:t>
+      </w:r>
+      <w:proofErr w:type="spellEnd"/>
+      <w:r>
+        <w:rPr>
+          <w:rFonts w:ascii="Arial" w:hAnsi="Arial" w:cs="Arial"/>
+          <w:sz w:val="24"/>
+          <w:szCs w:val="24"/>
+        </w:rPr>
+        <w:t xml:space="preserve"> </w:t>
+      </w:r>
+      <w:proofErr w:type="spellStart"/>
+      <w:r>
+        <w:rPr>
+          <w:rFonts w:ascii="Arial" w:hAnsi="Arial" w:cs="Arial"/>
+          <w:sz w:val="24"/>
+          <w:szCs w:val="24"/>
+        </w:rPr>
+        <w:t>biti</w:t>
+      </w:r>
+      <w:proofErr w:type="spellEnd"/>
+      <w:r>
+        <w:rPr>
+          <w:rFonts w:ascii="Arial" w:hAnsi="Arial" w:cs="Arial"/>
+          <w:sz w:val="24"/>
+          <w:szCs w:val="24"/>
+        </w:rPr>
+        <w:t xml:space="preserve"> </w:t>
+      </w:r>
+      <w:proofErr w:type="spellStart"/>
+      <w:r>
+        <w:rPr>
+          <w:rFonts w:ascii="Arial" w:hAnsi="Arial" w:cs="Arial"/>
+          <w:sz w:val="24"/>
+          <w:szCs w:val="24"/>
+        </w:rPr>
+        <w:t>zadužen</w:t>
+      </w:r>
+      <w:proofErr w:type="spellEnd"/>
+      <w:r>
+        <w:rPr>
+          <w:rFonts w:ascii="Arial" w:hAnsi="Arial" w:cs="Arial"/>
+          <w:sz w:val="24"/>
+          <w:szCs w:val="24"/>
+        </w:rPr>
+        <w:t xml:space="preserve"> za </w:t>
+      </w:r>
+      <w:proofErr w:type="spellStart"/>
+      <w:r>
+        <w:rPr>
+          <w:rFonts w:ascii="Arial" w:hAnsi="Arial" w:cs="Arial"/>
+          <w:sz w:val="24"/>
+          <w:szCs w:val="24"/>
+        </w:rPr>
+        <w:t>praćenje</w:t>
+      </w:r>
+      <w:proofErr w:type="spellEnd"/>
+      <w:r>
+        <w:rPr>
+          <w:rFonts w:ascii="Arial" w:hAnsi="Arial" w:cs="Arial"/>
+          <w:sz w:val="24"/>
+          <w:szCs w:val="24"/>
+        </w:rPr>
+        <w:t xml:space="preserve"> </w:t>
+      </w:r>
+      <w:proofErr w:type="spellStart"/>
+      <w:r>
+        <w:rPr>
+          <w:rFonts w:ascii="Arial" w:hAnsi="Arial" w:cs="Arial"/>
+          <w:sz w:val="24"/>
+          <w:szCs w:val="24"/>
+        </w:rPr>
+        <w:t>trenutne</w:t>
+      </w:r>
+      <w:proofErr w:type="spellEnd"/>
+      <w:r>
+        <w:rPr>
+          <w:rFonts w:ascii="Arial" w:hAnsi="Arial" w:cs="Arial"/>
+          <w:sz w:val="24"/>
+          <w:szCs w:val="24"/>
+        </w:rPr>
+        <w:t xml:space="preserve"> </w:t>
+      </w:r>
+      <w:proofErr w:type="spellStart"/>
+      <w:r>
+        <w:rPr>
+          <w:rFonts w:ascii="Arial" w:hAnsi="Arial" w:cs="Arial"/>
+          <w:sz w:val="24"/>
+          <w:szCs w:val="24"/>
+        </w:rPr>
+        <w:t>raspoloživosti</w:t>
+      </w:r>
+      <w:proofErr w:type="spellEnd"/>
+      <w:r>
+        <w:rPr>
+          <w:rFonts w:ascii="Arial" w:hAnsi="Arial" w:cs="Arial"/>
+          <w:sz w:val="24"/>
+          <w:szCs w:val="24"/>
+        </w:rPr>
+        <w:t xml:space="preserve"> </w:t>
+      </w:r>
+      <w:proofErr w:type="spellStart"/>
+      <w:r>
+        <w:rPr>
+          <w:rFonts w:ascii="Arial" w:hAnsi="Arial" w:cs="Arial"/>
+          <w:sz w:val="24"/>
+          <w:szCs w:val="24"/>
+        </w:rPr>
+        <w:t>karata</w:t>
+      </w:r>
+      <w:proofErr w:type="spellEnd"/>
+      <w:r>
+        <w:rPr>
+          <w:rFonts w:ascii="Arial" w:hAnsi="Arial" w:cs="Arial"/>
+          <w:sz w:val="24"/>
+          <w:szCs w:val="24"/>
+        </w:rPr>
+        <w:t xml:space="preserve"> </w:t>
+      </w:r>
+      <w:proofErr w:type="spellStart"/>
+      <w:r>
+        <w:rPr>
+          <w:rFonts w:ascii="Arial" w:hAnsi="Arial" w:cs="Arial"/>
+          <w:sz w:val="24"/>
+          <w:szCs w:val="24"/>
+        </w:rPr>
+        <w:t>i</w:t>
+      </w:r>
+      <w:proofErr w:type="spellEnd"/>
+      <w:r>
+        <w:rPr>
+          <w:rFonts w:ascii="Arial" w:hAnsi="Arial" w:cs="Arial"/>
+          <w:sz w:val="24"/>
+          <w:szCs w:val="24"/>
+        </w:rPr>
+        <w:t xml:space="preserve"> </w:t>
+      </w:r>
+      <w:proofErr w:type="spellStart"/>
+      <w:r>
+        <w:rPr>
+          <w:rFonts w:ascii="Arial" w:hAnsi="Arial" w:cs="Arial"/>
+          <w:sz w:val="24"/>
+          <w:szCs w:val="24"/>
+        </w:rPr>
+        <w:t>cena</w:t>
+      </w:r>
+      <w:proofErr w:type="spellEnd"/>
+      <w:r>
+        <w:rPr>
+          <w:rFonts w:ascii="Arial" w:hAnsi="Arial" w:cs="Arial"/>
+          <w:sz w:val="24"/>
+          <w:szCs w:val="24"/>
+        </w:rPr>
+        <w:t xml:space="preserve">. </w:t>
+      </w:r>
+      <w:proofErr w:type="spellStart"/>
+      <w:r>
+        <w:rPr>
+          <w:rFonts w:ascii="Arial" w:hAnsi="Arial" w:cs="Arial"/>
+          <w:sz w:val="24"/>
+          <w:szCs w:val="24"/>
+        </w:rPr>
+        <w:t>Ovaj</w:t>
+      </w:r>
+      <w:proofErr w:type="spellEnd"/>
+      <w:r>
+        <w:rPr>
+          <w:rFonts w:ascii="Arial" w:hAnsi="Arial" w:cs="Arial"/>
+          <w:sz w:val="24"/>
+          <w:szCs w:val="24"/>
+        </w:rPr>
+        <w:t xml:space="preserve"> </w:t>
+      </w:r>
+      <w:proofErr w:type="spellStart"/>
       <w:r>
         <w:rPr>
           <w:rFonts w:ascii="Arial" w:hAnsi="Arial" w:cs="Arial"/>
@@ -455,30 +1410,7 @@
         </w:rPr>
         <w:t>servis</w:t>
       </w:r>
-      <w:r>
-        <w:rPr>
-          <w:rFonts w:ascii="Arial" w:hAnsi="Arial" w:cs="Arial"/>
-          <w:sz w:val="24"/>
-          <w:szCs w:val="24"/>
-        </w:rPr>
-        <w:t xml:space="preserve"> će takođe imati ulazne informacije iz </w:t>
-      </w:r>
-      <w:r>
-        <w:rPr>
-          <w:rFonts w:ascii="Arial" w:hAnsi="Arial" w:cs="Arial"/>
-          <w:sz w:val="24"/>
-          <w:szCs w:val="24"/>
-        </w:rPr>
-        <w:t>prvog servisa</w:t>
-      </w:r>
-      <w:r>
-        <w:rPr>
-          <w:rFonts w:ascii="Arial" w:hAnsi="Arial" w:cs="Arial"/>
-          <w:sz w:val="24"/>
-          <w:szCs w:val="24"/>
-        </w:rPr>
-        <w:t>, kao što su informacije o novim kupovinama karata. Na osnovu tih informacija, sistem će automatski ažurirati svoju bazu znanja o raspoloživosti karata i cena, što će omogućiti sistemu za upravljanje prodajom karata da donosi odluke na osnovu najnovijih informacija.</w:t>
-      </w:r>
+      <w:proofErr w:type="spellEnd"/>
       <w:r>
         <w:rPr>
           <w:rFonts w:ascii="Arial" w:hAnsi="Arial" w:cs="Arial"/>
@@ -487,13 +1419,1021 @@
         </w:rPr>
         <w:t xml:space="preserve"> </w:t>
       </w:r>
-      <w:r>
-        <w:rPr>
-          <w:rFonts w:ascii="Arial" w:hAnsi="Arial" w:cs="Arial"/>
-          <w:sz w:val="24"/>
-          <w:szCs w:val="24"/>
-        </w:rPr>
-        <w:t>Nakon što je kupac odabrao kartu, sistem će generisati potvrdu o kupovini i ukupnu cenu karata.</w:t>
+      <w:proofErr w:type="spellStart"/>
+      <w:r>
+        <w:rPr>
+          <w:rFonts w:ascii="Arial" w:hAnsi="Arial" w:cs="Arial"/>
+          <w:sz w:val="24"/>
+          <w:szCs w:val="24"/>
+        </w:rPr>
+        <w:t>će</w:t>
+      </w:r>
+      <w:proofErr w:type="spellEnd"/>
+      <w:r>
+        <w:rPr>
+          <w:rFonts w:ascii="Arial" w:hAnsi="Arial" w:cs="Arial"/>
+          <w:sz w:val="24"/>
+          <w:szCs w:val="24"/>
+        </w:rPr>
+        <w:t xml:space="preserve"> </w:t>
+      </w:r>
+      <w:proofErr w:type="spellStart"/>
+      <w:r>
+        <w:rPr>
+          <w:rFonts w:ascii="Arial" w:hAnsi="Arial" w:cs="Arial"/>
+          <w:sz w:val="24"/>
+          <w:szCs w:val="24"/>
+        </w:rPr>
+        <w:t>takođe</w:t>
+      </w:r>
+      <w:proofErr w:type="spellEnd"/>
+      <w:r>
+        <w:rPr>
+          <w:rFonts w:ascii="Arial" w:hAnsi="Arial" w:cs="Arial"/>
+          <w:sz w:val="24"/>
+          <w:szCs w:val="24"/>
+        </w:rPr>
+        <w:t xml:space="preserve"> </w:t>
+      </w:r>
+      <w:proofErr w:type="spellStart"/>
+      <w:r>
+        <w:rPr>
+          <w:rFonts w:ascii="Arial" w:hAnsi="Arial" w:cs="Arial"/>
+          <w:sz w:val="24"/>
+          <w:szCs w:val="24"/>
+        </w:rPr>
+        <w:t>imati</w:t>
+      </w:r>
+      <w:proofErr w:type="spellEnd"/>
+      <w:r>
+        <w:rPr>
+          <w:rFonts w:ascii="Arial" w:hAnsi="Arial" w:cs="Arial"/>
+          <w:sz w:val="24"/>
+          <w:szCs w:val="24"/>
+        </w:rPr>
+        <w:t xml:space="preserve"> </w:t>
+      </w:r>
+      <w:proofErr w:type="spellStart"/>
+      <w:r>
+        <w:rPr>
+          <w:rFonts w:ascii="Arial" w:hAnsi="Arial" w:cs="Arial"/>
+          <w:sz w:val="24"/>
+          <w:szCs w:val="24"/>
+        </w:rPr>
+        <w:t>ulazne</w:t>
+      </w:r>
+      <w:proofErr w:type="spellEnd"/>
+      <w:r>
+        <w:rPr>
+          <w:rFonts w:ascii="Arial" w:hAnsi="Arial" w:cs="Arial"/>
+          <w:sz w:val="24"/>
+          <w:szCs w:val="24"/>
+        </w:rPr>
+        <w:t xml:space="preserve"> </w:t>
+      </w:r>
+      <w:proofErr w:type="spellStart"/>
+      <w:r>
+        <w:rPr>
+          <w:rFonts w:ascii="Arial" w:hAnsi="Arial" w:cs="Arial"/>
+          <w:sz w:val="24"/>
+          <w:szCs w:val="24"/>
+        </w:rPr>
+        <w:t>informacije</w:t>
+      </w:r>
+      <w:proofErr w:type="spellEnd"/>
+      <w:r>
+        <w:rPr>
+          <w:rFonts w:ascii="Arial" w:hAnsi="Arial" w:cs="Arial"/>
+          <w:sz w:val="24"/>
+          <w:szCs w:val="24"/>
+        </w:rPr>
+        <w:t xml:space="preserve"> </w:t>
+      </w:r>
+      <w:proofErr w:type="spellStart"/>
+      <w:r>
+        <w:rPr>
+          <w:rFonts w:ascii="Arial" w:hAnsi="Arial" w:cs="Arial"/>
+          <w:sz w:val="24"/>
+          <w:szCs w:val="24"/>
+        </w:rPr>
+        <w:t>iz</w:t>
+      </w:r>
+      <w:proofErr w:type="spellEnd"/>
+      <w:r>
+        <w:rPr>
+          <w:rFonts w:ascii="Arial" w:hAnsi="Arial" w:cs="Arial"/>
+          <w:sz w:val="24"/>
+          <w:szCs w:val="24"/>
+        </w:rPr>
+        <w:t xml:space="preserve"> </w:t>
+      </w:r>
+      <w:proofErr w:type="spellStart"/>
+      <w:r>
+        <w:rPr>
+          <w:rFonts w:ascii="Arial" w:hAnsi="Arial" w:cs="Arial"/>
+          <w:sz w:val="24"/>
+          <w:szCs w:val="24"/>
+        </w:rPr>
+        <w:t>prvog</w:t>
+      </w:r>
+      <w:proofErr w:type="spellEnd"/>
+      <w:r>
+        <w:rPr>
+          <w:rFonts w:ascii="Arial" w:hAnsi="Arial" w:cs="Arial"/>
+          <w:sz w:val="24"/>
+          <w:szCs w:val="24"/>
+        </w:rPr>
+        <w:t xml:space="preserve"> </w:t>
+      </w:r>
+      <w:proofErr w:type="spellStart"/>
+      <w:r>
+        <w:rPr>
+          <w:rFonts w:ascii="Arial" w:hAnsi="Arial" w:cs="Arial"/>
+          <w:sz w:val="24"/>
+          <w:szCs w:val="24"/>
+        </w:rPr>
+        <w:t>servisa</w:t>
+      </w:r>
+      <w:proofErr w:type="spellEnd"/>
+      <w:r>
+        <w:rPr>
+          <w:rFonts w:ascii="Arial" w:hAnsi="Arial" w:cs="Arial"/>
+          <w:sz w:val="24"/>
+          <w:szCs w:val="24"/>
+        </w:rPr>
+        <w:t xml:space="preserve">, </w:t>
+      </w:r>
+      <w:proofErr w:type="spellStart"/>
+      <w:r>
+        <w:rPr>
+          <w:rFonts w:ascii="Arial" w:hAnsi="Arial" w:cs="Arial"/>
+          <w:sz w:val="24"/>
+          <w:szCs w:val="24"/>
+        </w:rPr>
+        <w:t>kao</w:t>
+      </w:r>
+      <w:proofErr w:type="spellEnd"/>
+      <w:r>
+        <w:rPr>
+          <w:rFonts w:ascii="Arial" w:hAnsi="Arial" w:cs="Arial"/>
+          <w:sz w:val="24"/>
+          <w:szCs w:val="24"/>
+        </w:rPr>
+        <w:t xml:space="preserve"> </w:t>
+      </w:r>
+      <w:proofErr w:type="spellStart"/>
+      <w:r>
+        <w:rPr>
+          <w:rFonts w:ascii="Arial" w:hAnsi="Arial" w:cs="Arial"/>
+          <w:sz w:val="24"/>
+          <w:szCs w:val="24"/>
+        </w:rPr>
+        <w:t>što</w:t>
+      </w:r>
+      <w:proofErr w:type="spellEnd"/>
+      <w:r>
+        <w:rPr>
+          <w:rFonts w:ascii="Arial" w:hAnsi="Arial" w:cs="Arial"/>
+          <w:sz w:val="24"/>
+          <w:szCs w:val="24"/>
+        </w:rPr>
+        <w:t xml:space="preserve"> </w:t>
+      </w:r>
+      <w:proofErr w:type="spellStart"/>
+      <w:r>
+        <w:rPr>
+          <w:rFonts w:ascii="Arial" w:hAnsi="Arial" w:cs="Arial"/>
+          <w:sz w:val="24"/>
+          <w:szCs w:val="24"/>
+        </w:rPr>
+        <w:t>su</w:t>
+      </w:r>
+      <w:proofErr w:type="spellEnd"/>
+      <w:r>
+        <w:rPr>
+          <w:rFonts w:ascii="Arial" w:hAnsi="Arial" w:cs="Arial"/>
+          <w:sz w:val="24"/>
+          <w:szCs w:val="24"/>
+        </w:rPr>
+        <w:t xml:space="preserve"> </w:t>
+      </w:r>
+      <w:proofErr w:type="spellStart"/>
+      <w:r>
+        <w:rPr>
+          <w:rFonts w:ascii="Arial" w:hAnsi="Arial" w:cs="Arial"/>
+          <w:sz w:val="24"/>
+          <w:szCs w:val="24"/>
+        </w:rPr>
+        <w:t>informacije</w:t>
+      </w:r>
+      <w:proofErr w:type="spellEnd"/>
+      <w:r>
+        <w:rPr>
+          <w:rFonts w:ascii="Arial" w:hAnsi="Arial" w:cs="Arial"/>
+          <w:sz w:val="24"/>
+          <w:szCs w:val="24"/>
+        </w:rPr>
+        <w:t xml:space="preserve"> o </w:t>
+      </w:r>
+      <w:proofErr w:type="spellStart"/>
+      <w:r>
+        <w:rPr>
+          <w:rFonts w:ascii="Arial" w:hAnsi="Arial" w:cs="Arial"/>
+          <w:sz w:val="24"/>
+          <w:szCs w:val="24"/>
+        </w:rPr>
+        <w:t>novim</w:t>
+      </w:r>
+      <w:proofErr w:type="spellEnd"/>
+      <w:r>
+        <w:rPr>
+          <w:rFonts w:ascii="Arial" w:hAnsi="Arial" w:cs="Arial"/>
+          <w:sz w:val="24"/>
+          <w:szCs w:val="24"/>
+        </w:rPr>
+        <w:t xml:space="preserve"> </w:t>
+      </w:r>
+      <w:proofErr w:type="spellStart"/>
+      <w:r>
+        <w:rPr>
+          <w:rFonts w:ascii="Arial" w:hAnsi="Arial" w:cs="Arial"/>
+          <w:sz w:val="24"/>
+          <w:szCs w:val="24"/>
+        </w:rPr>
+        <w:t>kupovinama</w:t>
+      </w:r>
+      <w:proofErr w:type="spellEnd"/>
+      <w:r>
+        <w:rPr>
+          <w:rFonts w:ascii="Arial" w:hAnsi="Arial" w:cs="Arial"/>
+          <w:sz w:val="24"/>
+          <w:szCs w:val="24"/>
+        </w:rPr>
+        <w:t xml:space="preserve"> </w:t>
+      </w:r>
+      <w:proofErr w:type="spellStart"/>
+      <w:r>
+        <w:rPr>
+          <w:rFonts w:ascii="Arial" w:hAnsi="Arial" w:cs="Arial"/>
+          <w:sz w:val="24"/>
+          <w:szCs w:val="24"/>
+        </w:rPr>
+        <w:t>karata</w:t>
+      </w:r>
+      <w:proofErr w:type="spellEnd"/>
+      <w:r>
+        <w:rPr>
+          <w:rFonts w:ascii="Arial" w:hAnsi="Arial" w:cs="Arial"/>
+          <w:sz w:val="24"/>
+          <w:szCs w:val="24"/>
+        </w:rPr>
+        <w:t xml:space="preserve">. Na </w:t>
+      </w:r>
+      <w:proofErr w:type="spellStart"/>
+      <w:r>
+        <w:rPr>
+          <w:rFonts w:ascii="Arial" w:hAnsi="Arial" w:cs="Arial"/>
+          <w:sz w:val="24"/>
+          <w:szCs w:val="24"/>
+        </w:rPr>
+        <w:t>osnovu</w:t>
+      </w:r>
+      <w:proofErr w:type="spellEnd"/>
+      <w:r>
+        <w:rPr>
+          <w:rFonts w:ascii="Arial" w:hAnsi="Arial" w:cs="Arial"/>
+          <w:sz w:val="24"/>
+          <w:szCs w:val="24"/>
+        </w:rPr>
+        <w:t xml:space="preserve"> </w:t>
+      </w:r>
+      <w:proofErr w:type="spellStart"/>
+      <w:r>
+        <w:rPr>
+          <w:rFonts w:ascii="Arial" w:hAnsi="Arial" w:cs="Arial"/>
+          <w:sz w:val="24"/>
+          <w:szCs w:val="24"/>
+        </w:rPr>
+        <w:t>tih</w:t>
+      </w:r>
+      <w:proofErr w:type="spellEnd"/>
+      <w:r>
+        <w:rPr>
+          <w:rFonts w:ascii="Arial" w:hAnsi="Arial" w:cs="Arial"/>
+          <w:sz w:val="24"/>
+          <w:szCs w:val="24"/>
+        </w:rPr>
+        <w:t xml:space="preserve"> </w:t>
+      </w:r>
+      <w:proofErr w:type="spellStart"/>
+      <w:r>
+        <w:rPr>
+          <w:rFonts w:ascii="Arial" w:hAnsi="Arial" w:cs="Arial"/>
+          <w:sz w:val="24"/>
+          <w:szCs w:val="24"/>
+        </w:rPr>
+        <w:t>informacija</w:t>
+      </w:r>
+      <w:proofErr w:type="spellEnd"/>
+      <w:r>
+        <w:rPr>
+          <w:rFonts w:ascii="Arial" w:hAnsi="Arial" w:cs="Arial"/>
+          <w:sz w:val="24"/>
+          <w:szCs w:val="24"/>
+        </w:rPr>
+        <w:t xml:space="preserve">, </w:t>
+      </w:r>
+      <w:proofErr w:type="spellStart"/>
+      <w:r>
+        <w:rPr>
+          <w:rFonts w:ascii="Arial" w:hAnsi="Arial" w:cs="Arial"/>
+          <w:sz w:val="24"/>
+          <w:szCs w:val="24"/>
+        </w:rPr>
+        <w:t>sistem</w:t>
+      </w:r>
+      <w:proofErr w:type="spellEnd"/>
+      <w:r>
+        <w:rPr>
+          <w:rFonts w:ascii="Arial" w:hAnsi="Arial" w:cs="Arial"/>
+          <w:sz w:val="24"/>
+          <w:szCs w:val="24"/>
+        </w:rPr>
+        <w:t xml:space="preserve"> </w:t>
+      </w:r>
+      <w:proofErr w:type="spellStart"/>
+      <w:r>
+        <w:rPr>
+          <w:rFonts w:ascii="Arial" w:hAnsi="Arial" w:cs="Arial"/>
+          <w:sz w:val="24"/>
+          <w:szCs w:val="24"/>
+        </w:rPr>
+        <w:t>će</w:t>
+      </w:r>
+      <w:proofErr w:type="spellEnd"/>
+      <w:r>
+        <w:rPr>
+          <w:rFonts w:ascii="Arial" w:hAnsi="Arial" w:cs="Arial"/>
+          <w:sz w:val="24"/>
+          <w:szCs w:val="24"/>
+        </w:rPr>
+        <w:t xml:space="preserve"> </w:t>
+      </w:r>
+      <w:proofErr w:type="spellStart"/>
+      <w:r>
+        <w:rPr>
+          <w:rFonts w:ascii="Arial" w:hAnsi="Arial" w:cs="Arial"/>
+          <w:sz w:val="24"/>
+          <w:szCs w:val="24"/>
+        </w:rPr>
+        <w:t>automatski</w:t>
+      </w:r>
+      <w:proofErr w:type="spellEnd"/>
+      <w:r>
+        <w:rPr>
+          <w:rFonts w:ascii="Arial" w:hAnsi="Arial" w:cs="Arial"/>
+          <w:sz w:val="24"/>
+          <w:szCs w:val="24"/>
+        </w:rPr>
+        <w:t xml:space="preserve"> </w:t>
+      </w:r>
+      <w:proofErr w:type="spellStart"/>
+      <w:r>
+        <w:rPr>
+          <w:rFonts w:ascii="Arial" w:hAnsi="Arial" w:cs="Arial"/>
+          <w:sz w:val="24"/>
+          <w:szCs w:val="24"/>
+        </w:rPr>
+        <w:t>ažurirati</w:t>
+      </w:r>
+      <w:proofErr w:type="spellEnd"/>
+      <w:r>
+        <w:rPr>
+          <w:rFonts w:ascii="Arial" w:hAnsi="Arial" w:cs="Arial"/>
+          <w:sz w:val="24"/>
+          <w:szCs w:val="24"/>
+        </w:rPr>
+        <w:t xml:space="preserve"> </w:t>
+      </w:r>
+      <w:proofErr w:type="spellStart"/>
+      <w:r>
+        <w:rPr>
+          <w:rFonts w:ascii="Arial" w:hAnsi="Arial" w:cs="Arial"/>
+          <w:sz w:val="24"/>
+          <w:szCs w:val="24"/>
+        </w:rPr>
+        <w:t>svoju</w:t>
+      </w:r>
+      <w:proofErr w:type="spellEnd"/>
+      <w:r>
+        <w:rPr>
+          <w:rFonts w:ascii="Arial" w:hAnsi="Arial" w:cs="Arial"/>
+          <w:sz w:val="24"/>
+          <w:szCs w:val="24"/>
+        </w:rPr>
+        <w:t xml:space="preserve"> </w:t>
+      </w:r>
+      <w:proofErr w:type="spellStart"/>
+      <w:r>
+        <w:rPr>
+          <w:rFonts w:ascii="Arial" w:hAnsi="Arial" w:cs="Arial"/>
+          <w:sz w:val="24"/>
+          <w:szCs w:val="24"/>
+        </w:rPr>
+        <w:t>bazu</w:t>
+      </w:r>
+      <w:proofErr w:type="spellEnd"/>
+      <w:r>
+        <w:rPr>
+          <w:rFonts w:ascii="Arial" w:hAnsi="Arial" w:cs="Arial"/>
+          <w:sz w:val="24"/>
+          <w:szCs w:val="24"/>
+        </w:rPr>
+        <w:t xml:space="preserve"> </w:t>
+      </w:r>
+      <w:proofErr w:type="spellStart"/>
+      <w:r>
+        <w:rPr>
+          <w:rFonts w:ascii="Arial" w:hAnsi="Arial" w:cs="Arial"/>
+          <w:sz w:val="24"/>
+          <w:szCs w:val="24"/>
+        </w:rPr>
+        <w:t>znanja</w:t>
+      </w:r>
+      <w:proofErr w:type="spellEnd"/>
+      <w:r>
+        <w:rPr>
+          <w:rFonts w:ascii="Arial" w:hAnsi="Arial" w:cs="Arial"/>
+          <w:sz w:val="24"/>
+          <w:szCs w:val="24"/>
+        </w:rPr>
+        <w:t xml:space="preserve"> o </w:t>
+      </w:r>
+      <w:proofErr w:type="spellStart"/>
+      <w:r>
+        <w:rPr>
+          <w:rFonts w:ascii="Arial" w:hAnsi="Arial" w:cs="Arial"/>
+          <w:sz w:val="24"/>
+          <w:szCs w:val="24"/>
+        </w:rPr>
+        <w:t>raspoloživosti</w:t>
+      </w:r>
+      <w:proofErr w:type="spellEnd"/>
+      <w:r>
+        <w:rPr>
+          <w:rFonts w:ascii="Arial" w:hAnsi="Arial" w:cs="Arial"/>
+          <w:sz w:val="24"/>
+          <w:szCs w:val="24"/>
+        </w:rPr>
+        <w:t xml:space="preserve"> </w:t>
+      </w:r>
+      <w:proofErr w:type="spellStart"/>
+      <w:r>
+        <w:rPr>
+          <w:rFonts w:ascii="Arial" w:hAnsi="Arial" w:cs="Arial"/>
+          <w:sz w:val="24"/>
+          <w:szCs w:val="24"/>
+        </w:rPr>
+        <w:t>karata</w:t>
+      </w:r>
+      <w:proofErr w:type="spellEnd"/>
+      <w:r>
+        <w:rPr>
+          <w:rFonts w:ascii="Arial" w:hAnsi="Arial" w:cs="Arial"/>
+          <w:sz w:val="24"/>
+          <w:szCs w:val="24"/>
+        </w:rPr>
+        <w:t xml:space="preserve"> </w:t>
+      </w:r>
+      <w:proofErr w:type="spellStart"/>
+      <w:r>
+        <w:rPr>
+          <w:rFonts w:ascii="Arial" w:hAnsi="Arial" w:cs="Arial"/>
+          <w:sz w:val="24"/>
+          <w:szCs w:val="24"/>
+        </w:rPr>
+        <w:t>i</w:t>
+      </w:r>
+      <w:proofErr w:type="spellEnd"/>
+      <w:r>
+        <w:rPr>
+          <w:rFonts w:ascii="Arial" w:hAnsi="Arial" w:cs="Arial"/>
+          <w:sz w:val="24"/>
+          <w:szCs w:val="24"/>
+        </w:rPr>
+        <w:t xml:space="preserve"> </w:t>
+      </w:r>
+      <w:proofErr w:type="spellStart"/>
+      <w:r>
+        <w:rPr>
+          <w:rFonts w:ascii="Arial" w:hAnsi="Arial" w:cs="Arial"/>
+          <w:sz w:val="24"/>
+          <w:szCs w:val="24"/>
+        </w:rPr>
+        <w:t>cena</w:t>
+      </w:r>
+      <w:proofErr w:type="spellEnd"/>
+      <w:r>
+        <w:rPr>
+          <w:rFonts w:ascii="Arial" w:hAnsi="Arial" w:cs="Arial"/>
+          <w:sz w:val="24"/>
+          <w:szCs w:val="24"/>
+        </w:rPr>
+        <w:t xml:space="preserve">, </w:t>
+      </w:r>
+      <w:proofErr w:type="spellStart"/>
+      <w:r>
+        <w:rPr>
+          <w:rFonts w:ascii="Arial" w:hAnsi="Arial" w:cs="Arial"/>
+          <w:sz w:val="24"/>
+          <w:szCs w:val="24"/>
+        </w:rPr>
+        <w:t>što</w:t>
+      </w:r>
+      <w:proofErr w:type="spellEnd"/>
+      <w:r>
+        <w:rPr>
+          <w:rFonts w:ascii="Arial" w:hAnsi="Arial" w:cs="Arial"/>
+          <w:sz w:val="24"/>
+          <w:szCs w:val="24"/>
+        </w:rPr>
+        <w:t xml:space="preserve"> </w:t>
+      </w:r>
+      <w:proofErr w:type="spellStart"/>
+      <w:r>
+        <w:rPr>
+          <w:rFonts w:ascii="Arial" w:hAnsi="Arial" w:cs="Arial"/>
+          <w:sz w:val="24"/>
+          <w:szCs w:val="24"/>
+        </w:rPr>
+        <w:t>će</w:t>
+      </w:r>
+      <w:proofErr w:type="spellEnd"/>
+      <w:r>
+        <w:rPr>
+          <w:rFonts w:ascii="Arial" w:hAnsi="Arial" w:cs="Arial"/>
+          <w:sz w:val="24"/>
+          <w:szCs w:val="24"/>
+        </w:rPr>
+        <w:t xml:space="preserve"> </w:t>
+      </w:r>
+      <w:proofErr w:type="spellStart"/>
+      <w:r>
+        <w:rPr>
+          <w:rFonts w:ascii="Arial" w:hAnsi="Arial" w:cs="Arial"/>
+          <w:sz w:val="24"/>
+          <w:szCs w:val="24"/>
+        </w:rPr>
+        <w:t>omogućiti</w:t>
+      </w:r>
+      <w:proofErr w:type="spellEnd"/>
+      <w:r>
+        <w:rPr>
+          <w:rFonts w:ascii="Arial" w:hAnsi="Arial" w:cs="Arial"/>
+          <w:sz w:val="24"/>
+          <w:szCs w:val="24"/>
+        </w:rPr>
+        <w:t xml:space="preserve"> </w:t>
+      </w:r>
+      <w:proofErr w:type="spellStart"/>
+      <w:r>
+        <w:rPr>
+          <w:rFonts w:ascii="Arial" w:hAnsi="Arial" w:cs="Arial"/>
+          <w:sz w:val="24"/>
+          <w:szCs w:val="24"/>
+        </w:rPr>
+        <w:t>sistemu</w:t>
+      </w:r>
+      <w:proofErr w:type="spellEnd"/>
+      <w:r>
+        <w:rPr>
+          <w:rFonts w:ascii="Arial" w:hAnsi="Arial" w:cs="Arial"/>
+          <w:sz w:val="24"/>
+          <w:szCs w:val="24"/>
+        </w:rPr>
+        <w:t xml:space="preserve"> za </w:t>
+      </w:r>
+      <w:proofErr w:type="spellStart"/>
+      <w:r>
+        <w:rPr>
+          <w:rFonts w:ascii="Arial" w:hAnsi="Arial" w:cs="Arial"/>
+          <w:sz w:val="24"/>
+          <w:szCs w:val="24"/>
+        </w:rPr>
+        <w:t>upravljanje</w:t>
+      </w:r>
+      <w:proofErr w:type="spellEnd"/>
+      <w:r>
+        <w:rPr>
+          <w:rFonts w:ascii="Arial" w:hAnsi="Arial" w:cs="Arial"/>
+          <w:sz w:val="24"/>
+          <w:szCs w:val="24"/>
+        </w:rPr>
+        <w:t xml:space="preserve"> </w:t>
+      </w:r>
+      <w:proofErr w:type="spellStart"/>
+      <w:r>
+        <w:rPr>
+          <w:rFonts w:ascii="Arial" w:hAnsi="Arial" w:cs="Arial"/>
+          <w:sz w:val="24"/>
+          <w:szCs w:val="24"/>
+        </w:rPr>
+        <w:t>prodajom</w:t>
+      </w:r>
+      <w:proofErr w:type="spellEnd"/>
+      <w:r>
+        <w:rPr>
+          <w:rFonts w:ascii="Arial" w:hAnsi="Arial" w:cs="Arial"/>
+          <w:sz w:val="24"/>
+          <w:szCs w:val="24"/>
+        </w:rPr>
+        <w:t xml:space="preserve"> </w:t>
+      </w:r>
+      <w:proofErr w:type="spellStart"/>
+      <w:r>
+        <w:rPr>
+          <w:rFonts w:ascii="Arial" w:hAnsi="Arial" w:cs="Arial"/>
+          <w:sz w:val="24"/>
+          <w:szCs w:val="24"/>
+        </w:rPr>
+        <w:t>karata</w:t>
+      </w:r>
+      <w:proofErr w:type="spellEnd"/>
+      <w:r>
+        <w:rPr>
+          <w:rFonts w:ascii="Arial" w:hAnsi="Arial" w:cs="Arial"/>
+          <w:sz w:val="24"/>
+          <w:szCs w:val="24"/>
+        </w:rPr>
+        <w:t xml:space="preserve"> da </w:t>
+      </w:r>
+      <w:proofErr w:type="spellStart"/>
+      <w:r>
+        <w:rPr>
+          <w:rFonts w:ascii="Arial" w:hAnsi="Arial" w:cs="Arial"/>
+          <w:sz w:val="24"/>
+          <w:szCs w:val="24"/>
+        </w:rPr>
+        <w:t>donosi</w:t>
+      </w:r>
+      <w:proofErr w:type="spellEnd"/>
+      <w:r>
+        <w:rPr>
+          <w:rFonts w:ascii="Arial" w:hAnsi="Arial" w:cs="Arial"/>
+          <w:sz w:val="24"/>
+          <w:szCs w:val="24"/>
+        </w:rPr>
+        <w:t xml:space="preserve"> </w:t>
+      </w:r>
+      <w:proofErr w:type="spellStart"/>
+      <w:r>
+        <w:rPr>
+          <w:rFonts w:ascii="Arial" w:hAnsi="Arial" w:cs="Arial"/>
+          <w:sz w:val="24"/>
+          <w:szCs w:val="24"/>
+        </w:rPr>
+        <w:t>odluke</w:t>
+      </w:r>
+      <w:proofErr w:type="spellEnd"/>
+      <w:r>
+        <w:rPr>
+          <w:rFonts w:ascii="Arial" w:hAnsi="Arial" w:cs="Arial"/>
+          <w:sz w:val="24"/>
+          <w:szCs w:val="24"/>
+        </w:rPr>
+        <w:t xml:space="preserve"> </w:t>
+      </w:r>
+      <w:proofErr w:type="spellStart"/>
+      <w:r>
+        <w:rPr>
+          <w:rFonts w:ascii="Arial" w:hAnsi="Arial" w:cs="Arial"/>
+          <w:sz w:val="24"/>
+          <w:szCs w:val="24"/>
+        </w:rPr>
+        <w:t>na</w:t>
+      </w:r>
+      <w:proofErr w:type="spellEnd"/>
+      <w:r>
+        <w:rPr>
+          <w:rFonts w:ascii="Arial" w:hAnsi="Arial" w:cs="Arial"/>
+          <w:sz w:val="24"/>
+          <w:szCs w:val="24"/>
+        </w:rPr>
+        <w:t xml:space="preserve"> </w:t>
+      </w:r>
+      <w:proofErr w:type="spellStart"/>
+      <w:r>
+        <w:rPr>
+          <w:rFonts w:ascii="Arial" w:hAnsi="Arial" w:cs="Arial"/>
+          <w:sz w:val="24"/>
+          <w:szCs w:val="24"/>
+        </w:rPr>
+        <w:t>osnovu</w:t>
+      </w:r>
+      <w:proofErr w:type="spellEnd"/>
+      <w:r>
+        <w:rPr>
+          <w:rFonts w:ascii="Arial" w:hAnsi="Arial" w:cs="Arial"/>
+          <w:sz w:val="24"/>
+          <w:szCs w:val="24"/>
+        </w:rPr>
+        <w:t xml:space="preserve"> </w:t>
+      </w:r>
+      <w:proofErr w:type="spellStart"/>
+      <w:r>
+        <w:rPr>
+          <w:rFonts w:ascii="Arial" w:hAnsi="Arial" w:cs="Arial"/>
+          <w:sz w:val="24"/>
+          <w:szCs w:val="24"/>
+        </w:rPr>
+        <w:t>najnovijih</w:t>
+      </w:r>
+      <w:proofErr w:type="spellEnd"/>
+      <w:r>
+        <w:rPr>
+          <w:rFonts w:ascii="Arial" w:hAnsi="Arial" w:cs="Arial"/>
+          <w:sz w:val="24"/>
+          <w:szCs w:val="24"/>
+        </w:rPr>
+        <w:t xml:space="preserve"> </w:t>
+      </w:r>
+      <w:proofErr w:type="spellStart"/>
+      <w:r>
+        <w:rPr>
+          <w:rFonts w:ascii="Arial" w:hAnsi="Arial" w:cs="Arial"/>
+          <w:sz w:val="24"/>
+          <w:szCs w:val="24"/>
+        </w:rPr>
+        <w:t>informacija</w:t>
+      </w:r>
+      <w:proofErr w:type="spellEnd"/>
+      <w:r>
+        <w:rPr>
+          <w:rFonts w:ascii="Arial" w:hAnsi="Arial" w:cs="Arial"/>
+          <w:sz w:val="24"/>
+          <w:szCs w:val="24"/>
+        </w:rPr>
+        <w:t>.</w:t>
+      </w:r>
+      <w:r>
+        <w:rPr>
+          <w:rFonts w:ascii="Arial" w:hAnsi="Arial" w:cs="Arial"/>
+          <w:sz w:val="24"/>
+          <w:szCs w:val="24"/>
+        </w:rPr>
+        <w:t xml:space="preserve"> </w:t>
+      </w:r>
+      <w:proofErr w:type="spellStart"/>
+      <w:r>
+        <w:rPr>
+          <w:rFonts w:ascii="Arial" w:hAnsi="Arial" w:cs="Arial"/>
+          <w:sz w:val="24"/>
+          <w:szCs w:val="24"/>
+        </w:rPr>
+        <w:t>Nakon</w:t>
+      </w:r>
+      <w:proofErr w:type="spellEnd"/>
+      <w:r>
+        <w:rPr>
+          <w:rFonts w:ascii="Arial" w:hAnsi="Arial" w:cs="Arial"/>
+          <w:sz w:val="24"/>
+          <w:szCs w:val="24"/>
+        </w:rPr>
+        <w:t xml:space="preserve"> </w:t>
+      </w:r>
+      <w:proofErr w:type="spellStart"/>
+      <w:r>
+        <w:rPr>
+          <w:rFonts w:ascii="Arial" w:hAnsi="Arial" w:cs="Arial"/>
+          <w:sz w:val="24"/>
+          <w:szCs w:val="24"/>
+        </w:rPr>
+        <w:t>što</w:t>
+      </w:r>
+      <w:proofErr w:type="spellEnd"/>
+      <w:r>
+        <w:rPr>
+          <w:rFonts w:ascii="Arial" w:hAnsi="Arial" w:cs="Arial"/>
+          <w:sz w:val="24"/>
+          <w:szCs w:val="24"/>
+        </w:rPr>
+        <w:t xml:space="preserve"> je </w:t>
+      </w:r>
+      <w:proofErr w:type="spellStart"/>
+      <w:r>
+        <w:rPr>
+          <w:rFonts w:ascii="Arial" w:hAnsi="Arial" w:cs="Arial"/>
+          <w:sz w:val="24"/>
+          <w:szCs w:val="24"/>
+        </w:rPr>
+        <w:t>kupac</w:t>
+      </w:r>
+      <w:proofErr w:type="spellEnd"/>
+      <w:r>
+        <w:rPr>
+          <w:rFonts w:ascii="Arial" w:hAnsi="Arial" w:cs="Arial"/>
+          <w:sz w:val="24"/>
+          <w:szCs w:val="24"/>
+        </w:rPr>
+        <w:t xml:space="preserve"> </w:t>
+      </w:r>
+      <w:proofErr w:type="spellStart"/>
+      <w:r>
+        <w:rPr>
+          <w:rFonts w:ascii="Arial" w:hAnsi="Arial" w:cs="Arial"/>
+          <w:sz w:val="24"/>
+          <w:szCs w:val="24"/>
+        </w:rPr>
+        <w:t>odabrao</w:t>
+      </w:r>
+      <w:proofErr w:type="spellEnd"/>
+      <w:r>
+        <w:rPr>
+          <w:rFonts w:ascii="Arial" w:hAnsi="Arial" w:cs="Arial"/>
+          <w:sz w:val="24"/>
+          <w:szCs w:val="24"/>
+        </w:rPr>
+        <w:t xml:space="preserve"> </w:t>
+      </w:r>
+      <w:proofErr w:type="spellStart"/>
+      <w:r>
+        <w:rPr>
+          <w:rFonts w:ascii="Arial" w:hAnsi="Arial" w:cs="Arial"/>
+          <w:sz w:val="24"/>
+          <w:szCs w:val="24"/>
+        </w:rPr>
+        <w:t>kartu</w:t>
+      </w:r>
+      <w:proofErr w:type="spellEnd"/>
+      <w:r>
+        <w:rPr>
+          <w:rFonts w:ascii="Arial" w:hAnsi="Arial" w:cs="Arial"/>
+          <w:sz w:val="24"/>
+          <w:szCs w:val="24"/>
+        </w:rPr>
+        <w:t xml:space="preserve">, </w:t>
+      </w:r>
+      <w:proofErr w:type="spellStart"/>
+      <w:r>
+        <w:rPr>
+          <w:rFonts w:ascii="Arial" w:hAnsi="Arial" w:cs="Arial"/>
+          <w:sz w:val="24"/>
+          <w:szCs w:val="24"/>
+        </w:rPr>
+        <w:t>sistem</w:t>
+      </w:r>
+      <w:proofErr w:type="spellEnd"/>
+      <w:r>
+        <w:rPr>
+          <w:rFonts w:ascii="Arial" w:hAnsi="Arial" w:cs="Arial"/>
+          <w:sz w:val="24"/>
+          <w:szCs w:val="24"/>
+        </w:rPr>
+        <w:t xml:space="preserve"> </w:t>
+      </w:r>
+      <w:proofErr w:type="spellStart"/>
+      <w:r>
+        <w:rPr>
+          <w:rFonts w:ascii="Arial" w:hAnsi="Arial" w:cs="Arial"/>
+          <w:sz w:val="24"/>
+          <w:szCs w:val="24"/>
+        </w:rPr>
+        <w:t>će</w:t>
+      </w:r>
+      <w:proofErr w:type="spellEnd"/>
+      <w:r>
+        <w:rPr>
+          <w:rFonts w:ascii="Arial" w:hAnsi="Arial" w:cs="Arial"/>
+          <w:sz w:val="24"/>
+          <w:szCs w:val="24"/>
+        </w:rPr>
+        <w:t xml:space="preserve"> </w:t>
+      </w:r>
+      <w:proofErr w:type="spellStart"/>
+      <w:r>
+        <w:rPr>
+          <w:rFonts w:ascii="Arial" w:hAnsi="Arial" w:cs="Arial"/>
+          <w:sz w:val="24"/>
+          <w:szCs w:val="24"/>
+        </w:rPr>
+        <w:t>generisati</w:t>
+      </w:r>
+      <w:proofErr w:type="spellEnd"/>
+      <w:r>
+        <w:rPr>
+          <w:rFonts w:ascii="Arial" w:hAnsi="Arial" w:cs="Arial"/>
+          <w:sz w:val="24"/>
+          <w:szCs w:val="24"/>
+        </w:rPr>
+        <w:t xml:space="preserve"> </w:t>
+      </w:r>
+      <w:proofErr w:type="spellStart"/>
+      <w:r>
+        <w:rPr>
+          <w:rFonts w:ascii="Arial" w:hAnsi="Arial" w:cs="Arial"/>
+          <w:sz w:val="24"/>
+          <w:szCs w:val="24"/>
+        </w:rPr>
+        <w:t>potvrdu</w:t>
+      </w:r>
+      <w:proofErr w:type="spellEnd"/>
+      <w:r>
+        <w:rPr>
+          <w:rFonts w:ascii="Arial" w:hAnsi="Arial" w:cs="Arial"/>
+          <w:sz w:val="24"/>
+          <w:szCs w:val="24"/>
+        </w:rPr>
+        <w:t xml:space="preserve"> o </w:t>
+      </w:r>
+      <w:proofErr w:type="spellStart"/>
+      <w:r>
+        <w:rPr>
+          <w:rFonts w:ascii="Arial" w:hAnsi="Arial" w:cs="Arial"/>
+          <w:sz w:val="24"/>
+          <w:szCs w:val="24"/>
+        </w:rPr>
+        <w:t>kupovini</w:t>
+      </w:r>
+      <w:proofErr w:type="spellEnd"/>
+      <w:r>
+        <w:rPr>
+          <w:rFonts w:ascii="Arial" w:hAnsi="Arial" w:cs="Arial"/>
+          <w:sz w:val="24"/>
+          <w:szCs w:val="24"/>
+        </w:rPr>
+        <w:t xml:space="preserve"> </w:t>
+      </w:r>
+      <w:proofErr w:type="spellStart"/>
+      <w:r>
+        <w:rPr>
+          <w:rFonts w:ascii="Arial" w:hAnsi="Arial" w:cs="Arial"/>
+          <w:sz w:val="24"/>
+          <w:szCs w:val="24"/>
+        </w:rPr>
+        <w:t>i</w:t>
+      </w:r>
+      <w:proofErr w:type="spellEnd"/>
+      <w:r>
+        <w:rPr>
+          <w:rFonts w:ascii="Arial" w:hAnsi="Arial" w:cs="Arial"/>
+          <w:sz w:val="24"/>
+          <w:szCs w:val="24"/>
+        </w:rPr>
+        <w:t xml:space="preserve"> </w:t>
+      </w:r>
+      <w:proofErr w:type="spellStart"/>
+      <w:r>
+        <w:rPr>
+          <w:rFonts w:ascii="Arial" w:hAnsi="Arial" w:cs="Arial"/>
+          <w:sz w:val="24"/>
+          <w:szCs w:val="24"/>
+        </w:rPr>
+        <w:t>ukupnu</w:t>
+      </w:r>
+      <w:proofErr w:type="spellEnd"/>
+      <w:r>
+        <w:rPr>
+          <w:rFonts w:ascii="Arial" w:hAnsi="Arial" w:cs="Arial"/>
+          <w:sz w:val="24"/>
+          <w:szCs w:val="24"/>
+        </w:rPr>
+        <w:t xml:space="preserve"> </w:t>
+      </w:r>
+      <w:proofErr w:type="spellStart"/>
+      <w:r>
+        <w:rPr>
+          <w:rFonts w:ascii="Arial" w:hAnsi="Arial" w:cs="Arial"/>
+          <w:sz w:val="24"/>
+          <w:szCs w:val="24"/>
+        </w:rPr>
+        <w:t>cenu</w:t>
+      </w:r>
+      <w:proofErr w:type="spellEnd"/>
+      <w:r>
+        <w:rPr>
+          <w:rFonts w:ascii="Arial" w:hAnsi="Arial" w:cs="Arial"/>
+          <w:sz w:val="24"/>
+          <w:szCs w:val="24"/>
+        </w:rPr>
+        <w:t xml:space="preserve"> </w:t>
+      </w:r>
+      <w:proofErr w:type="spellStart"/>
+      <w:r>
+        <w:rPr>
+          <w:rFonts w:ascii="Arial" w:hAnsi="Arial" w:cs="Arial"/>
+          <w:sz w:val="24"/>
+          <w:szCs w:val="24"/>
+        </w:rPr>
+        <w:t>karata</w:t>
+      </w:r>
+      <w:proofErr w:type="spellEnd"/>
+      <w:r>
+        <w:rPr>
+          <w:rFonts w:ascii="Arial" w:hAnsi="Arial" w:cs="Arial"/>
+          <w:sz w:val="24"/>
+          <w:szCs w:val="24"/>
+        </w:rPr>
+        <w:t>.</w:t>
       </w:r>
     </w:p>
     <w:p>
@@ -516,18 +2456,35 @@
         <w:tab/>
         <w:t xml:space="preserve">Istraživajući web sajt </w:t>
       </w:r>
-      <w:hyperlink r:id="rId6" w:history="1">
-        <w:r>
-          <w:rPr>
-            <w:rStyle w:val="Hyperlink"/>
-            <w:rFonts w:ascii="Arial" w:hAnsi="Arial" w:cs="Arial"/>
-            <w:sz w:val="24"/>
-            <w:szCs w:val="24"/>
-            <w:lang w:val="sr-Latn-RS"/>
-          </w:rPr>
-          <w:t>AirSerbia</w:t>
-        </w:r>
-      </w:hyperlink>
+      <w:r>
+        <w:fldChar w:fldCharType="begin"/>
+      </w:r>
+      <w:r>
+        <w:instrText>HYPERLINK "https://www.airserbia.com/sr_latin_RS/?gclid=Cj0KCQjw9deiBhC1ARIsAHLjR2B9fWLOgCEkg_W4CKj5z2Bv5dBy6oQcleJuE6ECYmS-AuzcZ8G14tgaAlm0EALw_wcB"</w:instrText>
+      </w:r>
+      <w:r>
+        <w:fldChar w:fldCharType="separate"/>
+      </w:r>
+      <w:r>
+        <w:rPr>
+          <w:rStyle w:val="Hyperlink"/>
+          <w:rFonts w:ascii="Arial" w:hAnsi="Arial" w:cs="Arial"/>
+          <w:sz w:val="24"/>
+          <w:szCs w:val="24"/>
+          <w:lang w:val="sr-Latn-RS"/>
+        </w:rPr>
+        <w:t>AirSerbia</w:t>
+      </w:r>
+      <w:r>
+        <w:rPr>
+          <w:rStyle w:val="Hyperlink"/>
+          <w:rFonts w:ascii="Arial" w:hAnsi="Arial" w:cs="Arial"/>
+          <w:sz w:val="24"/>
+          <w:szCs w:val="24"/>
+          <w:lang w:val="sr-Latn-RS"/>
+        </w:rPr>
+        <w:fldChar w:fldCharType="end"/>
+      </w:r>
       <w:r>
         <w:rPr>
           <w:rFonts w:ascii="Arial" w:hAnsi="Arial" w:cs="Arial"/>
@@ -1621,7 +3578,7 @@
                     </pic:cNvPicPr>
                   </pic:nvPicPr>
                   <pic:blipFill>
-                    <a:blip r:embed="rId7">
+                    <a:blip r:embed="rId6">
                       <a:extLst>
                         <a:ext uri="{28A0092B-C50C-407E-A947-70E740481C1C}">
                           <a14:useLocalDpi xmlns:a14="http://schemas.microsoft.com/office/drawing/2010/main" val="0"/>
@@ -4834,12 +6791,10 @@
           <w:sz w:val="28"/>
           <w:szCs w:val="28"/>
         </w:rPr>
-        <w:t>CEP pravila</w:t>
-      </w:r>
-    </w:p>
-    <w:p>
-      <w:pPr>
-        <w:jc w:val="both"/>
+        <w:t xml:space="preserve">CEP </w:t>
+      </w:r>
+      <w:proofErr w:type="spellStart"/>
+      <w:r>
         <w:rPr>
           <w:rFonts w:ascii="Arial" w:hAnsi="Arial" w:cs="Arial"/>
           <w:b/>
@@ -4847,8 +6802,13 @@
           <w:sz w:val="28"/>
           <w:szCs w:val="28"/>
         </w:rPr>
-      </w:pPr>
-      <w:r>
+        <w:t>pravila</w:t>
+      </w:r>
+      <w:proofErr w:type="spellEnd"/>
+    </w:p>
+    <w:p>
+      <w:pPr>
+        <w:jc w:val="both"/>
         <w:rPr>
           <w:rFonts w:ascii="Arial" w:hAnsi="Arial" w:cs="Arial"/>
           <w:b/>
@@ -4856,7 +6816,50 @@
           <w:sz w:val="28"/>
           <w:szCs w:val="28"/>
         </w:rPr>
-        <w:t>Prvo ulančavanje:</w:t>
+      </w:pPr>
+      <w:proofErr w:type="spellStart"/>
+      <w:r>
+        <w:rPr>
+          <w:rFonts w:ascii="Arial" w:hAnsi="Arial" w:cs="Arial"/>
+          <w:b/>
+          <w:bCs/>
+          <w:sz w:val="28"/>
+          <w:szCs w:val="28"/>
+        </w:rPr>
+        <w:t>Prvo</w:t>
+      </w:r>
+      <w:proofErr w:type="spellEnd"/>
+      <w:r>
+        <w:rPr>
+          <w:rFonts w:ascii="Arial" w:hAnsi="Arial" w:cs="Arial"/>
+          <w:b/>
+          <w:bCs/>
+          <w:sz w:val="28"/>
+          <w:szCs w:val="28"/>
+        </w:rPr>
+        <w:t xml:space="preserve"> </w:t>
+      </w:r>
+      <w:proofErr w:type="spellStart"/>
+      <w:r>
+        <w:rPr>
+          <w:rFonts w:ascii="Arial" w:hAnsi="Arial" w:cs="Arial"/>
+          <w:b/>
+          <w:bCs/>
+          <w:sz w:val="28"/>
+          <w:szCs w:val="28"/>
+        </w:rPr>
+        <w:t>ulančavanje</w:t>
+      </w:r>
+      <w:proofErr w:type="spellEnd"/>
+      <w:r>
+        <w:rPr>
+          <w:rFonts w:ascii="Arial" w:hAnsi="Arial" w:cs="Arial"/>
+          <w:b/>
+          <w:bCs/>
+          <w:sz w:val="28"/>
+          <w:szCs w:val="28"/>
+        </w:rPr>
+        <w:t>:</w:t>
       </w:r>
     </w:p>
     <w:p>
@@ -5066,6 +7069,7 @@
           <w:szCs w:val="28"/>
         </w:rPr>
       </w:pPr>
+      <w:proofErr w:type="spellStart"/>
       <w:r>
         <w:rPr>
           <w:rFonts w:ascii="Arial" w:hAnsi="Arial" w:cs="Arial"/>
@@ -5074,8 +7078,31 @@
           <w:sz w:val="28"/>
           <w:szCs w:val="28"/>
         </w:rPr>
-        <w:t>Drugo ulančavanje</w:t>
-      </w:r>
+        <w:t>Drugo</w:t>
+      </w:r>
+      <w:proofErr w:type="spellEnd"/>
+      <w:r>
+        <w:rPr>
+          <w:rFonts w:ascii="Arial" w:hAnsi="Arial" w:cs="Arial"/>
+          <w:b/>
+          <w:bCs/>
+          <w:sz w:val="28"/>
+          <w:szCs w:val="28"/>
+        </w:rPr>
+        <w:t xml:space="preserve"> </w:t>
+      </w:r>
+      <w:proofErr w:type="spellStart"/>
+      <w:r>
+        <w:rPr>
+          <w:rFonts w:ascii="Arial" w:hAnsi="Arial" w:cs="Arial"/>
+          <w:b/>
+          <w:bCs/>
+          <w:sz w:val="28"/>
+          <w:szCs w:val="28"/>
+        </w:rPr>
+        <w:t>ulančavanje</w:t>
+      </w:r>
+      <w:proofErr w:type="spellEnd"/>
       <w:r>
         <w:rPr>
           <w:rFonts w:ascii="Arial" w:hAnsi="Arial" w:cs="Arial"/>
@@ -5109,7 +7136,34 @@
           <w:szCs w:val="24"/>
           <w:lang w:val="sr-Latn-RS"/>
         </w:rPr>
-        <w:t xml:space="preserve"> Ako se termin leta održava najviše 48 sati od trenutnog vremena, generiše se FollowingFlightEvent.</w:t>
+        <w:t xml:space="preserve"> </w:t>
+      </w:r>
+      <w:r>
+        <w:rPr>
+          <w:rFonts w:ascii="Arial" w:hAnsi="Arial" w:cs="Arial"/>
+          <w:sz w:val="24"/>
+          <w:szCs w:val="24"/>
+          <w:lang w:val="sr-Latn-RS"/>
+        </w:rPr>
+        <w:t>Ako se termin leta održava najviše 48 sati od trenutka kupovine karte i ima manje od</w:t>
+      </w:r>
+      <w:r>
+        <w:rPr>
+          <w:rFonts w:ascii="Arial" w:hAnsi="Arial" w:cs="Arial"/>
+          <w:sz w:val="24"/>
+          <w:szCs w:val="24"/>
+          <w:lang w:val="sr-Latn-RS"/>
+        </w:rPr>
+        <w:t xml:space="preserve"> </w:t>
+      </w:r>
+      <w:r>
+        <w:rPr>
+          <w:rFonts w:ascii="Arial" w:hAnsi="Arial" w:cs="Arial"/>
+          <w:sz w:val="24"/>
+          <w:szCs w:val="24"/>
+          <w:lang w:val="sr-Latn-RS"/>
+        </w:rPr>
+        <w:t>4 slobodnih sedišta, generiše se last minute event i karti se dodeljuje popust od 10%.</w:t>
       </w:r>
     </w:p>
     <w:p>
@@ -5134,25 +7188,34 @@
           <w:szCs w:val="24"/>
           <w:lang w:val="sr-Latn-RS"/>
         </w:rPr>
-        <w:t xml:space="preserve"> Ako se desio FollowingFlightEvent i ima manje od 4 slobodnih sedišta, onda se generiše </w:t>
-      </w:r>
-      <w:r>
-        <w:rPr>
-          <w:rFonts w:ascii="Arial" w:hAnsi="Arial" w:cs="Arial"/>
-          <w:sz w:val="24"/>
-          <w:szCs w:val="24"/>
-          <w:lang w:val="sr-Latn-RS"/>
-        </w:rPr>
-        <w:t>DiscountEvent sa parametrom discountPercentage = 10%</w:t>
-      </w:r>
-      <w:r>
-        <w:rPr>
-          <w:rFonts w:ascii="Arial" w:hAnsi="Arial" w:cs="Arial"/>
-          <w:sz w:val="24"/>
-          <w:szCs w:val="24"/>
-          <w:lang w:val="sr-Latn-RS"/>
-        </w:rPr>
-        <w:t>.</w:t>
+        <w:t xml:space="preserve"> </w:t>
+      </w:r>
+      <w:r>
+        <w:rPr>
+          <w:rFonts w:ascii="Arial" w:hAnsi="Arial" w:cs="Arial"/>
+          <w:sz w:val="24"/>
+          <w:szCs w:val="24"/>
+          <w:lang w:val="sr-Latn-RS"/>
+        </w:rPr>
+        <w:t>Ukoliko su se desila 2 ili više last minute event-a u roku od 3 minuta za isti let,</w:t>
+      </w:r>
+      <w:r>
+        <w:rPr>
+          <w:rFonts w:ascii="Arial" w:hAnsi="Arial" w:cs="Arial"/>
+          <w:sz w:val="24"/>
+          <w:szCs w:val="24"/>
+          <w:lang w:val="sr-Latn-RS"/>
+        </w:rPr>
+        <w:t xml:space="preserve"> </w:t>
+      </w:r>
+      <w:r>
+        <w:rPr>
+          <w:rFonts w:ascii="Arial" w:hAnsi="Arial" w:cs="Arial"/>
+          <w:sz w:val="24"/>
+          <w:szCs w:val="24"/>
+          <w:lang w:val="sr-Latn-RS"/>
+        </w:rPr>
+        <w:t>generiše se last minute popular flight i označava se taj let kao popularan.</w:t>
       </w:r>
     </w:p>
     <w:p>
@@ -5177,86 +7240,295 @@
           <w:szCs w:val="24"/>
           <w:lang w:val="sr-Latn-RS"/>
         </w:rPr>
-        <w:t xml:space="preserve"> Ako se desio FollowingFlightEvent i ima 4 - 8 slobodnih sedišta, onda se generiše DiscountEvent sa parametrom discountPercentage = 5%.</w:t>
-      </w:r>
-    </w:p>
-    <w:p>
-      <w:pPr>
-        <w:pStyle w:val="ListParagraph"/>
-        <w:numPr>
-          <w:ilvl w:val="0"/>
-          <w:numId w:val="24"/>
-        </w:numPr>
-        <w:jc w:val="both"/>
-        <w:rPr>
-          <w:rFonts w:ascii="Arial" w:hAnsi="Arial" w:cs="Arial"/>
-          <w:sz w:val="24"/>
-          <w:szCs w:val="24"/>
-          <w:lang w:val="sr-Latn-RS"/>
-        </w:rPr>
-      </w:pPr>
-      <w:r>
-        <w:rPr>
-          <w:rFonts w:ascii="Arial" w:hAnsi="Arial" w:cs="Arial"/>
-          <w:sz w:val="24"/>
-          <w:szCs w:val="24"/>
-          <w:lang w:val="sr-Latn-RS"/>
-        </w:rPr>
-        <w:t xml:space="preserve"> Ako se desio </w:t>
-      </w:r>
-      <w:r>
-        <w:rPr>
-          <w:rFonts w:ascii="Arial" w:hAnsi="Arial" w:cs="Arial"/>
-          <w:sz w:val="24"/>
-          <w:szCs w:val="24"/>
-          <w:lang w:val="sr-Latn-RS"/>
-        </w:rPr>
-        <w:t xml:space="preserve">DiscountEvent </w:t>
-      </w:r>
-      <w:r>
-        <w:rPr>
-          <w:rFonts w:ascii="Arial" w:hAnsi="Arial" w:cs="Arial"/>
-          <w:sz w:val="24"/>
-          <w:szCs w:val="24"/>
-          <w:lang w:val="sr-Latn-RS"/>
-        </w:rPr>
-        <w:t xml:space="preserve">za određeni let, njemu se pridružuje </w:t>
-      </w:r>
-      <w:r>
-        <w:rPr>
-          <w:rFonts w:ascii="Arial" w:hAnsi="Arial" w:cs="Arial"/>
-          <w:sz w:val="24"/>
-          <w:szCs w:val="24"/>
-          <w:lang w:val="sr-Latn-RS"/>
-        </w:rPr>
-        <w:t xml:space="preserve">odgovarajući </w:t>
-      </w:r>
-      <w:r>
-        <w:rPr>
-          <w:rFonts w:ascii="Arial" w:hAnsi="Arial" w:cs="Arial"/>
-          <w:sz w:val="24"/>
-          <w:szCs w:val="24"/>
-          <w:lang w:val="sr-Latn-RS"/>
-        </w:rPr>
-        <w:t>popust</w:t>
-      </w:r>
-      <w:r>
-        <w:rPr>
-          <w:rFonts w:ascii="Arial" w:hAnsi="Arial" w:cs="Arial"/>
-          <w:sz w:val="24"/>
-          <w:szCs w:val="24"/>
-          <w:lang w:val="sr-Latn-RS"/>
-        </w:rPr>
-        <w:t xml:space="preserve"> (discountPercentage).</w:t>
-      </w:r>
-      <w:r>
-        <w:rPr>
-          <w:rFonts w:ascii="Arial" w:hAnsi="Arial" w:cs="Arial"/>
-          <w:sz w:val="24"/>
-          <w:szCs w:val="24"/>
-          <w:lang w:val="sr-Latn-RS"/>
-        </w:rPr>
         <w:t xml:space="preserve"> </w:t>
+      </w:r>
+      <w:proofErr w:type="spellStart"/>
+      <w:r>
+        <w:rPr>
+          <w:rFonts w:ascii="Arial" w:hAnsi="Arial" w:cs="Arial"/>
+          <w:sz w:val="24"/>
+          <w:szCs w:val="24"/>
+        </w:rPr>
+        <w:t>Ako</w:t>
+      </w:r>
+      <w:proofErr w:type="spellEnd"/>
+      <w:r>
+        <w:rPr>
+          <w:rFonts w:ascii="Arial" w:hAnsi="Arial" w:cs="Arial"/>
+          <w:sz w:val="24"/>
+          <w:szCs w:val="24"/>
+        </w:rPr>
+        <w:t xml:space="preserve"> se desi last minute popular flight </w:t>
+      </w:r>
+      <w:proofErr w:type="spellStart"/>
+      <w:r>
+        <w:rPr>
+          <w:rFonts w:ascii="Arial" w:hAnsi="Arial" w:cs="Arial"/>
+          <w:sz w:val="24"/>
+          <w:szCs w:val="24"/>
+        </w:rPr>
+        <w:t>i</w:t>
+      </w:r>
+      <w:proofErr w:type="spellEnd"/>
+      <w:r>
+        <w:rPr>
+          <w:rFonts w:ascii="Arial" w:hAnsi="Arial" w:cs="Arial"/>
+          <w:sz w:val="24"/>
+          <w:szCs w:val="24"/>
+        </w:rPr>
+        <w:t xml:space="preserve"> </w:t>
+      </w:r>
+      <w:proofErr w:type="spellStart"/>
+      <w:r>
+        <w:rPr>
+          <w:rFonts w:ascii="Arial" w:hAnsi="Arial" w:cs="Arial"/>
+          <w:sz w:val="24"/>
+          <w:szCs w:val="24"/>
+        </w:rPr>
+        <w:t>postoji</w:t>
+      </w:r>
+      <w:proofErr w:type="spellEnd"/>
+      <w:r>
+        <w:rPr>
+          <w:rFonts w:ascii="Arial" w:hAnsi="Arial" w:cs="Arial"/>
+          <w:sz w:val="24"/>
+          <w:szCs w:val="24"/>
+        </w:rPr>
+        <w:t xml:space="preserve"> let </w:t>
+      </w:r>
+      <w:proofErr w:type="spellStart"/>
+      <w:r>
+        <w:rPr>
+          <w:rFonts w:ascii="Arial" w:hAnsi="Arial" w:cs="Arial"/>
+          <w:sz w:val="24"/>
+          <w:szCs w:val="24"/>
+        </w:rPr>
+        <w:t>sa</w:t>
+      </w:r>
+      <w:proofErr w:type="spellEnd"/>
+      <w:r>
+        <w:rPr>
+          <w:rFonts w:ascii="Arial" w:hAnsi="Arial" w:cs="Arial"/>
+          <w:sz w:val="24"/>
+          <w:szCs w:val="24"/>
+        </w:rPr>
+        <w:t xml:space="preserve"> </w:t>
+      </w:r>
+      <w:proofErr w:type="spellStart"/>
+      <w:r>
+        <w:rPr>
+          <w:rFonts w:ascii="Arial" w:hAnsi="Arial" w:cs="Arial"/>
+          <w:sz w:val="24"/>
+          <w:szCs w:val="24"/>
+        </w:rPr>
+        <w:t>istom</w:t>
+      </w:r>
+      <w:proofErr w:type="spellEnd"/>
+      <w:r>
+        <w:rPr>
+          <w:rFonts w:ascii="Arial" w:hAnsi="Arial" w:cs="Arial"/>
+          <w:sz w:val="24"/>
+          <w:szCs w:val="24"/>
+        </w:rPr>
+        <w:t xml:space="preserve"> </w:t>
+      </w:r>
+      <w:proofErr w:type="spellStart"/>
+      <w:r>
+        <w:rPr>
+          <w:rFonts w:ascii="Arial" w:hAnsi="Arial" w:cs="Arial"/>
+          <w:sz w:val="24"/>
+          <w:szCs w:val="24"/>
+        </w:rPr>
+        <w:t>destinacijom</w:t>
+      </w:r>
+      <w:proofErr w:type="spellEnd"/>
+      <w:r>
+        <w:rPr>
+          <w:rFonts w:ascii="Arial" w:hAnsi="Arial" w:cs="Arial"/>
+          <w:sz w:val="24"/>
+          <w:szCs w:val="24"/>
+        </w:rPr>
+        <w:t xml:space="preserve"> koji </w:t>
+      </w:r>
+      <w:proofErr w:type="spellStart"/>
+      <w:r>
+        <w:rPr>
+          <w:rFonts w:ascii="Arial" w:hAnsi="Arial" w:cs="Arial"/>
+          <w:sz w:val="24"/>
+          <w:szCs w:val="24"/>
+        </w:rPr>
+        <w:t>ima</w:t>
+      </w:r>
+      <w:proofErr w:type="spellEnd"/>
+      <w:r>
+        <w:rPr>
+          <w:rFonts w:ascii="Arial" w:hAnsi="Arial" w:cs="Arial"/>
+          <w:sz w:val="24"/>
+          <w:szCs w:val="24"/>
+        </w:rPr>
+        <w:t xml:space="preserve"> </w:t>
+      </w:r>
+      <w:proofErr w:type="spellStart"/>
+      <w:r>
+        <w:rPr>
+          <w:rFonts w:ascii="Arial" w:hAnsi="Arial" w:cs="Arial"/>
+          <w:sz w:val="24"/>
+          <w:szCs w:val="24"/>
+        </w:rPr>
+        <w:t>vreme</w:t>
+      </w:r>
+      <w:proofErr w:type="spellEnd"/>
+      <w:r>
+        <w:rPr>
+          <w:rFonts w:ascii="Arial" w:hAnsi="Arial" w:cs="Arial"/>
+          <w:sz w:val="24"/>
+          <w:szCs w:val="24"/>
+        </w:rPr>
+        <w:t xml:space="preserve"> </w:t>
+      </w:r>
+      <w:proofErr w:type="spellStart"/>
+      <w:r>
+        <w:rPr>
+          <w:rFonts w:ascii="Arial" w:hAnsi="Arial" w:cs="Arial"/>
+          <w:sz w:val="24"/>
+          <w:szCs w:val="24"/>
+        </w:rPr>
+        <w:t>održavanja</w:t>
+      </w:r>
+      <w:proofErr w:type="spellEnd"/>
+      <w:r>
+        <w:rPr>
+          <w:rFonts w:ascii="Arial" w:hAnsi="Arial" w:cs="Arial"/>
+          <w:sz w:val="24"/>
+          <w:szCs w:val="24"/>
+        </w:rPr>
+        <w:t xml:space="preserve"> u </w:t>
+      </w:r>
+      <w:proofErr w:type="spellStart"/>
+      <w:r>
+        <w:rPr>
+          <w:rFonts w:ascii="Arial" w:hAnsi="Arial" w:cs="Arial"/>
+          <w:sz w:val="24"/>
+          <w:szCs w:val="24"/>
+        </w:rPr>
+        <w:t>roku</w:t>
+      </w:r>
+      <w:proofErr w:type="spellEnd"/>
+      <w:r>
+        <w:rPr>
+          <w:rFonts w:ascii="Arial" w:hAnsi="Arial" w:cs="Arial"/>
+          <w:sz w:val="24"/>
+          <w:szCs w:val="24"/>
+        </w:rPr>
+        <w:t xml:space="preserve"> od 3h, </w:t>
+      </w:r>
+      <w:proofErr w:type="spellStart"/>
+      <w:r>
+        <w:rPr>
+          <w:rFonts w:ascii="Arial" w:hAnsi="Arial" w:cs="Arial"/>
+          <w:sz w:val="24"/>
+          <w:szCs w:val="24"/>
+        </w:rPr>
+        <w:t>označava</w:t>
+      </w:r>
+      <w:proofErr w:type="spellEnd"/>
+      <w:r>
+        <w:rPr>
+          <w:rFonts w:ascii="Arial" w:hAnsi="Arial" w:cs="Arial"/>
+          <w:sz w:val="24"/>
+          <w:szCs w:val="24"/>
+        </w:rPr>
+        <w:t xml:space="preserve"> se taj let </w:t>
+      </w:r>
+      <w:proofErr w:type="spellStart"/>
+      <w:r>
+        <w:rPr>
+          <w:rFonts w:ascii="Arial" w:hAnsi="Arial" w:cs="Arial"/>
+          <w:sz w:val="24"/>
+          <w:szCs w:val="24"/>
+        </w:rPr>
+        <w:t>sa</w:t>
+      </w:r>
+      <w:proofErr w:type="spellEnd"/>
+      <w:r>
+        <w:rPr>
+          <w:rFonts w:ascii="Arial" w:hAnsi="Arial" w:cs="Arial"/>
+          <w:sz w:val="24"/>
+          <w:szCs w:val="24"/>
+        </w:rPr>
+        <w:t xml:space="preserve"> </w:t>
+      </w:r>
+      <w:proofErr w:type="spellStart"/>
+      <w:r>
+        <w:rPr>
+          <w:rFonts w:ascii="Arial" w:hAnsi="Arial" w:cs="Arial"/>
+          <w:sz w:val="24"/>
+          <w:szCs w:val="24"/>
+        </w:rPr>
+        <w:t>istom</w:t>
+      </w:r>
+      <w:proofErr w:type="spellEnd"/>
+      <w:r>
+        <w:rPr>
+          <w:rFonts w:ascii="Arial" w:hAnsi="Arial" w:cs="Arial"/>
+          <w:sz w:val="24"/>
+          <w:szCs w:val="24"/>
+        </w:rPr>
+        <w:t xml:space="preserve"> </w:t>
+      </w:r>
+      <w:proofErr w:type="spellStart"/>
+      <w:r>
+        <w:rPr>
+          <w:rFonts w:ascii="Arial" w:hAnsi="Arial" w:cs="Arial"/>
+          <w:sz w:val="24"/>
+          <w:szCs w:val="24"/>
+        </w:rPr>
+        <w:t>destinacijom</w:t>
+      </w:r>
+      <w:proofErr w:type="spellEnd"/>
+      <w:r>
+        <w:rPr>
+          <w:rFonts w:ascii="Arial" w:hAnsi="Arial" w:cs="Arial"/>
+          <w:sz w:val="24"/>
+          <w:szCs w:val="24"/>
+        </w:rPr>
+        <w:t xml:space="preserve"> </w:t>
+      </w:r>
+      <w:proofErr w:type="spellStart"/>
+      <w:r>
+        <w:rPr>
+          <w:rFonts w:ascii="Arial" w:hAnsi="Arial" w:cs="Arial"/>
+          <w:sz w:val="24"/>
+          <w:szCs w:val="24"/>
+        </w:rPr>
+        <w:t>kao</w:t>
+      </w:r>
+      <w:proofErr w:type="spellEnd"/>
+      <w:r>
+        <w:rPr>
+          <w:rFonts w:ascii="Arial" w:hAnsi="Arial" w:cs="Arial"/>
+          <w:sz w:val="24"/>
+          <w:szCs w:val="24"/>
+        </w:rPr>
+        <w:t xml:space="preserve"> </w:t>
+      </w:r>
+      <w:proofErr w:type="spellStart"/>
+      <w:r>
+        <w:rPr>
+          <w:rFonts w:ascii="Arial" w:hAnsi="Arial" w:cs="Arial"/>
+          <w:sz w:val="24"/>
+          <w:szCs w:val="24"/>
+        </w:rPr>
+        <w:t>popularan</w:t>
+      </w:r>
+      <w:proofErr w:type="spellEnd"/>
+      <w:r>
+        <w:rPr>
+          <w:rFonts w:ascii="Arial" w:hAnsi="Arial" w:cs="Arial"/>
+          <w:sz w:val="24"/>
+          <w:szCs w:val="24"/>
+        </w:rPr>
+        <w:t>.</w:t>
       </w:r>
     </w:p>
     <w:p>
@@ -5487,7 +7759,6 @@
           <w:szCs w:val="24"/>
           <w:lang w:val="sr-Latn-RS"/>
         </w:rPr>
-        <w:lastRenderedPageBreak/>
         <w:t xml:space="preserve">Ime </w:t>
       </w:r>
       <w:r>
@@ -5564,6 +7835,7 @@
           <w:szCs w:val="24"/>
           <w:lang w:val="sr-Latn-RS"/>
         </w:rPr>
+        <w:lastRenderedPageBreak/>
         <w:t xml:space="preserve">Adresa </w:t>
       </w:r>
       <w:r>
@@ -5572,8 +7844,18 @@
           <w:sz w:val="24"/>
           <w:szCs w:val="24"/>
         </w:rPr>
-        <w:t>= Rumena</w:t>
-      </w:r>
+        <w:t xml:space="preserve">= </w:t>
+      </w:r>
+      <w:proofErr w:type="spellStart"/>
+      <w:r>
+        <w:rPr>
+          <w:rFonts w:ascii="Arial" w:hAnsi="Arial" w:cs="Arial"/>
+          <w:sz w:val="24"/>
+          <w:szCs w:val="24"/>
+        </w:rPr>
+        <w:t>Rumena</w:t>
+      </w:r>
+      <w:proofErr w:type="spellEnd"/>
       <w:r>
         <w:rPr>
           <w:rFonts w:ascii="Arial" w:hAnsi="Arial" w:cs="Arial"/>
@@ -5815,6 +8097,7 @@
         </w:rPr>
         <w:t xml:space="preserve">Adresa = </w:t>
       </w:r>
+      <w:proofErr w:type="spellStart"/>
       <w:r>
         <w:rPr>
           <w:rFonts w:ascii="Arial" w:hAnsi="Arial" w:cs="Arial"/>
@@ -5823,6 +8106,7 @@
         </w:rPr>
         <w:t>Rumena</w:t>
       </w:r>
+      <w:proofErr w:type="spellEnd"/>
       <w:r>
         <w:rPr>
           <w:rFonts w:ascii="Arial" w:hAnsi="Arial" w:cs="Arial"/>
@@ -6186,7 +8470,25 @@
           <w:sz w:val="24"/>
           <w:szCs w:val="24"/>
         </w:rPr>
-        <w:t xml:space="preserve">= Loreana </w:t>
+        <w:t xml:space="preserve">= </w:t>
+      </w:r>
+      <w:proofErr w:type="spellStart"/>
+      <w:r>
+        <w:rPr>
+          <w:rFonts w:ascii="Arial" w:hAnsi="Arial" w:cs="Arial"/>
+          <w:sz w:val="24"/>
+          <w:szCs w:val="24"/>
+        </w:rPr>
+        <w:t>Loreana</w:t>
+      </w:r>
+      <w:proofErr w:type="spellEnd"/>
+      <w:r>
+        <w:rPr>
+          <w:rFonts w:ascii="Arial" w:hAnsi="Arial" w:cs="Arial"/>
+          <w:sz w:val="24"/>
+          <w:szCs w:val="24"/>
+        </w:rPr>
+        <w:t xml:space="preserve"> </w:t>
       </w:r>
     </w:p>
     <w:p>
@@ -6262,8 +8564,18 @@
           <w:sz w:val="24"/>
           <w:szCs w:val="24"/>
         </w:rPr>
-        <w:t>= Rumena</w:t>
-      </w:r>
+        <w:t xml:space="preserve">= </w:t>
+      </w:r>
+      <w:proofErr w:type="spellStart"/>
+      <w:r>
+        <w:rPr>
+          <w:rFonts w:ascii="Arial" w:hAnsi="Arial" w:cs="Arial"/>
+          <w:sz w:val="24"/>
+          <w:szCs w:val="24"/>
+        </w:rPr>
+        <w:t>Rumena</w:t>
+      </w:r>
+      <w:proofErr w:type="spellEnd"/>
       <w:r>
         <w:rPr>
           <w:rFonts w:ascii="Arial" w:hAnsi="Arial" w:cs="Arial"/>
@@ -6504,6 +8816,7 @@
         </w:rPr>
         <w:t xml:space="preserve">Adresa = </w:t>
       </w:r>
+      <w:proofErr w:type="spellStart"/>
       <w:r>
         <w:rPr>
           <w:rFonts w:ascii="Arial" w:hAnsi="Arial" w:cs="Arial"/>
@@ -6512,6 +8825,7 @@
         </w:rPr>
         <w:t>Rumena</w:t>
       </w:r>
+      <w:proofErr w:type="spellEnd"/>
       <w:r>
         <w:rPr>
           <w:rFonts w:ascii="Arial" w:hAnsi="Arial" w:cs="Arial"/>
@@ -6799,7 +9113,6 @@
           <w:szCs w:val="24"/>
           <w:lang w:val="sr-Latn-RS"/>
         </w:rPr>
-        <w:lastRenderedPageBreak/>
         <w:t>Vreme slanja zahteva je 12.07.2023. 14:00, što znači da kupac pokušava da iskoristi last minute popust od strane kompanije od 10%.</w:t>
       </w:r>
     </w:p>
@@ -6840,6 +9153,7 @@
           <w:szCs w:val="24"/>
           <w:lang w:val="sr-Latn-RS"/>
         </w:rPr>
+        <w:lastRenderedPageBreak/>
         <w:t>Servis za upravljanje prodajom obrađuje zahtev za kupovinu karte i izvršava sledeća pravila:</w:t>
       </w:r>
     </w:p>
@@ -7055,21 +9369,203 @@
           <w:szCs w:val="24"/>
         </w:rPr>
       </w:pPr>
-      <w:r>
-        <w:rPr>
-          <w:rFonts w:ascii="Arial" w:hAnsi="Arial" w:cs="Arial"/>
-          <w:sz w:val="24"/>
-          <w:szCs w:val="24"/>
-        </w:rPr>
-        <w:t>Zatim posao preuzima servis za upravljanje raspoloživošću karata</w:t>
-      </w:r>
-      <w:r>
-        <w:rPr>
-          <w:rFonts w:ascii="Arial" w:hAnsi="Arial" w:cs="Arial"/>
-          <w:sz w:val="24"/>
-          <w:szCs w:val="24"/>
-        </w:rPr>
-        <w:t xml:space="preserve"> i izvršava sledeća pravila:</w:t>
+      <w:proofErr w:type="spellStart"/>
+      <w:r>
+        <w:rPr>
+          <w:rFonts w:ascii="Arial" w:hAnsi="Arial" w:cs="Arial"/>
+          <w:sz w:val="24"/>
+          <w:szCs w:val="24"/>
+        </w:rPr>
+        <w:t>Zatim</w:t>
+      </w:r>
+      <w:proofErr w:type="spellEnd"/>
+      <w:r>
+        <w:rPr>
+          <w:rFonts w:ascii="Arial" w:hAnsi="Arial" w:cs="Arial"/>
+          <w:sz w:val="24"/>
+          <w:szCs w:val="24"/>
+        </w:rPr>
+        <w:t xml:space="preserve"> </w:t>
+      </w:r>
+      <w:proofErr w:type="spellStart"/>
+      <w:r>
+        <w:rPr>
+          <w:rFonts w:ascii="Arial" w:hAnsi="Arial" w:cs="Arial"/>
+          <w:sz w:val="24"/>
+          <w:szCs w:val="24"/>
+        </w:rPr>
+        <w:t>posao</w:t>
+      </w:r>
+      <w:proofErr w:type="spellEnd"/>
+      <w:r>
+        <w:rPr>
+          <w:rFonts w:ascii="Arial" w:hAnsi="Arial" w:cs="Arial"/>
+          <w:sz w:val="24"/>
+          <w:szCs w:val="24"/>
+        </w:rPr>
+        <w:t xml:space="preserve"> </w:t>
+      </w:r>
+      <w:proofErr w:type="spellStart"/>
+      <w:r>
+        <w:rPr>
+          <w:rFonts w:ascii="Arial" w:hAnsi="Arial" w:cs="Arial"/>
+          <w:sz w:val="24"/>
+          <w:szCs w:val="24"/>
+        </w:rPr>
+        <w:t>preuzima</w:t>
+      </w:r>
+      <w:proofErr w:type="spellEnd"/>
+      <w:r>
+        <w:rPr>
+          <w:rFonts w:ascii="Arial" w:hAnsi="Arial" w:cs="Arial"/>
+          <w:sz w:val="24"/>
+          <w:szCs w:val="24"/>
+        </w:rPr>
+        <w:t xml:space="preserve"> </w:t>
+      </w:r>
+      <w:proofErr w:type="spellStart"/>
+      <w:r>
+        <w:rPr>
+          <w:rFonts w:ascii="Arial" w:hAnsi="Arial" w:cs="Arial"/>
+          <w:sz w:val="24"/>
+          <w:szCs w:val="24"/>
+        </w:rPr>
+        <w:t>servis</w:t>
+      </w:r>
+      <w:proofErr w:type="spellEnd"/>
+      <w:r>
+        <w:rPr>
+          <w:rFonts w:ascii="Arial" w:hAnsi="Arial" w:cs="Arial"/>
+          <w:sz w:val="24"/>
+          <w:szCs w:val="24"/>
+        </w:rPr>
+        <w:t xml:space="preserve"> za </w:t>
+      </w:r>
+      <w:proofErr w:type="spellStart"/>
+      <w:r>
+        <w:rPr>
+          <w:rFonts w:ascii="Arial" w:hAnsi="Arial" w:cs="Arial"/>
+          <w:sz w:val="24"/>
+          <w:szCs w:val="24"/>
+        </w:rPr>
+        <w:t>upravljanje</w:t>
+      </w:r>
+      <w:proofErr w:type="spellEnd"/>
+      <w:r>
+        <w:rPr>
+          <w:rFonts w:ascii="Arial" w:hAnsi="Arial" w:cs="Arial"/>
+          <w:sz w:val="24"/>
+          <w:szCs w:val="24"/>
+        </w:rPr>
+        <w:t xml:space="preserve"> </w:t>
+      </w:r>
+      <w:proofErr w:type="spellStart"/>
+      <w:r>
+        <w:rPr>
+          <w:rFonts w:ascii="Arial" w:hAnsi="Arial" w:cs="Arial"/>
+          <w:sz w:val="24"/>
+          <w:szCs w:val="24"/>
+        </w:rPr>
+        <w:t>raspoloživošću</w:t>
+      </w:r>
+      <w:proofErr w:type="spellEnd"/>
+      <w:r>
+        <w:rPr>
+          <w:rFonts w:ascii="Arial" w:hAnsi="Arial" w:cs="Arial"/>
+          <w:sz w:val="24"/>
+          <w:szCs w:val="24"/>
+        </w:rPr>
+        <w:t xml:space="preserve"> </w:t>
+      </w:r>
+      <w:proofErr w:type="spellStart"/>
+      <w:r>
+        <w:rPr>
+          <w:rFonts w:ascii="Arial" w:hAnsi="Arial" w:cs="Arial"/>
+          <w:sz w:val="24"/>
+          <w:szCs w:val="24"/>
+        </w:rPr>
+        <w:t>karata</w:t>
+      </w:r>
+      <w:proofErr w:type="spellEnd"/>
+      <w:r>
+        <w:rPr>
+          <w:rFonts w:ascii="Arial" w:hAnsi="Arial" w:cs="Arial"/>
+          <w:sz w:val="24"/>
+          <w:szCs w:val="24"/>
+        </w:rPr>
+        <w:t xml:space="preserve"> </w:t>
+      </w:r>
+      <w:proofErr w:type="spellStart"/>
+      <w:r>
+        <w:rPr>
+          <w:rFonts w:ascii="Arial" w:hAnsi="Arial" w:cs="Arial"/>
+          <w:sz w:val="24"/>
+          <w:szCs w:val="24"/>
+        </w:rPr>
+        <w:t>i</w:t>
+      </w:r>
+      <w:proofErr w:type="spellEnd"/>
+      <w:r>
+        <w:rPr>
+          <w:rFonts w:ascii="Arial" w:hAnsi="Arial" w:cs="Arial"/>
+          <w:sz w:val="24"/>
+          <w:szCs w:val="24"/>
+        </w:rPr>
+        <w:t xml:space="preserve"> </w:t>
+      </w:r>
+      <w:proofErr w:type="spellStart"/>
+      <w:r>
+        <w:rPr>
+          <w:rFonts w:ascii="Arial" w:hAnsi="Arial" w:cs="Arial"/>
+          <w:sz w:val="24"/>
+          <w:szCs w:val="24"/>
+        </w:rPr>
+        <w:t>izvršava</w:t>
+      </w:r>
+      <w:proofErr w:type="spellEnd"/>
+      <w:r>
+        <w:rPr>
+          <w:rFonts w:ascii="Arial" w:hAnsi="Arial" w:cs="Arial"/>
+          <w:sz w:val="24"/>
+          <w:szCs w:val="24"/>
+        </w:rPr>
+        <w:t xml:space="preserve"> </w:t>
+      </w:r>
+      <w:proofErr w:type="spellStart"/>
+      <w:r>
+        <w:rPr>
+          <w:rFonts w:ascii="Arial" w:hAnsi="Arial" w:cs="Arial"/>
+          <w:sz w:val="24"/>
+          <w:szCs w:val="24"/>
+        </w:rPr>
+        <w:t>sledeća</w:t>
+      </w:r>
+      <w:proofErr w:type="spellEnd"/>
+      <w:r>
+        <w:rPr>
+          <w:rFonts w:ascii="Arial" w:hAnsi="Arial" w:cs="Arial"/>
+          <w:sz w:val="24"/>
+          <w:szCs w:val="24"/>
+        </w:rPr>
+        <w:t xml:space="preserve"> </w:t>
+      </w:r>
+      <w:proofErr w:type="spellStart"/>
+      <w:r>
+        <w:rPr>
+          <w:rFonts w:ascii="Arial" w:hAnsi="Arial" w:cs="Arial"/>
+          <w:sz w:val="24"/>
+          <w:szCs w:val="24"/>
+        </w:rPr>
+        <w:t>pravila</w:t>
+      </w:r>
+      <w:proofErr w:type="spellEnd"/>
+      <w:r>
+        <w:rPr>
+          <w:rFonts w:ascii="Arial" w:hAnsi="Arial" w:cs="Arial"/>
+          <w:sz w:val="24"/>
+          <w:szCs w:val="24"/>
+        </w:rPr>
+        <w:t>:</w:t>
       </w:r>
     </w:p>
     <w:p>
@@ -7088,30 +9584,122 @@
           <w:szCs w:val="24"/>
         </w:rPr>
       </w:pPr>
-      <w:r>
-        <w:rPr>
-          <w:rFonts w:ascii="Arial" w:hAnsi="Arial" w:cs="Arial"/>
-          <w:sz w:val="24"/>
-          <w:szCs w:val="24"/>
-        </w:rPr>
-        <w:t xml:space="preserve">Pravilo 9 </w:t>
-      </w:r>
-      <w:r>
-        <w:rPr>
-          <w:rFonts w:ascii="Arial" w:hAnsi="Arial" w:cs="Arial"/>
-          <w:sz w:val="24"/>
-          <w:szCs w:val="24"/>
-        </w:rPr>
-        <w:t>za računanje popusta od 30%</w:t>
-      </w:r>
-      <w:r>
-        <w:rPr>
-          <w:rFonts w:ascii="Arial" w:hAnsi="Arial" w:cs="Arial"/>
-          <w:sz w:val="24"/>
-          <w:szCs w:val="24"/>
-        </w:rPr>
-        <w:t xml:space="preserve"> povodom posedovanja SILVER loyalty statusa</w:t>
-      </w:r>
+      <w:proofErr w:type="spellStart"/>
+      <w:r>
+        <w:rPr>
+          <w:rFonts w:ascii="Arial" w:hAnsi="Arial" w:cs="Arial"/>
+          <w:sz w:val="24"/>
+          <w:szCs w:val="24"/>
+        </w:rPr>
+        <w:t>Pravilo</w:t>
+      </w:r>
+      <w:proofErr w:type="spellEnd"/>
+      <w:r>
+        <w:rPr>
+          <w:rFonts w:ascii="Arial" w:hAnsi="Arial" w:cs="Arial"/>
+          <w:sz w:val="24"/>
+          <w:szCs w:val="24"/>
+        </w:rPr>
+        <w:t xml:space="preserve"> 9 </w:t>
+      </w:r>
+      <w:r>
+        <w:rPr>
+          <w:rFonts w:ascii="Arial" w:hAnsi="Arial" w:cs="Arial"/>
+          <w:sz w:val="24"/>
+          <w:szCs w:val="24"/>
+        </w:rPr>
+        <w:t xml:space="preserve">za </w:t>
+      </w:r>
+      <w:proofErr w:type="spellStart"/>
+      <w:r>
+        <w:rPr>
+          <w:rFonts w:ascii="Arial" w:hAnsi="Arial" w:cs="Arial"/>
+          <w:sz w:val="24"/>
+          <w:szCs w:val="24"/>
+        </w:rPr>
+        <w:t>računanje</w:t>
+      </w:r>
+      <w:proofErr w:type="spellEnd"/>
+      <w:r>
+        <w:rPr>
+          <w:rFonts w:ascii="Arial" w:hAnsi="Arial" w:cs="Arial"/>
+          <w:sz w:val="24"/>
+          <w:szCs w:val="24"/>
+        </w:rPr>
+        <w:t xml:space="preserve"> </w:t>
+      </w:r>
+      <w:proofErr w:type="spellStart"/>
+      <w:r>
+        <w:rPr>
+          <w:rFonts w:ascii="Arial" w:hAnsi="Arial" w:cs="Arial"/>
+          <w:sz w:val="24"/>
+          <w:szCs w:val="24"/>
+        </w:rPr>
+        <w:t>popusta</w:t>
+      </w:r>
+      <w:proofErr w:type="spellEnd"/>
+      <w:r>
+        <w:rPr>
+          <w:rFonts w:ascii="Arial" w:hAnsi="Arial" w:cs="Arial"/>
+          <w:sz w:val="24"/>
+          <w:szCs w:val="24"/>
+        </w:rPr>
+        <w:t xml:space="preserve"> od 30%</w:t>
+      </w:r>
+      <w:r>
+        <w:rPr>
+          <w:rFonts w:ascii="Arial" w:hAnsi="Arial" w:cs="Arial"/>
+          <w:sz w:val="24"/>
+          <w:szCs w:val="24"/>
+        </w:rPr>
+        <w:t xml:space="preserve"> </w:t>
+      </w:r>
+      <w:proofErr w:type="spellStart"/>
+      <w:r>
+        <w:rPr>
+          <w:rFonts w:ascii="Arial" w:hAnsi="Arial" w:cs="Arial"/>
+          <w:sz w:val="24"/>
+          <w:szCs w:val="24"/>
+        </w:rPr>
+        <w:t>povodom</w:t>
+      </w:r>
+      <w:proofErr w:type="spellEnd"/>
+      <w:r>
+        <w:rPr>
+          <w:rFonts w:ascii="Arial" w:hAnsi="Arial" w:cs="Arial"/>
+          <w:sz w:val="24"/>
+          <w:szCs w:val="24"/>
+        </w:rPr>
+        <w:t xml:space="preserve"> </w:t>
+      </w:r>
+      <w:proofErr w:type="spellStart"/>
+      <w:r>
+        <w:rPr>
+          <w:rFonts w:ascii="Arial" w:hAnsi="Arial" w:cs="Arial"/>
+          <w:sz w:val="24"/>
+          <w:szCs w:val="24"/>
+        </w:rPr>
+        <w:t>posedovanja</w:t>
+      </w:r>
+      <w:proofErr w:type="spellEnd"/>
+      <w:r>
+        <w:rPr>
+          <w:rFonts w:ascii="Arial" w:hAnsi="Arial" w:cs="Arial"/>
+          <w:sz w:val="24"/>
+          <w:szCs w:val="24"/>
+        </w:rPr>
+        <w:t xml:space="preserve"> SILVER loyalty </w:t>
+      </w:r>
+      <w:proofErr w:type="spellStart"/>
+      <w:r>
+        <w:rPr>
+          <w:rFonts w:ascii="Arial" w:hAnsi="Arial" w:cs="Arial"/>
+          <w:sz w:val="24"/>
+          <w:szCs w:val="24"/>
+        </w:rPr>
+        <w:t>statusa</w:t>
+      </w:r>
+      <w:proofErr w:type="spellEnd"/>
       <w:r>
         <w:rPr>
           <w:rFonts w:ascii="Arial" w:hAnsi="Arial" w:cs="Arial"/>
@@ -7149,13 +9737,23 @@
           <w:szCs w:val="24"/>
         </w:rPr>
       </w:pPr>
-      <w:r>
-        <w:rPr>
-          <w:rFonts w:ascii="Arial" w:hAnsi="Arial" w:cs="Arial"/>
-          <w:sz w:val="24"/>
-          <w:szCs w:val="24"/>
-        </w:rPr>
-        <w:t xml:space="preserve">Pravilo 5 </w:t>
+      <w:proofErr w:type="spellStart"/>
+      <w:r>
+        <w:rPr>
+          <w:rFonts w:ascii="Arial" w:hAnsi="Arial" w:cs="Arial"/>
+          <w:sz w:val="24"/>
+          <w:szCs w:val="24"/>
+        </w:rPr>
+        <w:t>Pravilo</w:t>
+      </w:r>
+      <w:proofErr w:type="spellEnd"/>
+      <w:r>
+        <w:rPr>
+          <w:rFonts w:ascii="Arial" w:hAnsi="Arial" w:cs="Arial"/>
+          <w:sz w:val="24"/>
+          <w:szCs w:val="24"/>
+        </w:rPr>
+        <w:t xml:space="preserve"> 5 </w:t>
       </w:r>
       <w:r>
         <w:rPr>
@@ -7207,13 +9805,23 @@
           <w:szCs w:val="24"/>
         </w:rPr>
       </w:pPr>
-      <w:r>
-        <w:rPr>
-          <w:rFonts w:ascii="Arial" w:hAnsi="Arial" w:cs="Arial"/>
-          <w:sz w:val="24"/>
-          <w:szCs w:val="24"/>
-        </w:rPr>
-        <w:t xml:space="preserve">Pravilo 13 </w:t>
+      <w:proofErr w:type="spellStart"/>
+      <w:r>
+        <w:rPr>
+          <w:rFonts w:ascii="Arial" w:hAnsi="Arial" w:cs="Arial"/>
+          <w:sz w:val="24"/>
+          <w:szCs w:val="24"/>
+        </w:rPr>
+        <w:t>Pravilo</w:t>
+      </w:r>
+      <w:proofErr w:type="spellEnd"/>
+      <w:r>
+        <w:rPr>
+          <w:rFonts w:ascii="Arial" w:hAnsi="Arial" w:cs="Arial"/>
+          <w:sz w:val="24"/>
+          <w:szCs w:val="24"/>
+        </w:rPr>
+        <w:t xml:space="preserve"> 13 </w:t>
       </w:r>
       <w:r>
         <w:rPr>
@@ -7332,13 +9940,149 @@
           <w:szCs w:val="24"/>
         </w:rPr>
       </w:pPr>
-      <w:r>
-        <w:rPr>
-          <w:rFonts w:ascii="Arial" w:hAnsi="Arial" w:cs="Arial"/>
-          <w:sz w:val="24"/>
-          <w:szCs w:val="24"/>
-        </w:rPr>
-        <w:t xml:space="preserve">Izlaz iz celog sistema jeste potvrda kupovine koja se </w:t>
+      <w:proofErr w:type="spellStart"/>
+      <w:r>
+        <w:rPr>
+          <w:rFonts w:ascii="Arial" w:hAnsi="Arial" w:cs="Arial"/>
+          <w:sz w:val="24"/>
+          <w:szCs w:val="24"/>
+        </w:rPr>
+        <w:t>Izlaz</w:t>
+      </w:r>
+      <w:proofErr w:type="spellEnd"/>
+      <w:r>
+        <w:rPr>
+          <w:rFonts w:ascii="Arial" w:hAnsi="Arial" w:cs="Arial"/>
+          <w:sz w:val="24"/>
+          <w:szCs w:val="24"/>
+        </w:rPr>
+        <w:t xml:space="preserve"> </w:t>
+      </w:r>
+      <w:proofErr w:type="spellStart"/>
+      <w:r>
+        <w:rPr>
+          <w:rFonts w:ascii="Arial" w:hAnsi="Arial" w:cs="Arial"/>
+          <w:sz w:val="24"/>
+          <w:szCs w:val="24"/>
+        </w:rPr>
+        <w:t>iz</w:t>
+      </w:r>
+      <w:proofErr w:type="spellEnd"/>
+      <w:r>
+        <w:rPr>
+          <w:rFonts w:ascii="Arial" w:hAnsi="Arial" w:cs="Arial"/>
+          <w:sz w:val="24"/>
+          <w:szCs w:val="24"/>
+        </w:rPr>
+        <w:t xml:space="preserve"> </w:t>
+      </w:r>
+      <w:proofErr w:type="spellStart"/>
+      <w:r>
+        <w:rPr>
+          <w:rFonts w:ascii="Arial" w:hAnsi="Arial" w:cs="Arial"/>
+          <w:sz w:val="24"/>
+          <w:szCs w:val="24"/>
+        </w:rPr>
+        <w:t>celog</w:t>
+      </w:r>
+      <w:proofErr w:type="spellEnd"/>
+      <w:r>
+        <w:rPr>
+          <w:rFonts w:ascii="Arial" w:hAnsi="Arial" w:cs="Arial"/>
+          <w:sz w:val="24"/>
+          <w:szCs w:val="24"/>
+        </w:rPr>
+        <w:t xml:space="preserve"> </w:t>
+      </w:r>
+      <w:proofErr w:type="spellStart"/>
+      <w:r>
+        <w:rPr>
+          <w:rFonts w:ascii="Arial" w:hAnsi="Arial" w:cs="Arial"/>
+          <w:sz w:val="24"/>
+          <w:szCs w:val="24"/>
+        </w:rPr>
+        <w:t>sistema</w:t>
+      </w:r>
+      <w:proofErr w:type="spellEnd"/>
+      <w:r>
+        <w:rPr>
+          <w:rFonts w:ascii="Arial" w:hAnsi="Arial" w:cs="Arial"/>
+          <w:sz w:val="24"/>
+          <w:szCs w:val="24"/>
+        </w:rPr>
+        <w:t xml:space="preserve"> </w:t>
+      </w:r>
+      <w:proofErr w:type="spellStart"/>
+      <w:r>
+        <w:rPr>
+          <w:rFonts w:ascii="Arial" w:hAnsi="Arial" w:cs="Arial"/>
+          <w:sz w:val="24"/>
+          <w:szCs w:val="24"/>
+        </w:rPr>
+        <w:t>jeste</w:t>
+      </w:r>
+      <w:proofErr w:type="spellEnd"/>
+      <w:r>
+        <w:rPr>
+          <w:rFonts w:ascii="Arial" w:hAnsi="Arial" w:cs="Arial"/>
+          <w:sz w:val="24"/>
+          <w:szCs w:val="24"/>
+        </w:rPr>
+        <w:t xml:space="preserve"> </w:t>
+      </w:r>
+      <w:proofErr w:type="spellStart"/>
+      <w:r>
+        <w:rPr>
+          <w:rFonts w:ascii="Arial" w:hAnsi="Arial" w:cs="Arial"/>
+          <w:sz w:val="24"/>
+          <w:szCs w:val="24"/>
+        </w:rPr>
+        <w:t>potvrda</w:t>
+      </w:r>
+      <w:proofErr w:type="spellEnd"/>
+      <w:r>
+        <w:rPr>
+          <w:rFonts w:ascii="Arial" w:hAnsi="Arial" w:cs="Arial"/>
+          <w:sz w:val="24"/>
+          <w:szCs w:val="24"/>
+        </w:rPr>
+        <w:t xml:space="preserve"> </w:t>
+      </w:r>
+      <w:proofErr w:type="spellStart"/>
+      <w:r>
+        <w:rPr>
+          <w:rFonts w:ascii="Arial" w:hAnsi="Arial" w:cs="Arial"/>
+          <w:sz w:val="24"/>
+          <w:szCs w:val="24"/>
+        </w:rPr>
+        <w:t>kupovine</w:t>
+      </w:r>
+      <w:proofErr w:type="spellEnd"/>
+      <w:r>
+        <w:rPr>
+          <w:rFonts w:ascii="Arial" w:hAnsi="Arial" w:cs="Arial"/>
+          <w:sz w:val="24"/>
+          <w:szCs w:val="24"/>
+        </w:rPr>
+        <w:t xml:space="preserve"> </w:t>
+      </w:r>
+      <w:proofErr w:type="spellStart"/>
+      <w:r>
+        <w:rPr>
+          <w:rFonts w:ascii="Arial" w:hAnsi="Arial" w:cs="Arial"/>
+          <w:sz w:val="24"/>
+          <w:szCs w:val="24"/>
+        </w:rPr>
+        <w:t>koja</w:t>
+      </w:r>
+      <w:proofErr w:type="spellEnd"/>
+      <w:r>
+        <w:rPr>
+          <w:rFonts w:ascii="Arial" w:hAnsi="Arial" w:cs="Arial"/>
+          <w:sz w:val="24"/>
+          <w:szCs w:val="24"/>
+        </w:rPr>
+        <w:t xml:space="preserve"> se </w:t>
       </w:r>
       <w:r>
         <w:rPr>
@@ -11781,7 +14525,6 @@
   <w:style w:type="character" w:default="1" w:styleId="DefaultParagraphFont">
     <w:name w:val="Default Paragraph Font"/>
     <w:uiPriority w:val="1"/>
-    <w:semiHidden/>
     <w:unhideWhenUsed/>
   </w:style>
   <w:style w:type="table" w:default="1" w:styleId="TableNormal">

</xml_diff>